<commit_message>
Added gaming paper, cgsq validation, and updated cv
</commit_message>
<xml_diff>
--- a/files/cv.docx
+++ b/files/cv.docx
@@ -1,46 +1,78 @@
 
 <file path=word/document.xml><?xml version="1.0" encoding="utf-8"?>
-<w:document xmlns:wpc="http://schemas.microsoft.com/office/word/2010/wordprocessingCanvas" xmlns:cx="http://schemas.microsoft.com/office/drawing/2014/chartex" xmlns:cx1="http://schemas.microsoft.com/office/drawing/2015/9/8/chartex" xmlns:cx2="http://schemas.microsoft.com/office/drawing/2015/10/21/chartex" xmlns:cx3="http://schemas.microsoft.com/office/drawing/2016/5/9/chartex" xmlns:cx4="http://schemas.microsoft.com/office/drawing/2016/5/10/chartex" xmlns:cx5="http://schemas.microsoft.com/office/drawing/2016/5/11/chartex" xmlns:cx6="http://schemas.microsoft.com/office/drawing/2016/5/12/chartex" xmlns:cx7="http://schemas.microsoft.com/office/drawing/2016/5/13/chartex" xmlns:cx8="http://schemas.microsoft.com/office/drawing/2016/5/14/chartex" xmlns:mc="http://schemas.openxmlformats.org/markup-compatibility/2006" xmlns:aink="http://schemas.microsoft.com/office/drawing/2016/ink" xmlns:am3d="http://schemas.microsoft.com/office/drawing/2017/model3d" xmlns:o="urn:schemas-microsoft-com:office:office" xmlns:r="http://schemas.openxmlformats.org/officeDocument/2006/relationships" xmlns:m="http://schemas.openxmlformats.org/officeDocument/2006/math" xmlns:v="urn:schemas-microsoft-com:vml" xmlns:wp14="http://schemas.microsoft.com/office/word/2010/wordprocessingDrawing" xmlns:wp="http://schemas.openxmlformats.org/drawingml/2006/wordprocessingDrawing" xmlns:w10="urn:schemas-microsoft-com:office:word" xmlns:w="http://schemas.openxmlformats.org/wordprocessingml/2006/main" xmlns:w14="http://schemas.microsoft.com/office/word/2010/wordml" xmlns:w15="http://schemas.microsoft.com/office/word/2012/wordml" xmlns:w16cex="http://schemas.microsoft.com/office/word/2018/wordml/cex" xmlns:w16cid="http://schemas.microsoft.com/office/word/2016/wordml/cid" xmlns:w16="http://schemas.microsoft.com/office/word/2018/wordml" xmlns:w16se="http://schemas.microsoft.com/office/word/2015/wordml/symex" xmlns:wpg="http://schemas.microsoft.com/office/word/2010/wordprocessingGroup" xmlns:wpi="http://schemas.microsoft.com/office/word/2010/wordprocessingInk" xmlns:wne="http://schemas.microsoft.com/office/word/2006/wordml" xmlns:wps="http://schemas.microsoft.com/office/word/2010/wordprocessingShape" mc:Ignorable="w14 w15 w16se w16cid w16 w16cex wp14">
+<w:document xmlns:wpc="http://schemas.microsoft.com/office/word/2010/wordprocessingCanvas" xmlns:cx="http://schemas.microsoft.com/office/drawing/2014/chartex" xmlns:cx1="http://schemas.microsoft.com/office/drawing/2015/9/8/chartex" xmlns:cx2="http://schemas.microsoft.com/office/drawing/2015/10/21/chartex" xmlns:cx3="http://schemas.microsoft.com/office/drawing/2016/5/9/chartex" xmlns:cx4="http://schemas.microsoft.com/office/drawing/2016/5/10/chartex" xmlns:cx5="http://schemas.microsoft.com/office/drawing/2016/5/11/chartex" xmlns:cx6="http://schemas.microsoft.com/office/drawing/2016/5/12/chartex" xmlns:cx7="http://schemas.microsoft.com/office/drawing/2016/5/13/chartex" xmlns:cx8="http://schemas.microsoft.com/office/drawing/2016/5/14/chartex" xmlns:mc="http://schemas.openxmlformats.org/markup-compatibility/2006" xmlns:aink="http://schemas.microsoft.com/office/drawing/2016/ink" xmlns:am3d="http://schemas.microsoft.com/office/drawing/2017/model3d" xmlns:o="urn:schemas-microsoft-com:office:office" xmlns:r="http://schemas.openxmlformats.org/officeDocument/2006/relationships" xmlns:m="http://schemas.openxmlformats.org/officeDocument/2006/math" xmlns:v="urn:schemas-microsoft-com:vml" xmlns:wp14="http://schemas.microsoft.com/office/word/2010/wordprocessingDrawing" xmlns:wp="http://schemas.openxmlformats.org/drawingml/2006/wordprocessingDrawing" xmlns:w10="urn:schemas-microsoft-com:office:word" xmlns:w="http://schemas.openxmlformats.org/wordprocessingml/2006/main" xmlns:w14="http://schemas.microsoft.com/office/word/2010/wordml" xmlns:w15="http://schemas.microsoft.com/office/word/2012/wordml" xmlns:w16cex="http://schemas.microsoft.com/office/word/2018/wordml/cex" xmlns:w16cid="http://schemas.microsoft.com/office/word/2016/wordml/cid" xmlns:w16="http://schemas.microsoft.com/office/word/2018/wordml" xmlns:w16sdtdh="http://schemas.microsoft.com/office/word/2020/wordml/sdtdatahash" xmlns:w16se="http://schemas.microsoft.com/office/word/2015/wordml/symex" xmlns:wpg="http://schemas.microsoft.com/office/word/2010/wordprocessingGroup" xmlns:wpi="http://schemas.microsoft.com/office/word/2010/wordprocessingInk" xmlns:wne="http://schemas.microsoft.com/office/word/2006/wordml" xmlns:wps="http://schemas.microsoft.com/office/word/2010/wordprocessingShape" mc:Ignorable="w14 w15 w16se w16cid w16 w16cex w16sdtdh wp14">
   <w:body>
     <w:p>
       <w:pPr>
         <w:jc w:val="center"/>
         <w:rPr>
+          <w:rFonts w:ascii="Source Sans Pro" w:hAnsi="Source Sans Pro"/>
           <w:b/>
           <w:bCs/>
+          <w:sz w:val="20"/>
+          <w:szCs w:val="20"/>
         </w:rPr>
       </w:pPr>
       <w:r>
         <w:rPr>
+          <w:rFonts w:ascii="Source Sans Pro" w:hAnsi="Source Sans Pro"/>
           <w:b/>
           <w:bCs/>
-          <w:sz w:val="28"/>
-          <w:szCs w:val="28"/>
+          <w:sz w:val="20"/>
+          <w:szCs w:val="20"/>
         </w:rPr>
         <w:t>Elliot Millington</w:t>
       </w:r>
       <w:r>
         <w:rPr>
+          <w:rFonts w:ascii="Source Sans Pro" w:hAnsi="Source Sans Pro"/>
           <w:b/>
           <w:bCs/>
+          <w:sz w:val="20"/>
+          <w:szCs w:val="20"/>
         </w:rPr>
         <w:br/>
       </w:r>
       <w:r>
+        <w:rPr>
+          <w:rFonts w:ascii="Source Sans Pro" w:hAnsi="Source Sans Pro"/>
+          <w:sz w:val="20"/>
+          <w:szCs w:val="20"/>
+        </w:rPr>
         <w:t xml:space="preserve">07780 359977 </w:t>
       </w:r>
       <w:r>
+        <w:rPr>
+          <w:rFonts w:ascii="Source Sans Pro" w:hAnsi="Source Sans Pro"/>
+          <w:sz w:val="20"/>
+          <w:szCs w:val="20"/>
+        </w:rPr>
         <w:br/>
       </w:r>
       <w:r>
+        <w:rPr>
+          <w:rFonts w:ascii="Source Sans Pro" w:hAnsi="Source Sans Pro"/>
+          <w:sz w:val="20"/>
+          <w:szCs w:val="20"/>
+        </w:rPr>
         <w:t>e.millington.1@research.gla.ac.uk</w:t>
       </w:r>
     </w:p>
     <w:p>
       <w:pPr>
         <w:pStyle w:val="Heading1"/>
+        <w:rPr>
+          <w:rFonts w:ascii="Source Sans Pro" w:hAnsi="Source Sans Pro"/>
+          <w:sz w:val="20"/>
+          <w:szCs w:val="20"/>
+        </w:rPr>
       </w:pPr>
       <w:r>
+        <w:rPr>
+          <w:rFonts w:ascii="Source Sans Pro" w:hAnsi="Source Sans Pro"/>
+          <w:sz w:val="20"/>
+          <w:szCs w:val="20"/>
+        </w:rPr>
         <w:t>Education</w:t>
       </w:r>
     </w:p>
@@ -69,7 +101,19 @@
             <w:tcW w:w="1531" w:type="dxa"/>
           </w:tcPr>
           <w:p>
-            <w:r>
+            <w:pPr>
+              <w:rPr>
+                <w:rFonts w:ascii="Source Sans Pro" w:hAnsi="Source Sans Pro"/>
+                <w:sz w:val="20"/>
+                <w:szCs w:val="20"/>
+              </w:rPr>
+            </w:pPr>
+            <w:r>
+              <w:rPr>
+                <w:rFonts w:ascii="Source Sans Pro" w:hAnsi="Source Sans Pro"/>
+                <w:sz w:val="20"/>
+                <w:szCs w:val="20"/>
+              </w:rPr>
               <w:t>2020 - 2023</w:t>
             </w:r>
           </w:p>
@@ -79,22 +123,70 @@
             <w:tcW w:w="7485" w:type="dxa"/>
           </w:tcPr>
           <w:p>
-            <w:r>
+            <w:pPr>
+              <w:rPr>
+                <w:rFonts w:ascii="Source Sans Pro" w:hAnsi="Source Sans Pro"/>
+                <w:sz w:val="20"/>
+                <w:szCs w:val="20"/>
+              </w:rPr>
+            </w:pPr>
+            <w:r>
+              <w:rPr>
+                <w:rFonts w:ascii="Source Sans Pro" w:hAnsi="Source Sans Pro"/>
+                <w:sz w:val="20"/>
+                <w:szCs w:val="20"/>
+              </w:rPr>
               <w:t>University of Glasgow</w:t>
             </w:r>
           </w:p>
           <w:p>
-            <w:r>
+            <w:pPr>
+              <w:rPr>
+                <w:rFonts w:ascii="Source Sans Pro" w:hAnsi="Source Sans Pro"/>
+                <w:sz w:val="20"/>
+                <w:szCs w:val="20"/>
+              </w:rPr>
+            </w:pPr>
+            <w:r>
+              <w:rPr>
+                <w:rFonts w:ascii="Source Sans Pro" w:hAnsi="Source Sans Pro"/>
+                <w:sz w:val="20"/>
+                <w:szCs w:val="20"/>
+              </w:rPr>
               <w:t>PhD in Psychology</w:t>
             </w:r>
           </w:p>
           <w:p>
-            <w:r>
+            <w:pPr>
+              <w:rPr>
+                <w:rFonts w:ascii="Source Sans Pro" w:hAnsi="Source Sans Pro"/>
+                <w:sz w:val="20"/>
+                <w:szCs w:val="20"/>
+              </w:rPr>
+            </w:pPr>
+            <w:r>
+              <w:rPr>
+                <w:rFonts w:ascii="Source Sans Pro" w:hAnsi="Source Sans Pro"/>
+                <w:sz w:val="20"/>
+                <w:szCs w:val="20"/>
+              </w:rPr>
               <w:t>Thesis Title: Sensorily Stressed: Using Virtual Reality Technology to Examine the Relationship between Sensory Sensitivities and Anxiety</w:t>
             </w:r>
           </w:p>
           <w:p>
-            <w:r>
+            <w:pPr>
+              <w:rPr>
+                <w:rFonts w:ascii="Source Sans Pro" w:hAnsi="Source Sans Pro"/>
+                <w:sz w:val="20"/>
+                <w:szCs w:val="20"/>
+              </w:rPr>
+            </w:pPr>
+            <w:r>
+              <w:rPr>
+                <w:rFonts w:ascii="Source Sans Pro" w:hAnsi="Source Sans Pro"/>
+                <w:sz w:val="20"/>
+                <w:szCs w:val="20"/>
+              </w:rPr>
               <w:t>Supervisor: Dr David Simmons &amp; Dr Neil McDonnell</w:t>
             </w:r>
           </w:p>
@@ -105,13 +197,29 @@
           <w:tcPr>
             <w:tcW w:w="1531" w:type="dxa"/>
           </w:tcPr>
-          <w:p/>
+          <w:p>
+            <w:pPr>
+              <w:rPr>
+                <w:rFonts w:ascii="Source Sans Pro" w:hAnsi="Source Sans Pro"/>
+                <w:sz w:val="20"/>
+                <w:szCs w:val="20"/>
+              </w:rPr>
+            </w:pPr>
+          </w:p>
         </w:tc>
         <w:tc>
           <w:tcPr>
             <w:tcW w:w="7485" w:type="dxa"/>
           </w:tcPr>
-          <w:p/>
+          <w:p>
+            <w:pPr>
+              <w:rPr>
+                <w:rFonts w:ascii="Source Sans Pro" w:hAnsi="Source Sans Pro"/>
+                <w:sz w:val="20"/>
+                <w:szCs w:val="20"/>
+              </w:rPr>
+            </w:pPr>
+          </w:p>
         </w:tc>
       </w:tr>
       <w:tr>
@@ -120,7 +228,19 @@
             <w:tcW w:w="1531" w:type="dxa"/>
           </w:tcPr>
           <w:p>
-            <w:r>
+            <w:pPr>
+              <w:rPr>
+                <w:rFonts w:ascii="Source Sans Pro" w:hAnsi="Source Sans Pro"/>
+                <w:sz w:val="20"/>
+                <w:szCs w:val="20"/>
+              </w:rPr>
+            </w:pPr>
+            <w:r>
+              <w:rPr>
+                <w:rFonts w:ascii="Source Sans Pro" w:hAnsi="Source Sans Pro"/>
+                <w:sz w:val="20"/>
+                <w:szCs w:val="20"/>
+              </w:rPr>
               <w:t>2019 - 2020</w:t>
             </w:r>
           </w:p>
@@ -130,7 +250,19 @@
             <w:tcW w:w="7485" w:type="dxa"/>
           </w:tcPr>
           <w:p>
-            <w:r>
+            <w:pPr>
+              <w:rPr>
+                <w:rFonts w:ascii="Source Sans Pro" w:hAnsi="Source Sans Pro"/>
+                <w:sz w:val="20"/>
+                <w:szCs w:val="20"/>
+              </w:rPr>
+            </w:pPr>
+            <w:r>
+              <w:rPr>
+                <w:rFonts w:ascii="Source Sans Pro" w:hAnsi="Source Sans Pro"/>
+                <w:sz w:val="20"/>
+                <w:szCs w:val="20"/>
+              </w:rPr>
               <w:t>University of Glasgow</w:t>
             </w:r>
           </w:p>
@@ -144,8 +276,11 @@
           <w:p>
             <w:pPr>
               <w:rPr>
+                <w:rFonts w:ascii="Source Sans Pro" w:hAnsi="Source Sans Pro"/>
                 <w:b/>
                 <w:bCs/>
+                <w:sz w:val="20"/>
+                <w:szCs w:val="20"/>
               </w:rPr>
             </w:pPr>
           </w:p>
@@ -155,10 +290,27 @@
             <w:tcW w:w="7485" w:type="dxa"/>
           </w:tcPr>
           <w:p>
-            <w:r>
+            <w:pPr>
+              <w:rPr>
+                <w:rFonts w:ascii="Source Sans Pro" w:hAnsi="Source Sans Pro"/>
+                <w:sz w:val="20"/>
+                <w:szCs w:val="20"/>
+              </w:rPr>
+            </w:pPr>
+            <w:r>
+              <w:rPr>
+                <w:rFonts w:ascii="Source Sans Pro" w:hAnsi="Source Sans Pro"/>
+                <w:sz w:val="20"/>
+                <w:szCs w:val="20"/>
+              </w:rPr>
               <w:t>MSc in Research Methods of Psychological Science</w:t>
             </w:r>
             <w:r>
+              <w:rPr>
+                <w:rFonts w:ascii="Source Sans Pro" w:hAnsi="Source Sans Pro"/>
+                <w:sz w:val="20"/>
+                <w:szCs w:val="20"/>
+              </w:rPr>
               <w:t xml:space="preserve"> (Distinction)</w:t>
             </w:r>
           </w:p>
@@ -172,8 +324,11 @@
           <w:p>
             <w:pPr>
               <w:rPr>
+                <w:rFonts w:ascii="Source Sans Pro" w:hAnsi="Source Sans Pro"/>
                 <w:b/>
                 <w:bCs/>
+                <w:sz w:val="20"/>
+                <w:szCs w:val="20"/>
               </w:rPr>
             </w:pPr>
           </w:p>
@@ -183,19 +338,51 @@
             <w:tcW w:w="7485" w:type="dxa"/>
           </w:tcPr>
           <w:p>
-            <w:r>
+            <w:pPr>
+              <w:rPr>
+                <w:rFonts w:ascii="Source Sans Pro" w:hAnsi="Source Sans Pro"/>
+                <w:sz w:val="20"/>
+                <w:szCs w:val="20"/>
+              </w:rPr>
+            </w:pPr>
+            <w:r>
+              <w:rPr>
+                <w:rFonts w:ascii="Source Sans Pro" w:hAnsi="Source Sans Pro"/>
+                <w:sz w:val="20"/>
+                <w:szCs w:val="20"/>
+              </w:rPr>
               <w:t xml:space="preserve">Dissertation Title: </w:t>
             </w:r>
             <w:r>
+              <w:rPr>
+                <w:rFonts w:ascii="Source Sans Pro" w:hAnsi="Source Sans Pro"/>
+                <w:sz w:val="20"/>
+                <w:szCs w:val="20"/>
+              </w:rPr>
               <w:t xml:space="preserve">Modelling </w:t>
             </w:r>
             <w:r>
+              <w:rPr>
+                <w:rFonts w:ascii="Source Sans Pro" w:hAnsi="Source Sans Pro"/>
+                <w:sz w:val="20"/>
+                <w:szCs w:val="20"/>
+              </w:rPr>
               <w:t xml:space="preserve">Heterogeneity </w:t>
             </w:r>
             <w:r>
+              <w:rPr>
+                <w:rFonts w:ascii="Source Sans Pro" w:hAnsi="Source Sans Pro"/>
+                <w:sz w:val="20"/>
+                <w:szCs w:val="20"/>
+              </w:rPr>
               <w:t xml:space="preserve">of </w:t>
             </w:r>
             <w:r>
+              <w:rPr>
+                <w:rFonts w:ascii="Source Sans Pro" w:hAnsi="Source Sans Pro"/>
+                <w:sz w:val="20"/>
+                <w:szCs w:val="20"/>
+              </w:rPr>
               <w:t>Autistic Traits and Sensory Sensitivities in Typically Developing Populations</w:t>
             </w:r>
           </w:p>
@@ -209,8 +396,11 @@
           <w:p>
             <w:pPr>
               <w:rPr>
+                <w:rFonts w:ascii="Source Sans Pro" w:hAnsi="Source Sans Pro"/>
                 <w:b/>
                 <w:bCs/>
+                <w:sz w:val="20"/>
+                <w:szCs w:val="20"/>
               </w:rPr>
             </w:pPr>
           </w:p>
@@ -220,7 +410,19 @@
             <w:tcW w:w="7485" w:type="dxa"/>
           </w:tcPr>
           <w:p>
-            <w:r>
+            <w:pPr>
+              <w:rPr>
+                <w:rFonts w:ascii="Source Sans Pro" w:hAnsi="Source Sans Pro"/>
+                <w:sz w:val="20"/>
+                <w:szCs w:val="20"/>
+              </w:rPr>
+            </w:pPr>
+            <w:r>
+              <w:rPr>
+                <w:rFonts w:ascii="Source Sans Pro" w:hAnsi="Source Sans Pro"/>
+                <w:sz w:val="20"/>
+                <w:szCs w:val="20"/>
+              </w:rPr>
               <w:t>Supervisor: Dr David Simmons</w:t>
             </w:r>
           </w:p>
@@ -234,8 +436,11 @@
           <w:p>
             <w:pPr>
               <w:rPr>
+                <w:rFonts w:ascii="Source Sans Pro" w:hAnsi="Source Sans Pro"/>
                 <w:b/>
                 <w:bCs/>
+                <w:sz w:val="20"/>
+                <w:szCs w:val="20"/>
               </w:rPr>
             </w:pPr>
           </w:p>
@@ -247,8 +452,11 @@
           <w:p>
             <w:pPr>
               <w:rPr>
+                <w:rFonts w:ascii="Source Sans Pro" w:hAnsi="Source Sans Pro"/>
                 <w:b/>
                 <w:bCs/>
+                <w:sz w:val="20"/>
+                <w:szCs w:val="20"/>
               </w:rPr>
             </w:pPr>
           </w:p>
@@ -260,7 +468,19 @@
             <w:tcW w:w="1531" w:type="dxa"/>
           </w:tcPr>
           <w:p>
-            <w:r>
+            <w:pPr>
+              <w:rPr>
+                <w:rFonts w:ascii="Source Sans Pro" w:hAnsi="Source Sans Pro"/>
+                <w:sz w:val="20"/>
+                <w:szCs w:val="20"/>
+              </w:rPr>
+            </w:pPr>
+            <w:r>
+              <w:rPr>
+                <w:rFonts w:ascii="Source Sans Pro" w:hAnsi="Source Sans Pro"/>
+                <w:sz w:val="20"/>
+                <w:szCs w:val="20"/>
+              </w:rPr>
               <w:t>2015 - 2019</w:t>
             </w:r>
           </w:p>
@@ -270,7 +490,19 @@
             <w:tcW w:w="7485" w:type="dxa"/>
           </w:tcPr>
           <w:p>
-            <w:r>
+            <w:pPr>
+              <w:rPr>
+                <w:rFonts w:ascii="Source Sans Pro" w:hAnsi="Source Sans Pro"/>
+                <w:sz w:val="20"/>
+                <w:szCs w:val="20"/>
+              </w:rPr>
+            </w:pPr>
+            <w:r>
+              <w:rPr>
+                <w:rFonts w:ascii="Source Sans Pro" w:hAnsi="Source Sans Pro"/>
+                <w:sz w:val="20"/>
+                <w:szCs w:val="20"/>
+              </w:rPr>
               <w:t xml:space="preserve">University of Glasgow </w:t>
             </w:r>
           </w:p>
@@ -281,23 +513,69 @@
           <w:tcPr>
             <w:tcW w:w="1531" w:type="dxa"/>
           </w:tcPr>
-          <w:p/>
+          <w:p>
+            <w:pPr>
+              <w:rPr>
+                <w:rFonts w:ascii="Source Sans Pro" w:hAnsi="Source Sans Pro"/>
+                <w:sz w:val="20"/>
+                <w:szCs w:val="20"/>
+              </w:rPr>
+            </w:pPr>
+          </w:p>
         </w:tc>
         <w:tc>
           <w:tcPr>
             <w:tcW w:w="7485" w:type="dxa"/>
           </w:tcPr>
           <w:p>
-            <w:r>
-              <w:t>MA (SocSci) in Psychology (1</w:t>
-            </w:r>
-            <w:r>
-              <w:rPr>
+            <w:pPr>
+              <w:rPr>
+                <w:rFonts w:ascii="Source Sans Pro" w:hAnsi="Source Sans Pro"/>
+                <w:sz w:val="20"/>
+                <w:szCs w:val="20"/>
+              </w:rPr>
+            </w:pPr>
+            <w:r>
+              <w:rPr>
+                <w:rFonts w:ascii="Source Sans Pro" w:hAnsi="Source Sans Pro"/>
+                <w:sz w:val="20"/>
+                <w:szCs w:val="20"/>
+              </w:rPr>
+              <w:t>MA (</w:t>
+            </w:r>
+            <w:proofErr w:type="spellStart"/>
+            <w:r>
+              <w:rPr>
+                <w:rFonts w:ascii="Source Sans Pro" w:hAnsi="Source Sans Pro"/>
+                <w:sz w:val="20"/>
+                <w:szCs w:val="20"/>
+              </w:rPr>
+              <w:t>SocSci</w:t>
+            </w:r>
+            <w:proofErr w:type="spellEnd"/>
+            <w:r>
+              <w:rPr>
+                <w:rFonts w:ascii="Source Sans Pro" w:hAnsi="Source Sans Pro"/>
+                <w:sz w:val="20"/>
+                <w:szCs w:val="20"/>
+              </w:rPr>
+              <w:t>) in Psychology (1</w:t>
+            </w:r>
+            <w:r>
+              <w:rPr>
+                <w:rFonts w:ascii="Source Sans Pro" w:hAnsi="Source Sans Pro"/>
+                <w:sz w:val="20"/>
+                <w:szCs w:val="20"/>
                 <w:vertAlign w:val="superscript"/>
               </w:rPr>
               <w:t>st</w:t>
             </w:r>
             <w:r>
+              <w:rPr>
+                <w:rFonts w:ascii="Source Sans Pro" w:hAnsi="Source Sans Pro"/>
+                <w:sz w:val="20"/>
+                <w:szCs w:val="20"/>
+              </w:rPr>
               <w:t xml:space="preserve"> Class Honours)</w:t>
             </w:r>
           </w:p>
@@ -308,17 +586,42 @@
           <w:tcPr>
             <w:tcW w:w="1531" w:type="dxa"/>
           </w:tcPr>
-          <w:p/>
+          <w:p>
+            <w:pPr>
+              <w:rPr>
+                <w:rFonts w:ascii="Source Sans Pro" w:hAnsi="Source Sans Pro"/>
+                <w:sz w:val="20"/>
+                <w:szCs w:val="20"/>
+              </w:rPr>
+            </w:pPr>
+          </w:p>
         </w:tc>
         <w:tc>
           <w:tcPr>
             <w:tcW w:w="7485" w:type="dxa"/>
           </w:tcPr>
           <w:p>
-            <w:r>
+            <w:pPr>
+              <w:rPr>
+                <w:rFonts w:ascii="Source Sans Pro" w:hAnsi="Source Sans Pro"/>
+                <w:sz w:val="20"/>
+                <w:szCs w:val="20"/>
+              </w:rPr>
+            </w:pPr>
+            <w:r>
+              <w:rPr>
+                <w:rFonts w:ascii="Source Sans Pro" w:hAnsi="Source Sans Pro"/>
+                <w:sz w:val="20"/>
+                <w:szCs w:val="20"/>
+              </w:rPr>
               <w:t xml:space="preserve">Dissertation Title: </w:t>
             </w:r>
             <w:r>
+              <w:rPr>
+                <w:rFonts w:ascii="Source Sans Pro" w:hAnsi="Source Sans Pro"/>
+                <w:sz w:val="20"/>
+                <w:szCs w:val="20"/>
+              </w:rPr>
               <w:t>Building a Motivational Profile of Autistic Gamers</w:t>
             </w:r>
           </w:p>
@@ -329,17 +632,42 @@
           <w:tcPr>
             <w:tcW w:w="1531" w:type="dxa"/>
           </w:tcPr>
-          <w:p/>
+          <w:p>
+            <w:pPr>
+              <w:rPr>
+                <w:rFonts w:ascii="Source Sans Pro" w:hAnsi="Source Sans Pro"/>
+                <w:sz w:val="20"/>
+                <w:szCs w:val="20"/>
+              </w:rPr>
+            </w:pPr>
+          </w:p>
         </w:tc>
         <w:tc>
           <w:tcPr>
             <w:tcW w:w="7485" w:type="dxa"/>
           </w:tcPr>
           <w:p>
-            <w:r>
+            <w:pPr>
+              <w:rPr>
+                <w:rFonts w:ascii="Source Sans Pro" w:hAnsi="Source Sans Pro"/>
+                <w:sz w:val="20"/>
+                <w:szCs w:val="20"/>
+              </w:rPr>
+            </w:pPr>
+            <w:r>
+              <w:rPr>
+                <w:rFonts w:ascii="Source Sans Pro" w:hAnsi="Source Sans Pro"/>
+                <w:sz w:val="20"/>
+                <w:szCs w:val="20"/>
+              </w:rPr>
               <w:t xml:space="preserve">Supervisor: </w:t>
             </w:r>
             <w:r>
+              <w:rPr>
+                <w:rFonts w:ascii="Source Sans Pro" w:hAnsi="Source Sans Pro"/>
+                <w:sz w:val="20"/>
+                <w:szCs w:val="20"/>
+              </w:rPr>
               <w:t>Dr Heather Woods</w:t>
             </w:r>
           </w:p>
@@ -349,9 +677,35 @@
     <w:p>
       <w:pPr>
         <w:pStyle w:val="Heading1"/>
+        <w:rPr>
+          <w:rFonts w:ascii="Source Sans Pro" w:hAnsi="Source Sans Pro"/>
+          <w:sz w:val="20"/>
+          <w:szCs w:val="20"/>
+        </w:rPr>
       </w:pPr>
       <w:r>
-        <w:t>Research Experience</w:t>
+        <w:rPr>
+          <w:rFonts w:ascii="Source Sans Pro" w:hAnsi="Source Sans Pro"/>
+          <w:sz w:val="20"/>
+          <w:szCs w:val="20"/>
+        </w:rPr>
+        <w:t>Researc</w:t>
+      </w:r>
+      <w:r>
+        <w:rPr>
+          <w:rFonts w:ascii="Source Sans Pro" w:hAnsi="Source Sans Pro"/>
+          <w:sz w:val="20"/>
+          <w:szCs w:val="20"/>
+        </w:rPr>
+        <w:t xml:space="preserve">h </w:t>
+      </w:r>
+      <w:r>
+        <w:rPr>
+          <w:rFonts w:ascii="Source Sans Pro" w:hAnsi="Source Sans Pro"/>
+          <w:sz w:val="20"/>
+          <w:szCs w:val="20"/>
+        </w:rPr>
+        <w:t>Experience</w:t>
       </w:r>
     </w:p>
     <w:tbl>
@@ -378,13 +732,29 @@
           <w:tcPr>
             <w:tcW w:w="1531" w:type="dxa"/>
           </w:tcPr>
-          <w:p/>
+          <w:p>
+            <w:pPr>
+              <w:rPr>
+                <w:rFonts w:ascii="Source Sans Pro" w:hAnsi="Source Sans Pro"/>
+                <w:sz w:val="20"/>
+                <w:szCs w:val="20"/>
+              </w:rPr>
+            </w:pPr>
+          </w:p>
         </w:tc>
         <w:tc>
           <w:tcPr>
             <w:tcW w:w="7485" w:type="dxa"/>
           </w:tcPr>
-          <w:p/>
+          <w:p>
+            <w:pPr>
+              <w:rPr>
+                <w:rFonts w:ascii="Source Sans Pro" w:hAnsi="Source Sans Pro"/>
+                <w:sz w:val="20"/>
+                <w:szCs w:val="20"/>
+              </w:rPr>
+            </w:pPr>
+          </w:p>
         </w:tc>
       </w:tr>
       <w:tr>
@@ -393,7 +763,19 @@
             <w:tcW w:w="1531" w:type="dxa"/>
           </w:tcPr>
           <w:p>
-            <w:r>
+            <w:pPr>
+              <w:rPr>
+                <w:rFonts w:ascii="Source Sans Pro" w:hAnsi="Source Sans Pro"/>
+                <w:sz w:val="20"/>
+                <w:szCs w:val="20"/>
+              </w:rPr>
+            </w:pPr>
+            <w:r>
+              <w:rPr>
+                <w:rFonts w:ascii="Source Sans Pro" w:hAnsi="Source Sans Pro"/>
+                <w:sz w:val="20"/>
+                <w:szCs w:val="20"/>
+              </w:rPr>
               <w:t>2019 - 2020</w:t>
             </w:r>
           </w:p>
@@ -403,7 +785,19 @@
             <w:tcW w:w="7485" w:type="dxa"/>
           </w:tcPr>
           <w:p>
-            <w:r>
+            <w:pPr>
+              <w:rPr>
+                <w:rFonts w:ascii="Source Sans Pro" w:hAnsi="Source Sans Pro"/>
+                <w:sz w:val="20"/>
+                <w:szCs w:val="20"/>
+              </w:rPr>
+            </w:pPr>
+            <w:r>
+              <w:rPr>
+                <w:rFonts w:ascii="Source Sans Pro" w:hAnsi="Source Sans Pro"/>
+                <w:sz w:val="20"/>
+                <w:szCs w:val="20"/>
+              </w:rPr>
               <w:t>UX Research Intern</w:t>
             </w:r>
           </w:p>
@@ -414,14 +808,34 @@
           <w:tcPr>
             <w:tcW w:w="1531" w:type="dxa"/>
           </w:tcPr>
-          <w:p/>
+          <w:p>
+            <w:pPr>
+              <w:rPr>
+                <w:rFonts w:ascii="Source Sans Pro" w:hAnsi="Source Sans Pro"/>
+                <w:sz w:val="20"/>
+                <w:szCs w:val="20"/>
+              </w:rPr>
+            </w:pPr>
+          </w:p>
         </w:tc>
         <w:tc>
           <w:tcPr>
             <w:tcW w:w="7485" w:type="dxa"/>
           </w:tcPr>
           <w:p>
-            <w:r>
+            <w:pPr>
+              <w:rPr>
+                <w:rFonts w:ascii="Source Sans Pro" w:hAnsi="Source Sans Pro"/>
+                <w:sz w:val="20"/>
+                <w:szCs w:val="20"/>
+              </w:rPr>
+            </w:pPr>
+            <w:r>
+              <w:rPr>
+                <w:rFonts w:ascii="Source Sans Pro" w:hAnsi="Source Sans Pro"/>
+                <w:sz w:val="20"/>
+                <w:szCs w:val="20"/>
+              </w:rPr>
               <w:t>University of Glasgow</w:t>
             </w:r>
           </w:p>
@@ -432,44 +846,108 @@
           <w:tcPr>
             <w:tcW w:w="1531" w:type="dxa"/>
           </w:tcPr>
-          <w:p/>
+          <w:p>
+            <w:pPr>
+              <w:rPr>
+                <w:rFonts w:ascii="Source Sans Pro" w:hAnsi="Source Sans Pro"/>
+                <w:sz w:val="20"/>
+                <w:szCs w:val="20"/>
+              </w:rPr>
+            </w:pPr>
+          </w:p>
         </w:tc>
         <w:tc>
           <w:tcPr>
             <w:tcW w:w="7485" w:type="dxa"/>
           </w:tcPr>
           <w:p>
-            <w:r>
+            <w:pPr>
+              <w:rPr>
+                <w:rFonts w:ascii="Source Sans Pro" w:hAnsi="Source Sans Pro"/>
+                <w:sz w:val="20"/>
+                <w:szCs w:val="20"/>
+              </w:rPr>
+            </w:pPr>
+            <w:r>
+              <w:rPr>
+                <w:rFonts w:ascii="Source Sans Pro" w:hAnsi="Source Sans Pro"/>
+                <w:sz w:val="20"/>
+                <w:szCs w:val="20"/>
+              </w:rPr>
               <w:t xml:space="preserve">Supervised by Dr Joanna </w:t>
             </w:r>
-            <w:r>
+            <w:proofErr w:type="spellStart"/>
+            <w:r>
+              <w:rPr>
+                <w:rFonts w:ascii="Source Sans Pro" w:hAnsi="Source Sans Pro"/>
+                <w:sz w:val="20"/>
+                <w:szCs w:val="20"/>
+              </w:rPr>
               <w:t>Wincenciak</w:t>
             </w:r>
-            <w:r>
-              <w:t>.</w:t>
-            </w:r>
-            <w:r>
-              <w:t xml:space="preserve"> </w:t>
-            </w:r>
-            <w:r>
+            <w:proofErr w:type="spellEnd"/>
+            <w:r>
+              <w:rPr>
+                <w:rFonts w:ascii="Source Sans Pro" w:hAnsi="Source Sans Pro"/>
+                <w:sz w:val="20"/>
+                <w:szCs w:val="20"/>
+              </w:rPr>
+              <w:t xml:space="preserve">. </w:t>
+            </w:r>
+            <w:r>
+              <w:rPr>
+                <w:rFonts w:ascii="Source Sans Pro" w:hAnsi="Source Sans Pro"/>
+                <w:sz w:val="20"/>
+                <w:szCs w:val="20"/>
+              </w:rPr>
               <w:t xml:space="preserve">A </w:t>
             </w:r>
             <w:r>
+              <w:rPr>
+                <w:rFonts w:ascii="Source Sans Pro" w:hAnsi="Source Sans Pro"/>
+                <w:sz w:val="20"/>
+                <w:szCs w:val="20"/>
+              </w:rPr>
               <w:t xml:space="preserve">six-month position applying eye-tracking and </w:t>
             </w:r>
             <w:r>
+              <w:rPr>
+                <w:rFonts w:ascii="Source Sans Pro" w:hAnsi="Source Sans Pro"/>
+                <w:sz w:val="20"/>
+                <w:szCs w:val="20"/>
+              </w:rPr>
               <w:t xml:space="preserve">qualitative research methods to </w:t>
             </w:r>
             <w:r>
+              <w:rPr>
+                <w:rFonts w:ascii="Source Sans Pro" w:hAnsi="Source Sans Pro"/>
+                <w:sz w:val="20"/>
+                <w:szCs w:val="20"/>
+              </w:rPr>
               <w:t>analyse</w:t>
             </w:r>
             <w:r>
+              <w:rPr>
+                <w:rFonts w:ascii="Source Sans Pro" w:hAnsi="Source Sans Pro"/>
+                <w:sz w:val="20"/>
+                <w:szCs w:val="20"/>
+              </w:rPr>
               <w:t xml:space="preserve"> user experiences of </w:t>
             </w:r>
             <w:r>
+              <w:rPr>
+                <w:rFonts w:ascii="Source Sans Pro" w:hAnsi="Source Sans Pro"/>
+                <w:sz w:val="20"/>
+                <w:szCs w:val="20"/>
+              </w:rPr>
               <w:t>a Virtual Learning Environment.</w:t>
             </w:r>
             <w:r>
+              <w:rPr>
+                <w:rFonts w:ascii="Source Sans Pro" w:hAnsi="Source Sans Pro"/>
+                <w:sz w:val="20"/>
+                <w:szCs w:val="20"/>
+              </w:rPr>
               <w:t xml:space="preserve"> </w:t>
             </w:r>
           </w:p>
@@ -480,13 +958,29 @@
           <w:tcPr>
             <w:tcW w:w="1531" w:type="dxa"/>
           </w:tcPr>
-          <w:p/>
+          <w:p>
+            <w:pPr>
+              <w:rPr>
+                <w:rFonts w:ascii="Source Sans Pro" w:hAnsi="Source Sans Pro"/>
+                <w:sz w:val="20"/>
+                <w:szCs w:val="20"/>
+              </w:rPr>
+            </w:pPr>
+          </w:p>
         </w:tc>
         <w:tc>
           <w:tcPr>
             <w:tcW w:w="7485" w:type="dxa"/>
           </w:tcPr>
-          <w:p/>
+          <w:p>
+            <w:pPr>
+              <w:rPr>
+                <w:rFonts w:ascii="Source Sans Pro" w:hAnsi="Source Sans Pro"/>
+                <w:sz w:val="20"/>
+                <w:szCs w:val="20"/>
+              </w:rPr>
+            </w:pPr>
+          </w:p>
         </w:tc>
       </w:tr>
       <w:tr>
@@ -495,7 +989,19 @@
             <w:tcW w:w="1531" w:type="dxa"/>
           </w:tcPr>
           <w:p>
-            <w:r>
+            <w:pPr>
+              <w:rPr>
+                <w:rFonts w:ascii="Source Sans Pro" w:hAnsi="Source Sans Pro"/>
+                <w:sz w:val="20"/>
+                <w:szCs w:val="20"/>
+              </w:rPr>
+            </w:pPr>
+            <w:r>
+              <w:rPr>
+                <w:rFonts w:ascii="Source Sans Pro" w:hAnsi="Source Sans Pro"/>
+                <w:sz w:val="20"/>
+                <w:szCs w:val="20"/>
+              </w:rPr>
               <w:t>2018</w:t>
             </w:r>
           </w:p>
@@ -505,7 +1011,19 @@
             <w:tcW w:w="7485" w:type="dxa"/>
           </w:tcPr>
           <w:p>
-            <w:r>
+            <w:pPr>
+              <w:rPr>
+                <w:rFonts w:ascii="Source Sans Pro" w:hAnsi="Source Sans Pro"/>
+                <w:sz w:val="20"/>
+                <w:szCs w:val="20"/>
+              </w:rPr>
+            </w:pPr>
+            <w:r>
+              <w:rPr>
+                <w:rFonts w:ascii="Source Sans Pro" w:hAnsi="Source Sans Pro"/>
+                <w:sz w:val="20"/>
+                <w:szCs w:val="20"/>
+              </w:rPr>
               <w:t>Research Assistant</w:t>
             </w:r>
           </w:p>
@@ -516,14 +1034,34 @@
           <w:tcPr>
             <w:tcW w:w="1531" w:type="dxa"/>
           </w:tcPr>
-          <w:p/>
+          <w:p>
+            <w:pPr>
+              <w:rPr>
+                <w:rFonts w:ascii="Source Sans Pro" w:hAnsi="Source Sans Pro"/>
+                <w:sz w:val="20"/>
+                <w:szCs w:val="20"/>
+              </w:rPr>
+            </w:pPr>
+          </w:p>
         </w:tc>
         <w:tc>
           <w:tcPr>
             <w:tcW w:w="7485" w:type="dxa"/>
           </w:tcPr>
           <w:p>
-            <w:r>
+            <w:pPr>
+              <w:rPr>
+                <w:rFonts w:ascii="Source Sans Pro" w:hAnsi="Source Sans Pro"/>
+                <w:sz w:val="20"/>
+                <w:szCs w:val="20"/>
+              </w:rPr>
+            </w:pPr>
+            <w:r>
+              <w:rPr>
+                <w:rFonts w:ascii="Source Sans Pro" w:hAnsi="Source Sans Pro"/>
+                <w:sz w:val="20"/>
+                <w:szCs w:val="20"/>
+              </w:rPr>
               <w:t>University of Glasgow</w:t>
             </w:r>
           </w:p>
@@ -534,32 +1072,82 @@
           <w:tcPr>
             <w:tcW w:w="1531" w:type="dxa"/>
           </w:tcPr>
-          <w:p/>
+          <w:p>
+            <w:pPr>
+              <w:rPr>
+                <w:rFonts w:ascii="Source Sans Pro" w:hAnsi="Source Sans Pro"/>
+                <w:sz w:val="20"/>
+                <w:szCs w:val="20"/>
+              </w:rPr>
+            </w:pPr>
+          </w:p>
         </w:tc>
         <w:tc>
           <w:tcPr>
             <w:tcW w:w="7485" w:type="dxa"/>
           </w:tcPr>
           <w:p>
-            <w:r>
+            <w:pPr>
+              <w:rPr>
+                <w:rFonts w:ascii="Source Sans Pro" w:hAnsi="Source Sans Pro"/>
+                <w:sz w:val="20"/>
+                <w:szCs w:val="20"/>
+              </w:rPr>
+            </w:pPr>
+            <w:r>
+              <w:rPr>
+                <w:rFonts w:ascii="Source Sans Pro" w:hAnsi="Source Sans Pro"/>
+                <w:sz w:val="20"/>
+                <w:szCs w:val="20"/>
+              </w:rPr>
               <w:t xml:space="preserve">Supervised by Dr David Simmons. </w:t>
             </w:r>
             <w:r>
+              <w:rPr>
+                <w:rFonts w:ascii="Source Sans Pro" w:hAnsi="Source Sans Pro"/>
+                <w:sz w:val="20"/>
+                <w:szCs w:val="20"/>
+              </w:rPr>
               <w:t xml:space="preserve">A three-month funded position in collaboration with the Glasgow Science Centre </w:t>
             </w:r>
             <w:r>
+              <w:rPr>
+                <w:rFonts w:ascii="Source Sans Pro" w:hAnsi="Source Sans Pro"/>
+                <w:sz w:val="20"/>
+                <w:szCs w:val="20"/>
+              </w:rPr>
               <w:t xml:space="preserve">using </w:t>
             </w:r>
             <w:r>
+              <w:rPr>
+                <w:rFonts w:ascii="Source Sans Pro" w:hAnsi="Source Sans Pro"/>
+                <w:sz w:val="20"/>
+                <w:szCs w:val="20"/>
+              </w:rPr>
               <w:t>item analysis techniques to</w:t>
             </w:r>
             <w:r>
+              <w:rPr>
+                <w:rFonts w:ascii="Source Sans Pro" w:hAnsi="Source Sans Pro"/>
+                <w:sz w:val="20"/>
+                <w:szCs w:val="20"/>
+              </w:rPr>
               <w:t xml:space="preserve"> investigate the sensory feature</w:t>
             </w:r>
             <w:r>
+              <w:rPr>
+                <w:rFonts w:ascii="Source Sans Pro" w:hAnsi="Source Sans Pro"/>
+                <w:sz w:val="20"/>
+                <w:szCs w:val="20"/>
+              </w:rPr>
               <w:t>s</w:t>
             </w:r>
             <w:r>
+              <w:rPr>
+                <w:rFonts w:ascii="Source Sans Pro" w:hAnsi="Source Sans Pro"/>
+                <w:sz w:val="20"/>
+                <w:szCs w:val="20"/>
+              </w:rPr>
               <w:t xml:space="preserve"> of children.</w:t>
             </w:r>
           </w:p>
@@ -569,113 +1157,129 @@
     <w:p>
       <w:pPr>
         <w:pStyle w:val="Heading1"/>
+        <w:spacing w:before="100" w:beforeAutospacing="1"/>
+        <w:rPr>
+          <w:rFonts w:ascii="Source Sans Pro" w:hAnsi="Source Sans Pro"/>
+          <w:sz w:val="20"/>
+          <w:szCs w:val="20"/>
+        </w:rPr>
       </w:pPr>
       <w:r>
+        <w:rPr>
+          <w:rFonts w:ascii="Source Sans Pro" w:hAnsi="Source Sans Pro"/>
+          <w:sz w:val="20"/>
+          <w:szCs w:val="20"/>
+        </w:rPr>
         <w:t>Publications</w:t>
-      </w:r>
-    </w:p>
-    <w:p>
-      <w:pPr>
-        <w:pStyle w:val="Heading2"/>
-      </w:pPr>
-      <w:r>
-        <w:t>Manuscripts in Submission</w:t>
-      </w:r>
-    </w:p>
-    <w:p>
-      <w:pPr>
-        <w:pStyle w:val="NormalWeb"/>
-        <w:ind w:left="480" w:hanging="480"/>
-        <w:rPr>
-          <w:rFonts w:asciiTheme="minorHAnsi" w:hAnsiTheme="minorHAnsi" w:cstheme="minorHAnsi"/>
-          <w:sz w:val="22"/>
-          <w:szCs w:val="22"/>
-        </w:rPr>
-      </w:pPr>
-      <w:r>
-        <w:rPr>
-          <w:rFonts w:asciiTheme="minorHAnsi" w:hAnsiTheme="minorHAnsi" w:cstheme="minorHAnsi"/>
-          <w:sz w:val="22"/>
-          <w:szCs w:val="22"/>
-        </w:rPr>
-        <w:t xml:space="preserve">Millington, E. J., Simmons, D. R., &amp; Cleland Woods, H. It’s All Fun and Games: Building a Motivational Model of Autistic Gamers. </w:t>
-      </w:r>
-      <w:r>
-        <w:rPr>
-          <w:rFonts w:asciiTheme="minorHAnsi" w:hAnsiTheme="minorHAnsi" w:cstheme="minorHAnsi"/>
-          <w:i/>
-          <w:iCs/>
-          <w:sz w:val="22"/>
-          <w:szCs w:val="22"/>
-        </w:rPr>
-        <w:t>Autism</w:t>
-      </w:r>
-      <w:r>
-        <w:rPr>
-          <w:rFonts w:asciiTheme="minorHAnsi" w:hAnsiTheme="minorHAnsi" w:cstheme="minorHAnsi"/>
-          <w:sz w:val="22"/>
-          <w:szCs w:val="22"/>
-        </w:rPr>
-        <w:t>.</w:t>
-      </w:r>
-    </w:p>
-    <w:p>
-      <w:pPr>
-        <w:pStyle w:val="Heading2"/>
-        <w:rPr>
-          <w:rFonts w:cstheme="majorHAnsi"/>
-          <w:szCs w:val="22"/>
-        </w:rPr>
-      </w:pPr>
-      <w:r>
-        <w:rPr>
-          <w:rFonts w:cstheme="majorHAnsi"/>
-          <w:szCs w:val="22"/>
-        </w:rPr>
-        <w:lastRenderedPageBreak/>
-        <w:t>Manuscripts in Preparation</w:t>
-      </w:r>
-    </w:p>
-    <w:p>
-      <w:pPr>
-        <w:pStyle w:val="NormalWeb"/>
-        <w:ind w:left="480" w:hanging="480"/>
-        <w:rPr>
-          <w:rFonts w:asciiTheme="minorHAnsi" w:hAnsiTheme="minorHAnsi" w:cstheme="minorHAnsi"/>
-          <w:sz w:val="22"/>
-          <w:szCs w:val="22"/>
-        </w:rPr>
-      </w:pPr>
-      <w:r>
-        <w:rPr>
-          <w:rFonts w:asciiTheme="minorHAnsi" w:hAnsiTheme="minorHAnsi" w:cstheme="minorHAnsi"/>
-          <w:sz w:val="22"/>
-          <w:szCs w:val="22"/>
-        </w:rPr>
-        <w:t xml:space="preserve">Millington, E. J., </w:t>
-      </w:r>
-      <w:r>
-        <w:rPr>
-          <w:rFonts w:asciiTheme="minorHAnsi" w:hAnsiTheme="minorHAnsi" w:cstheme="minorHAnsi"/>
-          <w:sz w:val="22"/>
-          <w:szCs w:val="22"/>
-        </w:rPr>
-        <w:t xml:space="preserve">Brown, L., </w:t>
-      </w:r>
-      <w:r>
-        <w:rPr>
-          <w:rFonts w:asciiTheme="minorHAnsi" w:hAnsiTheme="minorHAnsi" w:cstheme="minorHAnsi"/>
-          <w:sz w:val="22"/>
-          <w:szCs w:val="22"/>
-        </w:rPr>
-        <w:t>&amp; Simmons, D. R. Children’s Glasgow Sensory Questionnaire (C-GSQ): Validation of a Simplified and Visually Aided Questionnaire.</w:t>
       </w:r>
     </w:p>
     <w:p>
       <w:pPr>
         <w:pStyle w:val="Heading1"/>
+        <w:spacing w:before="100" w:beforeAutospacing="1"/>
+        <w:ind w:left="720" w:hanging="720"/>
+        <w:rPr>
+          <w:rFonts w:ascii="Source Sans Pro" w:eastAsia="Times New Roman" w:hAnsi="Source Sans Pro" w:cstheme="minorHAnsi"/>
+          <w:b w:val="0"/>
+          <w:sz w:val="20"/>
+          <w:szCs w:val="20"/>
+          <w:lang w:eastAsia="en-GB"/>
+        </w:rPr>
       </w:pPr>
       <w:r>
+        <w:rPr>
+          <w:rFonts w:ascii="Source Sans Pro" w:eastAsia="Times New Roman" w:hAnsi="Source Sans Pro" w:cstheme="minorHAnsi"/>
+          <w:b w:val="0"/>
+          <w:sz w:val="20"/>
+          <w:szCs w:val="20"/>
+          <w:lang w:eastAsia="en-GB"/>
+        </w:rPr>
+        <w:t xml:space="preserve">Millington, E., Simmons, D.R. &amp; Cleland Woods, H. </w:t>
+      </w:r>
+      <w:r>
+        <w:rPr>
+          <w:rFonts w:ascii="Source Sans Pro" w:eastAsia="Times New Roman" w:hAnsi="Source Sans Pro" w:cstheme="minorHAnsi"/>
+          <w:b w:val="0"/>
+          <w:sz w:val="20"/>
+          <w:szCs w:val="20"/>
+          <w:lang w:eastAsia="en-GB"/>
+        </w:rPr>
+        <w:t xml:space="preserve">(2021). </w:t>
+      </w:r>
+      <w:r>
+        <w:rPr>
+          <w:rFonts w:ascii="Source Sans Pro" w:eastAsia="Times New Roman" w:hAnsi="Source Sans Pro" w:cstheme="minorHAnsi"/>
+          <w:b w:val="0"/>
+          <w:sz w:val="20"/>
+          <w:szCs w:val="20"/>
+          <w:lang w:eastAsia="en-GB"/>
+        </w:rPr>
+        <w:t xml:space="preserve">Brief Report: Investigating the Motivations and Autistic Traits of Video Gamers. J Autism Dev </w:t>
+      </w:r>
+      <w:proofErr w:type="spellStart"/>
+      <w:r>
+        <w:rPr>
+          <w:rFonts w:ascii="Source Sans Pro" w:eastAsia="Times New Roman" w:hAnsi="Source Sans Pro" w:cstheme="minorHAnsi"/>
+          <w:b w:val="0"/>
+          <w:sz w:val="20"/>
+          <w:szCs w:val="20"/>
+          <w:lang w:eastAsia="en-GB"/>
+        </w:rPr>
+        <w:t>Disord</w:t>
+      </w:r>
+      <w:proofErr w:type="spellEnd"/>
+      <w:r>
+        <w:rPr>
+          <w:rFonts w:ascii="Source Sans Pro" w:eastAsia="Times New Roman" w:hAnsi="Source Sans Pro" w:cstheme="minorHAnsi"/>
+          <w:b w:val="0"/>
+          <w:sz w:val="20"/>
+          <w:szCs w:val="20"/>
+          <w:lang w:eastAsia="en-GB"/>
+        </w:rPr>
+        <w:t>. https://doi.org/10.1007/s10803-021-04994-x</w:t>
+      </w:r>
+    </w:p>
+    <w:p>
+      <w:pPr>
+        <w:pStyle w:val="Heading1"/>
+        <w:spacing w:before="100" w:beforeAutospacing="1"/>
+        <w:ind w:left="720" w:hanging="720"/>
+        <w:rPr>
+          <w:rFonts w:ascii="Source Sans Pro" w:eastAsia="Times New Roman" w:hAnsi="Source Sans Pro" w:cstheme="minorHAnsi"/>
+          <w:b w:val="0"/>
+          <w:sz w:val="20"/>
+          <w:szCs w:val="20"/>
+          <w:lang w:eastAsia="en-GB"/>
+        </w:rPr>
+      </w:pPr>
+      <w:r>
+        <w:rPr>
+          <w:rFonts w:ascii="Source Sans Pro" w:eastAsia="Times New Roman" w:hAnsi="Source Sans Pro" w:cstheme="minorHAnsi"/>
+          <w:b w:val="0"/>
+          <w:sz w:val="20"/>
+          <w:szCs w:val="20"/>
+          <w:lang w:eastAsia="en-GB"/>
+        </w:rPr>
+        <w:t>Brown, L., Millington, E., Robertson, A. E., &amp; Simmons, D. (2021, April 27). Children’s Glasgow Sensory Questionnaire (C-GSQ): Validation of a Simplified and Visually Aided Questionnaire. https://doi.org/10.31234/osf.io/f6bg2</w:t>
+      </w:r>
+    </w:p>
+    <w:p>
+      <w:pPr>
+        <w:pStyle w:val="Heading1"/>
+        <w:spacing w:before="100" w:beforeAutospacing="1"/>
+        <w:ind w:left="720" w:hanging="720"/>
+        <w:rPr>
+          <w:rFonts w:ascii="Source Sans Pro" w:hAnsi="Source Sans Pro"/>
+          <w:sz w:val="20"/>
+          <w:szCs w:val="20"/>
+        </w:rPr>
+      </w:pPr>
+      <w:r>
+        <w:rPr>
+          <w:rFonts w:ascii="Source Sans Pro" w:hAnsi="Source Sans Pro"/>
+          <w:sz w:val="20"/>
+          <w:szCs w:val="20"/>
+        </w:rPr>
         <w:t>Awards</w:t>
       </w:r>
     </w:p>
@@ -704,8 +1308,20 @@
             <w:tcW w:w="1531" w:type="dxa"/>
           </w:tcPr>
           <w:p>
-            <w:r>
-              <w:t>2020</w:t>
+            <w:pPr>
+              <w:rPr>
+                <w:rFonts w:ascii="Source Sans Pro" w:hAnsi="Source Sans Pro"/>
+                <w:sz w:val="20"/>
+                <w:szCs w:val="20"/>
+              </w:rPr>
+            </w:pPr>
+            <w:r>
+              <w:rPr>
+                <w:rFonts w:ascii="Source Sans Pro" w:hAnsi="Source Sans Pro"/>
+                <w:sz w:val="20"/>
+                <w:szCs w:val="20"/>
+              </w:rPr>
+              <w:t>2021</w:t>
             </w:r>
           </w:p>
         </w:tc>
@@ -714,8 +1330,20 @@
             <w:tcW w:w="7485" w:type="dxa"/>
           </w:tcPr>
           <w:p>
-            <w:r>
-              <w:t>Best Performing Student in MSc Research Methods Class of 2019-2020</w:t>
+            <w:pPr>
+              <w:rPr>
+                <w:rFonts w:ascii="Source Sans Pro" w:hAnsi="Source Sans Pro"/>
+                <w:sz w:val="20"/>
+                <w:szCs w:val="20"/>
+              </w:rPr>
+            </w:pPr>
+            <w:r>
+              <w:rPr>
+                <w:rFonts w:ascii="Source Sans Pro" w:hAnsi="Source Sans Pro"/>
+                <w:sz w:val="20"/>
+                <w:szCs w:val="20"/>
+              </w:rPr>
+              <w:t>International Society for Autism Research Student and Trainee Award</w:t>
             </w:r>
           </w:p>
         </w:tc>
@@ -726,11 +1354,20 @@
             <w:tcW w:w="1531" w:type="dxa"/>
           </w:tcPr>
           <w:p>
-            <w:r>
-              <w:t>201</w:t>
-            </w:r>
-            <w:r>
-              <w:t>6</w:t>
+            <w:pPr>
+              <w:rPr>
+                <w:rFonts w:ascii="Source Sans Pro" w:hAnsi="Source Sans Pro"/>
+                <w:sz w:val="20"/>
+                <w:szCs w:val="20"/>
+              </w:rPr>
+            </w:pPr>
+            <w:r>
+              <w:rPr>
+                <w:rFonts w:ascii="Source Sans Pro" w:hAnsi="Source Sans Pro"/>
+                <w:sz w:val="20"/>
+                <w:szCs w:val="20"/>
+              </w:rPr>
+              <w:t>2020</w:t>
             </w:r>
           </w:p>
         </w:tc>
@@ -739,11 +1376,20 @@
             <w:tcW w:w="7485" w:type="dxa"/>
           </w:tcPr>
           <w:p>
-            <w:r>
-              <w:t xml:space="preserve">Level 2 </w:t>
-            </w:r>
-            <w:r>
-              <w:t>Psychology Certificate of Academic Excellence</w:t>
+            <w:pPr>
+              <w:rPr>
+                <w:rFonts w:ascii="Source Sans Pro" w:hAnsi="Source Sans Pro"/>
+                <w:sz w:val="20"/>
+                <w:szCs w:val="20"/>
+              </w:rPr>
+            </w:pPr>
+            <w:r>
+              <w:rPr>
+                <w:rFonts w:ascii="Source Sans Pro" w:hAnsi="Source Sans Pro"/>
+                <w:sz w:val="20"/>
+                <w:szCs w:val="20"/>
+              </w:rPr>
+              <w:t>Best Performing Student in MSc Research Methods Class of 2019-2020</w:t>
             </w:r>
           </w:p>
         </w:tc>
@@ -754,8 +1400,28 @@
             <w:tcW w:w="1531" w:type="dxa"/>
           </w:tcPr>
           <w:p>
-            <w:r>
-              <w:t>2015</w:t>
+            <w:pPr>
+              <w:rPr>
+                <w:rFonts w:ascii="Source Sans Pro" w:hAnsi="Source Sans Pro"/>
+                <w:sz w:val="20"/>
+                <w:szCs w:val="20"/>
+              </w:rPr>
+            </w:pPr>
+            <w:r>
+              <w:rPr>
+                <w:rFonts w:ascii="Source Sans Pro" w:hAnsi="Source Sans Pro"/>
+                <w:sz w:val="20"/>
+                <w:szCs w:val="20"/>
+              </w:rPr>
+              <w:t>201</w:t>
+            </w:r>
+            <w:r>
+              <w:rPr>
+                <w:rFonts w:ascii="Source Sans Pro" w:hAnsi="Source Sans Pro"/>
+                <w:sz w:val="20"/>
+                <w:szCs w:val="20"/>
+              </w:rPr>
+              <w:t>6</w:t>
             </w:r>
           </w:p>
         </w:tc>
@@ -764,11 +1430,28 @@
             <w:tcW w:w="7485" w:type="dxa"/>
           </w:tcPr>
           <w:p>
-            <w:r>
-              <w:t xml:space="preserve">Alexander Smart Memorial </w:t>
-            </w:r>
-            <w:r>
-              <w:t>Award</w:t>
+            <w:pPr>
+              <w:rPr>
+                <w:rFonts w:ascii="Source Sans Pro" w:hAnsi="Source Sans Pro"/>
+                <w:sz w:val="20"/>
+                <w:szCs w:val="20"/>
+              </w:rPr>
+            </w:pPr>
+            <w:r>
+              <w:rPr>
+                <w:rFonts w:ascii="Source Sans Pro" w:hAnsi="Source Sans Pro"/>
+                <w:sz w:val="20"/>
+                <w:szCs w:val="20"/>
+              </w:rPr>
+              <w:t xml:space="preserve">Level 2 </w:t>
+            </w:r>
+            <w:r>
+              <w:rPr>
+                <w:rFonts w:ascii="Source Sans Pro" w:hAnsi="Source Sans Pro"/>
+                <w:sz w:val="20"/>
+                <w:szCs w:val="20"/>
+              </w:rPr>
+              <w:t>Psychology Certificate of Academic Excellence</w:t>
             </w:r>
           </w:p>
         </w:tc>
@@ -779,7 +1462,19 @@
             <w:tcW w:w="1531" w:type="dxa"/>
           </w:tcPr>
           <w:p>
-            <w:r>
+            <w:pPr>
+              <w:rPr>
+                <w:rFonts w:ascii="Source Sans Pro" w:hAnsi="Source Sans Pro"/>
+                <w:sz w:val="20"/>
+                <w:szCs w:val="20"/>
+              </w:rPr>
+            </w:pPr>
+            <w:r>
+              <w:rPr>
+                <w:rFonts w:ascii="Source Sans Pro" w:hAnsi="Source Sans Pro"/>
+                <w:sz w:val="20"/>
+                <w:szCs w:val="20"/>
+              </w:rPr>
               <w:t>2015</w:t>
             </w:r>
           </w:p>
@@ -789,7 +1484,73 @@
             <w:tcW w:w="7485" w:type="dxa"/>
           </w:tcPr>
           <w:p>
-            <w:r>
+            <w:pPr>
+              <w:rPr>
+                <w:rFonts w:ascii="Source Sans Pro" w:hAnsi="Source Sans Pro"/>
+                <w:sz w:val="20"/>
+                <w:szCs w:val="20"/>
+              </w:rPr>
+            </w:pPr>
+            <w:r>
+              <w:rPr>
+                <w:rFonts w:ascii="Source Sans Pro" w:hAnsi="Source Sans Pro"/>
+                <w:sz w:val="20"/>
+                <w:szCs w:val="20"/>
+              </w:rPr>
+              <w:t xml:space="preserve">Alexander Smart Memorial </w:t>
+            </w:r>
+            <w:r>
+              <w:rPr>
+                <w:rFonts w:ascii="Source Sans Pro" w:hAnsi="Source Sans Pro"/>
+                <w:sz w:val="20"/>
+                <w:szCs w:val="20"/>
+              </w:rPr>
+              <w:t>Award</w:t>
+            </w:r>
+          </w:p>
+        </w:tc>
+      </w:tr>
+      <w:tr>
+        <w:tc>
+          <w:tcPr>
+            <w:tcW w:w="1531" w:type="dxa"/>
+          </w:tcPr>
+          <w:p>
+            <w:pPr>
+              <w:rPr>
+                <w:rFonts w:ascii="Source Sans Pro" w:hAnsi="Source Sans Pro"/>
+                <w:sz w:val="20"/>
+                <w:szCs w:val="20"/>
+              </w:rPr>
+            </w:pPr>
+            <w:r>
+              <w:rPr>
+                <w:rFonts w:ascii="Source Sans Pro" w:hAnsi="Source Sans Pro"/>
+                <w:sz w:val="20"/>
+                <w:szCs w:val="20"/>
+              </w:rPr>
+              <w:t>2015</w:t>
+            </w:r>
+          </w:p>
+        </w:tc>
+        <w:tc>
+          <w:tcPr>
+            <w:tcW w:w="7485" w:type="dxa"/>
+          </w:tcPr>
+          <w:p>
+            <w:pPr>
+              <w:rPr>
+                <w:rFonts w:ascii="Source Sans Pro" w:hAnsi="Source Sans Pro"/>
+                <w:sz w:val="20"/>
+                <w:szCs w:val="20"/>
+              </w:rPr>
+            </w:pPr>
+            <w:r>
+              <w:rPr>
+                <w:rFonts w:ascii="Source Sans Pro" w:hAnsi="Source Sans Pro"/>
+                <w:sz w:val="20"/>
+                <w:szCs w:val="20"/>
+              </w:rPr>
               <w:t>Level 1 Psychology Certificate of Academic Excellence</w:t>
             </w:r>
           </w:p>
@@ -799,8 +1560,27 @@
     <w:p>
       <w:pPr>
         <w:pStyle w:val="Heading1"/>
+        <w:rPr>
+          <w:rFonts w:ascii="Source Sans Pro" w:hAnsi="Source Sans Pro"/>
+          <w:sz w:val="20"/>
+          <w:szCs w:val="20"/>
+        </w:rPr>
       </w:pPr>
       <w:r>
+        <w:rPr>
+          <w:rFonts w:ascii="Source Sans Pro" w:hAnsi="Source Sans Pro"/>
+          <w:sz w:val="20"/>
+          <w:szCs w:val="20"/>
+        </w:rPr>
+        <w:lastRenderedPageBreak/>
+        <w:t xml:space="preserve">Conferences and </w:t>
+      </w:r>
+      <w:r>
+        <w:rPr>
+          <w:rFonts w:ascii="Source Sans Pro" w:hAnsi="Source Sans Pro"/>
+          <w:sz w:val="20"/>
+          <w:szCs w:val="20"/>
+        </w:rPr>
         <w:t>Invited Talks</w:t>
       </w:r>
     </w:p>
@@ -829,7 +1609,305 @@
             <w:tcW w:w="1531" w:type="dxa"/>
           </w:tcPr>
           <w:p>
-            <w:r>
+            <w:pPr>
+              <w:rPr>
+                <w:rFonts w:ascii="Source Sans Pro" w:hAnsi="Source Sans Pro"/>
+                <w:sz w:val="20"/>
+                <w:szCs w:val="20"/>
+              </w:rPr>
+            </w:pPr>
+            <w:r>
+              <w:rPr>
+                <w:rFonts w:ascii="Source Sans Pro" w:hAnsi="Source Sans Pro"/>
+                <w:sz w:val="20"/>
+                <w:szCs w:val="20"/>
+              </w:rPr>
+              <w:t>2021</w:t>
+            </w:r>
+          </w:p>
+        </w:tc>
+        <w:tc>
+          <w:tcPr>
+            <w:tcW w:w="7485" w:type="dxa"/>
+          </w:tcPr>
+          <w:p>
+            <w:pPr>
+              <w:rPr>
+                <w:rFonts w:ascii="Source Sans Pro" w:hAnsi="Source Sans Pro"/>
+                <w:sz w:val="20"/>
+                <w:szCs w:val="20"/>
+              </w:rPr>
+            </w:pPr>
+            <w:r>
+              <w:rPr>
+                <w:rFonts w:ascii="Source Sans Pro" w:hAnsi="Source Sans Pro"/>
+                <w:sz w:val="20"/>
+                <w:szCs w:val="20"/>
+              </w:rPr>
+              <w:t xml:space="preserve">Annual </w:t>
+            </w:r>
+            <w:r>
+              <w:rPr>
+                <w:rFonts w:ascii="Source Sans Pro" w:hAnsi="Source Sans Pro"/>
+                <w:sz w:val="20"/>
+                <w:szCs w:val="20"/>
+              </w:rPr>
+              <w:t xml:space="preserve">University of Glasgow </w:t>
+            </w:r>
+            <w:r>
+              <w:rPr>
+                <w:rFonts w:ascii="Source Sans Pro" w:hAnsi="Source Sans Pro"/>
+                <w:sz w:val="20"/>
+                <w:szCs w:val="20"/>
+              </w:rPr>
+              <w:t xml:space="preserve">Learning and Teaching Conference </w:t>
+            </w:r>
+            <w:r>
+              <w:rPr>
+                <w:rFonts w:ascii="Source Sans Pro" w:hAnsi="Source Sans Pro"/>
+                <w:sz w:val="20"/>
+                <w:szCs w:val="20"/>
+              </w:rPr>
+              <w:t>Interactive Workshop on ‘Teaching in VR and Cognitive Load: A Teacher’s Perspective’</w:t>
+            </w:r>
+          </w:p>
+        </w:tc>
+      </w:tr>
+      <w:tr>
+        <w:tc>
+          <w:tcPr>
+            <w:tcW w:w="1531" w:type="dxa"/>
+          </w:tcPr>
+          <w:p>
+            <w:pPr>
+              <w:rPr>
+                <w:rFonts w:ascii="Source Sans Pro" w:hAnsi="Source Sans Pro"/>
+                <w:sz w:val="20"/>
+                <w:szCs w:val="20"/>
+              </w:rPr>
+            </w:pPr>
+            <w:r>
+              <w:rPr>
+                <w:rFonts w:ascii="Source Sans Pro" w:hAnsi="Source Sans Pro"/>
+                <w:sz w:val="20"/>
+                <w:szCs w:val="20"/>
+              </w:rPr>
+              <w:t>2021</w:t>
+            </w:r>
+          </w:p>
+        </w:tc>
+        <w:tc>
+          <w:tcPr>
+            <w:tcW w:w="7485" w:type="dxa"/>
+          </w:tcPr>
+          <w:p>
+            <w:pPr>
+              <w:rPr>
+                <w:rFonts w:ascii="Source Sans Pro" w:hAnsi="Source Sans Pro"/>
+                <w:sz w:val="20"/>
+                <w:szCs w:val="20"/>
+              </w:rPr>
+            </w:pPr>
+            <w:r>
+              <w:rPr>
+                <w:rFonts w:ascii="Source Sans Pro" w:hAnsi="Source Sans Pro"/>
+                <w:sz w:val="20"/>
+                <w:szCs w:val="20"/>
+              </w:rPr>
+              <w:t xml:space="preserve">Annual University of Glasgow Learning and Teaching Conference </w:t>
+            </w:r>
+            <w:r>
+              <w:rPr>
+                <w:rFonts w:ascii="Source Sans Pro" w:hAnsi="Source Sans Pro"/>
+                <w:sz w:val="20"/>
+                <w:szCs w:val="20"/>
+              </w:rPr>
+              <w:t>Poster</w:t>
+            </w:r>
+            <w:r>
+              <w:rPr>
+                <w:rFonts w:ascii="Source Sans Pro" w:hAnsi="Source Sans Pro"/>
+                <w:sz w:val="20"/>
+                <w:szCs w:val="20"/>
+              </w:rPr>
+              <w:t xml:space="preserve"> on </w:t>
+            </w:r>
+            <w:r>
+              <w:rPr>
+                <w:rFonts w:ascii="Source Sans Pro" w:hAnsi="Source Sans Pro"/>
+                <w:sz w:val="20"/>
+                <w:szCs w:val="20"/>
+              </w:rPr>
+              <w:t>User design for digital education: a combined UX and eye tracking study evaluating online course in Psychology</w:t>
+            </w:r>
+            <w:r>
+              <w:rPr>
+                <w:rFonts w:ascii="Source Sans Pro" w:hAnsi="Source Sans Pro"/>
+                <w:sz w:val="20"/>
+                <w:szCs w:val="20"/>
+              </w:rPr>
+              <w:t>’</w:t>
+            </w:r>
+          </w:p>
+        </w:tc>
+      </w:tr>
+      <w:tr>
+        <w:tc>
+          <w:tcPr>
+            <w:tcW w:w="1531" w:type="dxa"/>
+          </w:tcPr>
+          <w:p>
+            <w:pPr>
+              <w:rPr>
+                <w:rFonts w:ascii="Source Sans Pro" w:hAnsi="Source Sans Pro"/>
+                <w:sz w:val="20"/>
+                <w:szCs w:val="20"/>
+              </w:rPr>
+            </w:pPr>
+            <w:r>
+              <w:rPr>
+                <w:rFonts w:ascii="Source Sans Pro" w:hAnsi="Source Sans Pro"/>
+                <w:sz w:val="20"/>
+                <w:szCs w:val="20"/>
+              </w:rPr>
+              <w:t>2021</w:t>
+            </w:r>
+          </w:p>
+        </w:tc>
+        <w:tc>
+          <w:tcPr>
+            <w:tcW w:w="7485" w:type="dxa"/>
+          </w:tcPr>
+          <w:p>
+            <w:pPr>
+              <w:rPr>
+                <w:rFonts w:ascii="Source Sans Pro" w:hAnsi="Source Sans Pro"/>
+                <w:sz w:val="20"/>
+                <w:szCs w:val="20"/>
+              </w:rPr>
+            </w:pPr>
+            <w:r>
+              <w:rPr>
+                <w:rFonts w:ascii="Source Sans Pro" w:hAnsi="Source Sans Pro"/>
+                <w:sz w:val="20"/>
+                <w:szCs w:val="20"/>
+              </w:rPr>
+              <w:t>Annual Conference of the Immersive Learning Research Network Presentation on ‘Teaching in VR and Cognitive Load: A Teacher’s Perspective’</w:t>
+            </w:r>
+          </w:p>
+        </w:tc>
+      </w:tr>
+      <w:tr>
+        <w:tc>
+          <w:tcPr>
+            <w:tcW w:w="1531" w:type="dxa"/>
+          </w:tcPr>
+          <w:p>
+            <w:pPr>
+              <w:rPr>
+                <w:rFonts w:ascii="Source Sans Pro" w:hAnsi="Source Sans Pro"/>
+                <w:sz w:val="20"/>
+                <w:szCs w:val="20"/>
+              </w:rPr>
+            </w:pPr>
+            <w:r>
+              <w:rPr>
+                <w:rFonts w:ascii="Source Sans Pro" w:hAnsi="Source Sans Pro"/>
+                <w:sz w:val="20"/>
+                <w:szCs w:val="20"/>
+              </w:rPr>
+              <w:t>2021</w:t>
+            </w:r>
+          </w:p>
+        </w:tc>
+        <w:tc>
+          <w:tcPr>
+            <w:tcW w:w="7485" w:type="dxa"/>
+          </w:tcPr>
+          <w:p>
+            <w:pPr>
+              <w:rPr>
+                <w:rFonts w:ascii="Source Sans Pro" w:hAnsi="Source Sans Pro"/>
+                <w:sz w:val="20"/>
+                <w:szCs w:val="20"/>
+              </w:rPr>
+            </w:pPr>
+            <w:r>
+              <w:rPr>
+                <w:rFonts w:ascii="Source Sans Pro" w:hAnsi="Source Sans Pro"/>
+                <w:sz w:val="20"/>
+                <w:szCs w:val="20"/>
+              </w:rPr>
+              <w:t>International Society for Autism Research Poster on ‘Latent Structure of Sensory Features Across Cultures’</w:t>
+            </w:r>
+          </w:p>
+        </w:tc>
+      </w:tr>
+      <w:tr>
+        <w:tc>
+          <w:tcPr>
+            <w:tcW w:w="1531" w:type="dxa"/>
+          </w:tcPr>
+          <w:p>
+            <w:pPr>
+              <w:rPr>
+                <w:rFonts w:ascii="Source Sans Pro" w:hAnsi="Source Sans Pro"/>
+                <w:sz w:val="20"/>
+                <w:szCs w:val="20"/>
+              </w:rPr>
+            </w:pPr>
+            <w:r>
+              <w:rPr>
+                <w:rFonts w:ascii="Source Sans Pro" w:hAnsi="Source Sans Pro"/>
+                <w:sz w:val="20"/>
+                <w:szCs w:val="20"/>
+              </w:rPr>
+              <w:t>2021</w:t>
+            </w:r>
+          </w:p>
+        </w:tc>
+        <w:tc>
+          <w:tcPr>
+            <w:tcW w:w="7485" w:type="dxa"/>
+          </w:tcPr>
+          <w:p>
+            <w:pPr>
+              <w:rPr>
+                <w:rFonts w:ascii="Source Sans Pro" w:hAnsi="Source Sans Pro"/>
+                <w:sz w:val="20"/>
+                <w:szCs w:val="20"/>
+              </w:rPr>
+            </w:pPr>
+            <w:r>
+              <w:rPr>
+                <w:rFonts w:ascii="Source Sans Pro" w:hAnsi="Source Sans Pro"/>
+                <w:sz w:val="20"/>
+                <w:szCs w:val="20"/>
+              </w:rPr>
+              <w:t>International Society for Autism Research Poster on ‘Comparison Between Caregiver and Child Report of Sensory Sensitivities’</w:t>
+            </w:r>
+          </w:p>
+        </w:tc>
+      </w:tr>
+      <w:tr>
+        <w:tc>
+          <w:tcPr>
+            <w:tcW w:w="1531" w:type="dxa"/>
+          </w:tcPr>
+          <w:p>
+            <w:pPr>
+              <w:rPr>
+                <w:rFonts w:ascii="Source Sans Pro" w:hAnsi="Source Sans Pro"/>
+                <w:sz w:val="20"/>
+                <w:szCs w:val="20"/>
+              </w:rPr>
+            </w:pPr>
+            <w:r>
+              <w:rPr>
+                <w:rFonts w:ascii="Source Sans Pro" w:hAnsi="Source Sans Pro"/>
+                <w:sz w:val="20"/>
+                <w:szCs w:val="20"/>
+              </w:rPr>
               <w:t>2019</w:t>
             </w:r>
           </w:p>
@@ -839,7 +1917,19 @@
             <w:tcW w:w="7485" w:type="dxa"/>
           </w:tcPr>
           <w:p>
-            <w:r>
+            <w:pPr>
+              <w:rPr>
+                <w:rFonts w:ascii="Source Sans Pro" w:hAnsi="Source Sans Pro"/>
+                <w:sz w:val="20"/>
+                <w:szCs w:val="20"/>
+              </w:rPr>
+            </w:pPr>
+            <w:r>
+              <w:rPr>
+                <w:rFonts w:ascii="Source Sans Pro" w:hAnsi="Source Sans Pro"/>
+                <w:sz w:val="20"/>
+                <w:szCs w:val="20"/>
+              </w:rPr>
               <w:t>Investigating the links between Autism, Anxiety, and Video Games – University of Strathclyde</w:t>
             </w:r>
           </w:p>
@@ -849,8 +1939,18 @@
     <w:p>
       <w:pPr>
         <w:pStyle w:val="Heading1"/>
+        <w:rPr>
+          <w:rFonts w:ascii="Source Sans Pro" w:hAnsi="Source Sans Pro"/>
+          <w:sz w:val="20"/>
+          <w:szCs w:val="20"/>
+        </w:rPr>
       </w:pPr>
       <w:r>
+        <w:rPr>
+          <w:rFonts w:ascii="Source Sans Pro" w:hAnsi="Source Sans Pro"/>
+          <w:sz w:val="20"/>
+          <w:szCs w:val="20"/>
+        </w:rPr>
         <w:t>Related Professional Skills</w:t>
       </w:r>
     </w:p>
@@ -861,20 +1961,50 @@
           <w:ilvl w:val="0"/>
           <w:numId w:val="2"/>
         </w:numPr>
+        <w:rPr>
+          <w:rFonts w:ascii="Source Sans Pro" w:hAnsi="Source Sans Pro"/>
+          <w:sz w:val="20"/>
+          <w:szCs w:val="20"/>
+        </w:rPr>
       </w:pPr>
       <w:r>
+        <w:rPr>
+          <w:rFonts w:ascii="Source Sans Pro" w:hAnsi="Source Sans Pro"/>
+          <w:sz w:val="20"/>
+          <w:szCs w:val="20"/>
+        </w:rPr>
         <w:t xml:space="preserve">Trained and proficient in C++, Java, </w:t>
       </w:r>
       <w:r>
+        <w:rPr>
+          <w:rFonts w:ascii="Source Sans Pro" w:hAnsi="Source Sans Pro"/>
+          <w:sz w:val="20"/>
+          <w:szCs w:val="20"/>
+        </w:rPr>
         <w:t xml:space="preserve">Lua, </w:t>
       </w:r>
       <w:r>
+        <w:rPr>
+          <w:rFonts w:ascii="Source Sans Pro" w:hAnsi="Source Sans Pro"/>
+          <w:sz w:val="20"/>
+          <w:szCs w:val="20"/>
+        </w:rPr>
         <w:t>MATLAB, Python, R</w:t>
       </w:r>
       <w:r>
+        <w:rPr>
+          <w:rFonts w:ascii="Source Sans Pro" w:hAnsi="Source Sans Pro"/>
+          <w:sz w:val="20"/>
+          <w:szCs w:val="20"/>
+        </w:rPr>
         <w:t>, and SQL</w:t>
       </w:r>
       <w:r>
+        <w:rPr>
+          <w:rFonts w:ascii="Source Sans Pro" w:hAnsi="Source Sans Pro"/>
+          <w:sz w:val="20"/>
+          <w:szCs w:val="20"/>
+        </w:rPr>
         <w:t>.</w:t>
       </w:r>
     </w:p>
@@ -885,8 +2015,18 @@
           <w:ilvl w:val="0"/>
           <w:numId w:val="2"/>
         </w:numPr>
+        <w:rPr>
+          <w:rFonts w:ascii="Source Sans Pro" w:hAnsi="Source Sans Pro"/>
+          <w:sz w:val="20"/>
+          <w:szCs w:val="20"/>
+        </w:rPr>
       </w:pPr>
       <w:r>
+        <w:rPr>
+          <w:rFonts w:ascii="Source Sans Pro" w:hAnsi="Source Sans Pro"/>
+          <w:sz w:val="20"/>
+          <w:szCs w:val="20"/>
+        </w:rPr>
         <w:t>Experienced using Unity and the Virtual Reality Toolkit for research purposes.</w:t>
       </w:r>
     </w:p>
@@ -897,31 +2037,76 @@
           <w:ilvl w:val="0"/>
           <w:numId w:val="2"/>
         </w:numPr>
+        <w:rPr>
+          <w:rFonts w:ascii="Source Sans Pro" w:hAnsi="Source Sans Pro"/>
+          <w:sz w:val="20"/>
+          <w:szCs w:val="20"/>
+        </w:rPr>
       </w:pPr>
       <w:r>
+        <w:rPr>
+          <w:rFonts w:ascii="Source Sans Pro" w:hAnsi="Source Sans Pro"/>
+          <w:sz w:val="20"/>
+          <w:szCs w:val="20"/>
+        </w:rPr>
         <w:t xml:space="preserve">Skilled </w:t>
       </w:r>
       <w:r>
+        <w:rPr>
+          <w:rFonts w:ascii="Source Sans Pro" w:hAnsi="Source Sans Pro"/>
+          <w:sz w:val="20"/>
+          <w:szCs w:val="20"/>
+        </w:rPr>
         <w:t>at applying</w:t>
       </w:r>
       <w:r>
+        <w:rPr>
+          <w:rFonts w:ascii="Source Sans Pro" w:hAnsi="Source Sans Pro"/>
+          <w:sz w:val="20"/>
+          <w:szCs w:val="20"/>
+        </w:rPr>
         <w:t xml:space="preserve"> </w:t>
       </w:r>
       <w:r>
+        <w:rPr>
+          <w:rFonts w:ascii="Source Sans Pro" w:hAnsi="Source Sans Pro"/>
+          <w:sz w:val="20"/>
+          <w:szCs w:val="20"/>
+        </w:rPr>
         <w:t xml:space="preserve">a diverse range of models and statistical techniques </w:t>
       </w:r>
       <w:r>
+        <w:rPr>
+          <w:rFonts w:ascii="Source Sans Pro" w:hAnsi="Source Sans Pro"/>
+          <w:sz w:val="20"/>
+          <w:szCs w:val="20"/>
+        </w:rPr>
         <w:t>to experimental and psychometric data</w:t>
       </w:r>
       <w:r>
+        <w:rPr>
+          <w:rFonts w:ascii="Source Sans Pro" w:hAnsi="Source Sans Pro"/>
+          <w:sz w:val="20"/>
+          <w:szCs w:val="20"/>
+        </w:rPr>
         <w:t>.</w:t>
       </w:r>
     </w:p>
     <w:p>
       <w:pPr>
         <w:pStyle w:val="Heading1"/>
+        <w:rPr>
+          <w:rFonts w:ascii="Source Sans Pro" w:hAnsi="Source Sans Pro"/>
+          <w:sz w:val="20"/>
+          <w:szCs w:val="20"/>
+        </w:rPr>
       </w:pPr>
       <w:r>
+        <w:rPr>
+          <w:rFonts w:ascii="Source Sans Pro" w:hAnsi="Source Sans Pro"/>
+          <w:sz w:val="20"/>
+          <w:szCs w:val="20"/>
+        </w:rPr>
         <w:t>Non-Academic Work</w:t>
       </w:r>
     </w:p>
@@ -950,11 +2135,20 @@
             <w:tcW w:w="1531" w:type="dxa"/>
           </w:tcPr>
           <w:p>
-            <w:r>
-              <w:t>2020 -</w:t>
-            </w:r>
-            <w:r>
-              <w:t xml:space="preserve"> Present</w:t>
+            <w:pPr>
+              <w:rPr>
+                <w:rFonts w:ascii="Source Sans Pro" w:hAnsi="Source Sans Pro"/>
+                <w:sz w:val="20"/>
+                <w:szCs w:val="20"/>
+              </w:rPr>
+            </w:pPr>
+            <w:r>
+              <w:rPr>
+                <w:rFonts w:ascii="Source Sans Pro" w:hAnsi="Source Sans Pro"/>
+                <w:sz w:val="20"/>
+                <w:szCs w:val="20"/>
+              </w:rPr>
+              <w:t>2021 - Present</w:t>
             </w:r>
           </w:p>
         </w:tc>
@@ -963,18 +2157,46 @@
             <w:tcW w:w="7485" w:type="dxa"/>
           </w:tcPr>
           <w:p>
-            <w:r>
-              <w:t>Demonstrator</w:t>
-            </w:r>
-          </w:p>
-          <w:p>
-            <w:r>
+            <w:pPr>
+              <w:rPr>
+                <w:rFonts w:ascii="Source Sans Pro" w:hAnsi="Source Sans Pro"/>
+                <w:sz w:val="20"/>
+                <w:szCs w:val="20"/>
+              </w:rPr>
+            </w:pPr>
+            <w:r>
+              <w:rPr>
+                <w:rFonts w:ascii="Source Sans Pro" w:hAnsi="Source Sans Pro"/>
+                <w:sz w:val="20"/>
+                <w:szCs w:val="20"/>
+              </w:rPr>
+              <w:t>Tutor</w:t>
+            </w:r>
+            <w:r>
+              <w:rPr>
+                <w:rFonts w:ascii="Source Sans Pro" w:hAnsi="Source Sans Pro"/>
+                <w:sz w:val="20"/>
+                <w:szCs w:val="20"/>
+              </w:rPr>
+              <w:br/>
               <w:t>University of Glasgow</w:t>
             </w:r>
-          </w:p>
-          <w:p>
-            <w:r>
-              <w:t>Supervised by Martin Lages. A three-month role developing learning aids for advanced statistics for the School of Psychology. This was done primarily using R Markdown and Shiny.</w:t>
+            <w:r>
+              <w:rPr>
+                <w:rFonts w:ascii="Source Sans Pro" w:hAnsi="Source Sans Pro"/>
+                <w:sz w:val="20"/>
+                <w:szCs w:val="20"/>
+              </w:rPr>
+              <w:br/>
+              <w:t>Assisted undergraduate and postgraduate students with the data analysis for their research projects in a combination of structured and unstructured sessions.</w:t>
+            </w:r>
+            <w:r>
+              <w:rPr>
+                <w:rFonts w:ascii="Source Sans Pro" w:hAnsi="Source Sans Pro"/>
+                <w:sz w:val="20"/>
+                <w:szCs w:val="20"/>
+              </w:rPr>
+              <w:br/>
             </w:r>
           </w:p>
         </w:tc>
@@ -984,13 +2206,79 @@
           <w:tcPr>
             <w:tcW w:w="1531" w:type="dxa"/>
           </w:tcPr>
-          <w:p/>
+          <w:p>
+            <w:pPr>
+              <w:rPr>
+                <w:rFonts w:ascii="Source Sans Pro" w:hAnsi="Source Sans Pro"/>
+                <w:sz w:val="20"/>
+                <w:szCs w:val="20"/>
+              </w:rPr>
+            </w:pPr>
+            <w:r>
+              <w:rPr>
+                <w:rFonts w:ascii="Source Sans Pro" w:hAnsi="Source Sans Pro"/>
+                <w:sz w:val="20"/>
+                <w:szCs w:val="20"/>
+              </w:rPr>
+              <w:t>2020 - Present</w:t>
+            </w:r>
+          </w:p>
         </w:tc>
         <w:tc>
           <w:tcPr>
             <w:tcW w:w="7485" w:type="dxa"/>
           </w:tcPr>
-          <w:p/>
+          <w:p>
+            <w:pPr>
+              <w:rPr>
+                <w:rFonts w:ascii="Source Sans Pro" w:hAnsi="Source Sans Pro"/>
+                <w:sz w:val="20"/>
+                <w:szCs w:val="20"/>
+              </w:rPr>
+            </w:pPr>
+            <w:r>
+              <w:rPr>
+                <w:rFonts w:ascii="Source Sans Pro" w:hAnsi="Source Sans Pro"/>
+                <w:sz w:val="20"/>
+                <w:szCs w:val="20"/>
+              </w:rPr>
+              <w:t>Academic Communities Coordinator</w:t>
+            </w:r>
+            <w:r>
+              <w:rPr>
+                <w:rFonts w:ascii="Source Sans Pro" w:hAnsi="Source Sans Pro"/>
+                <w:sz w:val="20"/>
+                <w:szCs w:val="20"/>
+              </w:rPr>
+              <w:br/>
+              <w:t>Sublime Digital Ltd.</w:t>
+            </w:r>
+          </w:p>
+          <w:p>
+            <w:pPr>
+              <w:rPr>
+                <w:rFonts w:ascii="Source Sans Pro" w:hAnsi="Source Sans Pro"/>
+                <w:sz w:val="20"/>
+                <w:szCs w:val="20"/>
+              </w:rPr>
+            </w:pPr>
+            <w:r>
+              <w:rPr>
+                <w:rFonts w:ascii="Source Sans Pro" w:hAnsi="Source Sans Pro"/>
+                <w:sz w:val="20"/>
+                <w:szCs w:val="20"/>
+              </w:rPr>
+              <w:t xml:space="preserve">Managed academic stakeholders in the development of a VR teaching platform using a combination of planned events and personal communications. </w:t>
+            </w:r>
+            <w:r>
+              <w:rPr>
+                <w:rFonts w:ascii="Source Sans Pro" w:hAnsi="Source Sans Pro"/>
+                <w:sz w:val="20"/>
+                <w:szCs w:val="20"/>
+              </w:rPr>
+              <w:br/>
+            </w:r>
+          </w:p>
         </w:tc>
       </w:tr>
       <w:tr>
@@ -999,10 +2287,27 @@
             <w:tcW w:w="1531" w:type="dxa"/>
           </w:tcPr>
           <w:p>
-            <w:r>
+            <w:pPr>
+              <w:rPr>
+                <w:rFonts w:ascii="Source Sans Pro" w:hAnsi="Source Sans Pro"/>
+                <w:sz w:val="20"/>
+                <w:szCs w:val="20"/>
+              </w:rPr>
+            </w:pPr>
+            <w:r>
+              <w:rPr>
+                <w:rFonts w:ascii="Source Sans Pro" w:hAnsi="Source Sans Pro"/>
+                <w:sz w:val="20"/>
+                <w:szCs w:val="20"/>
+              </w:rPr>
               <w:t>2019 -</w:t>
             </w:r>
             <w:r>
+              <w:rPr>
+                <w:rFonts w:ascii="Source Sans Pro" w:hAnsi="Source Sans Pro"/>
+                <w:sz w:val="20"/>
+                <w:szCs w:val="20"/>
+              </w:rPr>
               <w:t xml:space="preserve"> Present</w:t>
             </w:r>
           </w:p>
@@ -1012,13 +2317,47 @@
             <w:tcW w:w="7485" w:type="dxa"/>
           </w:tcPr>
           <w:p>
-            <w:r>
+            <w:pPr>
+              <w:rPr>
+                <w:rFonts w:ascii="Source Sans Pro" w:hAnsi="Source Sans Pro"/>
+                <w:sz w:val="20"/>
+                <w:szCs w:val="20"/>
+              </w:rPr>
+            </w:pPr>
+            <w:r>
+              <w:rPr>
+                <w:rFonts w:ascii="Source Sans Pro" w:hAnsi="Source Sans Pro"/>
+                <w:sz w:val="20"/>
+                <w:szCs w:val="20"/>
+              </w:rPr>
               <w:t>Volunteer Activities Support Worker</w:t>
             </w:r>
           </w:p>
           <w:p>
-            <w:r>
-              <w:t>Creatovators CIC</w:t>
+            <w:pPr>
+              <w:rPr>
+                <w:rFonts w:ascii="Source Sans Pro" w:hAnsi="Source Sans Pro"/>
+                <w:sz w:val="20"/>
+                <w:szCs w:val="20"/>
+              </w:rPr>
+            </w:pPr>
+            <w:proofErr w:type="spellStart"/>
+            <w:r>
+              <w:rPr>
+                <w:rFonts w:ascii="Source Sans Pro" w:hAnsi="Source Sans Pro"/>
+                <w:sz w:val="20"/>
+                <w:szCs w:val="20"/>
+              </w:rPr>
+              <w:t>Creatovators</w:t>
+            </w:r>
+            <w:proofErr w:type="spellEnd"/>
+            <w:r>
+              <w:rPr>
+                <w:rFonts w:ascii="Source Sans Pro" w:hAnsi="Source Sans Pro"/>
+                <w:sz w:val="20"/>
+                <w:szCs w:val="20"/>
+              </w:rPr>
+              <w:t xml:space="preserve"> CIC</w:t>
             </w:r>
           </w:p>
         </w:tc>
@@ -1028,14 +2367,34 @@
           <w:tcPr>
             <w:tcW w:w="1531" w:type="dxa"/>
           </w:tcPr>
-          <w:p/>
+          <w:p>
+            <w:pPr>
+              <w:rPr>
+                <w:rFonts w:ascii="Source Sans Pro" w:hAnsi="Source Sans Pro"/>
+                <w:sz w:val="20"/>
+                <w:szCs w:val="20"/>
+              </w:rPr>
+            </w:pPr>
+          </w:p>
         </w:tc>
         <w:tc>
           <w:tcPr>
             <w:tcW w:w="7485" w:type="dxa"/>
           </w:tcPr>
           <w:p>
-            <w:r>
+            <w:pPr>
+              <w:rPr>
+                <w:rFonts w:ascii="Source Sans Pro" w:hAnsi="Source Sans Pro"/>
+                <w:sz w:val="20"/>
+                <w:szCs w:val="20"/>
+              </w:rPr>
+            </w:pPr>
+            <w:r>
+              <w:rPr>
+                <w:rFonts w:ascii="Source Sans Pro" w:hAnsi="Source Sans Pro"/>
+                <w:sz w:val="20"/>
+                <w:szCs w:val="20"/>
+              </w:rPr>
               <w:t>Assist the running of a support group for autistic children and their families. Conduct Lego-Therapy sessions promoting pro-social behaviour.</w:t>
             </w:r>
           </w:p>
@@ -1046,13 +2405,29 @@
           <w:tcPr>
             <w:tcW w:w="1531" w:type="dxa"/>
           </w:tcPr>
-          <w:p/>
+          <w:p>
+            <w:pPr>
+              <w:rPr>
+                <w:rFonts w:ascii="Source Sans Pro" w:hAnsi="Source Sans Pro"/>
+                <w:sz w:val="20"/>
+                <w:szCs w:val="20"/>
+              </w:rPr>
+            </w:pPr>
+          </w:p>
         </w:tc>
         <w:tc>
           <w:tcPr>
             <w:tcW w:w="7485" w:type="dxa"/>
           </w:tcPr>
-          <w:p/>
+          <w:p>
+            <w:pPr>
+              <w:rPr>
+                <w:rFonts w:ascii="Source Sans Pro" w:hAnsi="Source Sans Pro"/>
+                <w:sz w:val="20"/>
+                <w:szCs w:val="20"/>
+              </w:rPr>
+            </w:pPr>
+          </w:p>
         </w:tc>
       </w:tr>
       <w:tr>
@@ -1061,10 +2436,27 @@
             <w:tcW w:w="1531" w:type="dxa"/>
           </w:tcPr>
           <w:p>
-            <w:r>
+            <w:pPr>
+              <w:rPr>
+                <w:rFonts w:ascii="Source Sans Pro" w:hAnsi="Source Sans Pro"/>
+                <w:sz w:val="20"/>
+                <w:szCs w:val="20"/>
+              </w:rPr>
+            </w:pPr>
+            <w:r>
+              <w:rPr>
+                <w:rFonts w:ascii="Source Sans Pro" w:hAnsi="Source Sans Pro"/>
+                <w:sz w:val="20"/>
+                <w:szCs w:val="20"/>
+              </w:rPr>
               <w:t xml:space="preserve">2016 - </w:t>
             </w:r>
             <w:r>
+              <w:rPr>
+                <w:rFonts w:ascii="Source Sans Pro" w:hAnsi="Source Sans Pro"/>
+                <w:sz w:val="20"/>
+                <w:szCs w:val="20"/>
+              </w:rPr>
               <w:t>Present</w:t>
             </w:r>
           </w:p>
@@ -1074,12 +2466,36 @@
             <w:tcW w:w="7485" w:type="dxa"/>
           </w:tcPr>
           <w:p>
-            <w:r>
+            <w:pPr>
+              <w:rPr>
+                <w:rFonts w:ascii="Source Sans Pro" w:hAnsi="Source Sans Pro"/>
+                <w:sz w:val="20"/>
+                <w:szCs w:val="20"/>
+              </w:rPr>
+            </w:pPr>
+            <w:r>
+              <w:rPr>
+                <w:rFonts w:ascii="Source Sans Pro" w:hAnsi="Source Sans Pro"/>
+                <w:sz w:val="20"/>
+                <w:szCs w:val="20"/>
+              </w:rPr>
               <w:t>Co-Editor</w:t>
             </w:r>
           </w:p>
           <w:p>
-            <w:r>
+            <w:pPr>
+              <w:rPr>
+                <w:rFonts w:ascii="Source Sans Pro" w:hAnsi="Source Sans Pro"/>
+                <w:sz w:val="20"/>
+                <w:szCs w:val="20"/>
+              </w:rPr>
+            </w:pPr>
+            <w:r>
+              <w:rPr>
+                <w:rFonts w:ascii="Source Sans Pro" w:hAnsi="Source Sans Pro"/>
+                <w:sz w:val="20"/>
+                <w:szCs w:val="20"/>
+              </w:rPr>
               <w:t>Psephography</w:t>
             </w:r>
           </w:p>
@@ -1090,15 +2506,123 @@
           <w:tcPr>
             <w:tcW w:w="1531" w:type="dxa"/>
           </w:tcPr>
-          <w:p/>
+          <w:p>
+            <w:pPr>
+              <w:rPr>
+                <w:rFonts w:ascii="Source Sans Pro" w:hAnsi="Source Sans Pro"/>
+                <w:sz w:val="20"/>
+                <w:szCs w:val="20"/>
+              </w:rPr>
+            </w:pPr>
+          </w:p>
         </w:tc>
         <w:tc>
           <w:tcPr>
             <w:tcW w:w="7485" w:type="dxa"/>
           </w:tcPr>
           <w:p>
-            <w:r>
+            <w:pPr>
+              <w:rPr>
+                <w:rFonts w:ascii="Source Sans Pro" w:hAnsi="Source Sans Pro"/>
+                <w:sz w:val="20"/>
+                <w:szCs w:val="20"/>
+              </w:rPr>
+            </w:pPr>
+            <w:r>
+              <w:rPr>
+                <w:rFonts w:ascii="Source Sans Pro" w:hAnsi="Source Sans Pro"/>
+                <w:sz w:val="20"/>
+                <w:szCs w:val="20"/>
+              </w:rPr>
               <w:t>Managed, published, and conducted statistical analyses of contemporary political geography, including collaborations with established media organisations.</w:t>
+            </w:r>
+            <w:r>
+              <w:rPr>
+                <w:rFonts w:ascii="Source Sans Pro" w:hAnsi="Source Sans Pro"/>
+                <w:sz w:val="20"/>
+                <w:szCs w:val="20"/>
+              </w:rPr>
+              <w:br/>
+            </w:r>
+          </w:p>
+        </w:tc>
+      </w:tr>
+      <w:tr>
+        <w:tc>
+          <w:tcPr>
+            <w:tcW w:w="1531" w:type="dxa"/>
+          </w:tcPr>
+          <w:p>
+            <w:pPr>
+              <w:rPr>
+                <w:rFonts w:ascii="Source Sans Pro" w:hAnsi="Source Sans Pro"/>
+                <w:sz w:val="20"/>
+                <w:szCs w:val="20"/>
+              </w:rPr>
+            </w:pPr>
+            <w:r>
+              <w:rPr>
+                <w:rFonts w:ascii="Source Sans Pro" w:hAnsi="Source Sans Pro"/>
+                <w:sz w:val="20"/>
+                <w:szCs w:val="20"/>
+              </w:rPr>
+              <w:t>2020 - 2021</w:t>
+            </w:r>
+          </w:p>
+        </w:tc>
+        <w:tc>
+          <w:tcPr>
+            <w:tcW w:w="7485" w:type="dxa"/>
+          </w:tcPr>
+          <w:p>
+            <w:pPr>
+              <w:rPr>
+                <w:rFonts w:ascii="Source Sans Pro" w:hAnsi="Source Sans Pro"/>
+                <w:sz w:val="20"/>
+                <w:szCs w:val="20"/>
+              </w:rPr>
+            </w:pPr>
+            <w:r>
+              <w:rPr>
+                <w:rFonts w:ascii="Source Sans Pro" w:hAnsi="Source Sans Pro"/>
+                <w:sz w:val="20"/>
+                <w:szCs w:val="20"/>
+              </w:rPr>
+              <w:t>Demonstrator</w:t>
+            </w:r>
+          </w:p>
+          <w:p>
+            <w:pPr>
+              <w:rPr>
+                <w:rFonts w:ascii="Source Sans Pro" w:hAnsi="Source Sans Pro"/>
+                <w:sz w:val="20"/>
+                <w:szCs w:val="20"/>
+              </w:rPr>
+            </w:pPr>
+            <w:r>
+              <w:rPr>
+                <w:rFonts w:ascii="Source Sans Pro" w:hAnsi="Source Sans Pro"/>
+                <w:sz w:val="20"/>
+                <w:szCs w:val="20"/>
+              </w:rPr>
+              <w:t>University of Glasgow</w:t>
+            </w:r>
+          </w:p>
+          <w:p>
+            <w:pPr>
+              <w:rPr>
+                <w:rFonts w:ascii="Source Sans Pro" w:hAnsi="Source Sans Pro"/>
+                <w:sz w:val="20"/>
+                <w:szCs w:val="20"/>
+              </w:rPr>
+            </w:pPr>
+            <w:r>
+              <w:rPr>
+                <w:rFonts w:ascii="Source Sans Pro" w:hAnsi="Source Sans Pro"/>
+                <w:sz w:val="20"/>
+                <w:szCs w:val="20"/>
+              </w:rPr>
+              <w:t>Supervised by Martin Lages. A three-month role developing learning aids for advanced statistics for the School of Psychology. This was done primarily using R Markdown and Shiny.</w:t>
             </w:r>
           </w:p>
         </w:tc>
@@ -1107,12 +2631,47 @@
     <w:p>
       <w:pPr>
         <w:pStyle w:val="Heading1"/>
+        <w:rPr>
+          <w:rFonts w:ascii="Source Sans Pro" w:hAnsi="Source Sans Pro"/>
+          <w:sz w:val="20"/>
+          <w:szCs w:val="20"/>
+        </w:rPr>
       </w:pPr>
-      <w:r>
+    </w:p>
+    <w:p>
+      <w:pPr>
+        <w:rPr>
+          <w:rFonts w:ascii="Source Sans Pro" w:eastAsiaTheme="majorEastAsia" w:hAnsi="Source Sans Pro" w:cstheme="majorBidi"/>
+          <w:b/>
+          <w:sz w:val="20"/>
+          <w:szCs w:val="20"/>
+        </w:rPr>
+      </w:pPr>
+      <w:r>
+        <w:rPr>
+          <w:rFonts w:ascii="Source Sans Pro" w:hAnsi="Source Sans Pro"/>
+          <w:sz w:val="20"/>
+          <w:szCs w:val="20"/>
+        </w:rPr>
+        <w:br w:type="page"/>
+      </w:r>
+    </w:p>
+    <w:p>
+      <w:pPr>
+        <w:pStyle w:val="Heading1"/>
+        <w:rPr>
+          <w:rFonts w:ascii="Source Sans Pro" w:hAnsi="Source Sans Pro"/>
+          <w:sz w:val="20"/>
+          <w:szCs w:val="20"/>
+        </w:rPr>
+      </w:pPr>
+      <w:r>
+        <w:rPr>
+          <w:rFonts w:ascii="Source Sans Pro" w:hAnsi="Source Sans Pro"/>
+          <w:sz w:val="20"/>
+          <w:szCs w:val="20"/>
+        </w:rPr>
         <w:lastRenderedPageBreak/>
-        <w:br/>
-      </w:r>
-      <w:r>
         <w:t>Professional Affiliations</w:t>
       </w:r>
     </w:p>
@@ -1141,10 +2700,27 @@
             <w:tcW w:w="1531" w:type="dxa"/>
           </w:tcPr>
           <w:p>
-            <w:r>
+            <w:pPr>
+              <w:rPr>
+                <w:rFonts w:ascii="Source Sans Pro" w:hAnsi="Source Sans Pro"/>
+                <w:sz w:val="20"/>
+                <w:szCs w:val="20"/>
+              </w:rPr>
+            </w:pPr>
+            <w:r>
+              <w:rPr>
+                <w:rFonts w:ascii="Source Sans Pro" w:hAnsi="Source Sans Pro"/>
+                <w:sz w:val="20"/>
+                <w:szCs w:val="20"/>
+              </w:rPr>
               <w:t xml:space="preserve">2019 - </w:t>
             </w:r>
             <w:r>
+              <w:rPr>
+                <w:rFonts w:ascii="Source Sans Pro" w:hAnsi="Source Sans Pro"/>
+                <w:sz w:val="20"/>
+                <w:szCs w:val="20"/>
+              </w:rPr>
               <w:t>Present</w:t>
             </w:r>
           </w:p>
@@ -1154,7 +2730,19 @@
             <w:tcW w:w="7485" w:type="dxa"/>
           </w:tcPr>
           <w:p>
-            <w:r>
+            <w:pPr>
+              <w:rPr>
+                <w:rFonts w:ascii="Source Sans Pro" w:hAnsi="Source Sans Pro"/>
+                <w:sz w:val="20"/>
+                <w:szCs w:val="20"/>
+              </w:rPr>
+            </w:pPr>
+            <w:r>
+              <w:rPr>
+                <w:rFonts w:ascii="Source Sans Pro" w:hAnsi="Source Sans Pro"/>
+                <w:sz w:val="20"/>
+                <w:szCs w:val="20"/>
+              </w:rPr>
               <w:t>Graduate Member of the British Psychological Society</w:t>
             </w:r>
           </w:p>
@@ -1165,13 +2753,29 @@
           <w:tcPr>
             <w:tcW w:w="1531" w:type="dxa"/>
           </w:tcPr>
-          <w:p/>
+          <w:p>
+            <w:pPr>
+              <w:rPr>
+                <w:rFonts w:ascii="Source Sans Pro" w:hAnsi="Source Sans Pro"/>
+                <w:sz w:val="20"/>
+                <w:szCs w:val="20"/>
+              </w:rPr>
+            </w:pPr>
+          </w:p>
         </w:tc>
         <w:tc>
           <w:tcPr>
             <w:tcW w:w="7485" w:type="dxa"/>
           </w:tcPr>
-          <w:p/>
+          <w:p>
+            <w:pPr>
+              <w:rPr>
+                <w:rFonts w:ascii="Source Sans Pro" w:hAnsi="Source Sans Pro"/>
+                <w:sz w:val="20"/>
+                <w:szCs w:val="20"/>
+              </w:rPr>
+            </w:pPr>
+          </w:p>
         </w:tc>
       </w:tr>
       <w:tr>
@@ -1180,10 +2784,27 @@
             <w:tcW w:w="1531" w:type="dxa"/>
           </w:tcPr>
           <w:p>
-            <w:r>
+            <w:pPr>
+              <w:rPr>
+                <w:rFonts w:ascii="Source Sans Pro" w:hAnsi="Source Sans Pro"/>
+                <w:sz w:val="20"/>
+                <w:szCs w:val="20"/>
+              </w:rPr>
+            </w:pPr>
+            <w:r>
+              <w:rPr>
+                <w:rFonts w:ascii="Source Sans Pro" w:hAnsi="Source Sans Pro"/>
+                <w:sz w:val="20"/>
+                <w:szCs w:val="20"/>
+              </w:rPr>
               <w:t>2019 -</w:t>
             </w:r>
             <w:r>
+              <w:rPr>
+                <w:rFonts w:ascii="Source Sans Pro" w:hAnsi="Source Sans Pro"/>
+                <w:sz w:val="20"/>
+                <w:szCs w:val="20"/>
+              </w:rPr>
               <w:t xml:space="preserve"> Present</w:t>
             </w:r>
           </w:p>
@@ -1197,11 +2818,26 @@
               <w:tabs>
                 <w:tab w:val="right" w:pos="7387"/>
               </w:tabs>
-            </w:pPr>
-            <w:r>
+              <w:rPr>
+                <w:rFonts w:ascii="Source Sans Pro" w:hAnsi="Source Sans Pro"/>
+                <w:sz w:val="20"/>
+                <w:szCs w:val="20"/>
+              </w:rPr>
+            </w:pPr>
+            <w:r>
+              <w:rPr>
+                <w:rFonts w:ascii="Source Sans Pro" w:hAnsi="Source Sans Pro"/>
+                <w:sz w:val="20"/>
+                <w:szCs w:val="20"/>
+              </w:rPr>
               <w:t>Student Member of the International Society for Autism Research</w:t>
             </w:r>
             <w:r>
+              <w:rPr>
+                <w:rFonts w:ascii="Source Sans Pro" w:hAnsi="Source Sans Pro"/>
+                <w:sz w:val="20"/>
+                <w:szCs w:val="20"/>
+              </w:rPr>
               <w:tab/>
             </w:r>
           </w:p>
@@ -1211,194 +2847,346 @@
     <w:p>
       <w:pPr>
         <w:pStyle w:val="Heading1"/>
+        <w:rPr>
+          <w:rFonts w:ascii="Source Sans Pro" w:hAnsi="Source Sans Pro"/>
+          <w:sz w:val="20"/>
+          <w:szCs w:val="20"/>
+        </w:rPr>
       </w:pPr>
       <w:r>
+        <w:rPr>
+          <w:rFonts w:ascii="Source Sans Pro" w:hAnsi="Source Sans Pro"/>
+          <w:sz w:val="20"/>
+          <w:szCs w:val="20"/>
+        </w:rPr>
         <w:t>R</w:t>
       </w:r>
       <w:r>
+        <w:rPr>
+          <w:rFonts w:ascii="Source Sans Pro" w:hAnsi="Source Sans Pro"/>
+          <w:sz w:val="20"/>
+          <w:szCs w:val="20"/>
+        </w:rPr>
         <w:t>eferences</w:t>
       </w:r>
     </w:p>
     <w:p>
-      <w:r>
-        <w:rPr>
+      <w:pPr>
+        <w:rPr>
+          <w:rFonts w:ascii="Source Sans Pro" w:hAnsi="Source Sans Pro"/>
+          <w:color w:val="0563C1" w:themeColor="hyperlink"/>
+          <w:sz w:val="20"/>
+          <w:szCs w:val="20"/>
+          <w:u w:val="single"/>
+        </w:rPr>
+      </w:pPr>
+      <w:r>
+        <w:rPr>
+          <w:rFonts w:ascii="Source Sans Pro" w:hAnsi="Source Sans Pro"/>
           <w:b/>
           <w:bCs/>
+          <w:sz w:val="20"/>
+          <w:szCs w:val="20"/>
         </w:rPr>
         <w:t>Dr David Simmons</w:t>
       </w:r>
       <w:r>
         <w:rPr>
+          <w:rFonts w:ascii="Source Sans Pro" w:hAnsi="Source Sans Pro"/>
           <w:b/>
           <w:bCs/>
+          <w:sz w:val="20"/>
+          <w:szCs w:val="20"/>
         </w:rPr>
         <w:br/>
       </w:r>
       <w:r>
+        <w:rPr>
+          <w:rFonts w:ascii="Source Sans Pro" w:hAnsi="Source Sans Pro"/>
+          <w:sz w:val="20"/>
+          <w:szCs w:val="20"/>
+        </w:rPr>
         <w:t>School of Psychology, University of Glasgow</w:t>
       </w:r>
       <w:r>
+        <w:rPr>
+          <w:rFonts w:ascii="Source Sans Pro" w:hAnsi="Source Sans Pro"/>
+          <w:sz w:val="20"/>
+          <w:szCs w:val="20"/>
+        </w:rPr>
         <w:br/>
       </w:r>
       <w:r>
+        <w:rPr>
+          <w:rFonts w:ascii="Source Sans Pro" w:hAnsi="Source Sans Pro"/>
+          <w:sz w:val="20"/>
+          <w:szCs w:val="20"/>
+        </w:rPr>
         <w:t xml:space="preserve">62 Hillhead Street, </w:t>
       </w:r>
       <w:r>
+        <w:rPr>
+          <w:rFonts w:ascii="Source Sans Pro" w:hAnsi="Source Sans Pro"/>
+          <w:sz w:val="20"/>
+          <w:szCs w:val="20"/>
+        </w:rPr>
         <w:t>G12 8QB</w:t>
       </w:r>
       <w:r>
+        <w:rPr>
+          <w:rFonts w:ascii="Source Sans Pro" w:hAnsi="Source Sans Pro"/>
+          <w:sz w:val="20"/>
+          <w:szCs w:val="20"/>
+        </w:rPr>
         <w:br/>
       </w:r>
       <w:r>
+        <w:rPr>
+          <w:rFonts w:ascii="Source Sans Pro" w:hAnsi="Source Sans Pro"/>
+          <w:sz w:val="20"/>
+          <w:szCs w:val="20"/>
+        </w:rPr>
         <w:t xml:space="preserve">(+44) </w:t>
       </w:r>
       <w:r>
+        <w:rPr>
+          <w:rFonts w:ascii="Source Sans Pro" w:hAnsi="Source Sans Pro"/>
+          <w:sz w:val="20"/>
+          <w:szCs w:val="20"/>
+        </w:rPr>
         <w:t>141</w:t>
       </w:r>
       <w:r>
+        <w:rPr>
+          <w:rFonts w:ascii="Source Sans Pro" w:hAnsi="Source Sans Pro"/>
+          <w:sz w:val="20"/>
+          <w:szCs w:val="20"/>
+        </w:rPr>
         <w:t xml:space="preserve"> </w:t>
       </w:r>
       <w:r>
+        <w:rPr>
+          <w:rFonts w:ascii="Source Sans Pro" w:hAnsi="Source Sans Pro"/>
+          <w:sz w:val="20"/>
+          <w:szCs w:val="20"/>
+        </w:rPr>
         <w:t>330</w:t>
       </w:r>
       <w:r>
+        <w:rPr>
+          <w:rFonts w:ascii="Source Sans Pro" w:hAnsi="Source Sans Pro"/>
+          <w:sz w:val="20"/>
+          <w:szCs w:val="20"/>
+        </w:rPr>
         <w:t xml:space="preserve"> </w:t>
       </w:r>
       <w:r>
+        <w:rPr>
+          <w:rFonts w:ascii="Source Sans Pro" w:hAnsi="Source Sans Pro"/>
+          <w:sz w:val="20"/>
+          <w:szCs w:val="20"/>
+        </w:rPr>
         <w:t>3612</w:t>
       </w:r>
       <w:r>
+        <w:rPr>
+          <w:rFonts w:ascii="Source Sans Pro" w:hAnsi="Source Sans Pro"/>
+          <w:sz w:val="20"/>
+          <w:szCs w:val="20"/>
+        </w:rPr>
         <w:br/>
       </w:r>
       <w:hyperlink r:id="rId11" w:history="1">
         <w:r>
           <w:rPr>
             <w:rStyle w:val="Hyperlink"/>
+            <w:rFonts w:ascii="Source Sans Pro" w:hAnsi="Source Sans Pro"/>
+            <w:sz w:val="20"/>
+            <w:szCs w:val="20"/>
           </w:rPr>
           <w:t>David.Simmons@glasgow.ac.uk</w:t>
         </w:r>
       </w:hyperlink>
     </w:p>
     <w:p>
-      <w:r>
-        <w:rPr>
+      <w:pPr>
+        <w:rPr>
+          <w:rFonts w:ascii="Source Sans Pro" w:hAnsi="Source Sans Pro"/>
+          <w:sz w:val="20"/>
+          <w:szCs w:val="20"/>
+        </w:rPr>
+      </w:pPr>
+      <w:r>
+        <w:rPr>
+          <w:rFonts w:ascii="Source Sans Pro" w:hAnsi="Source Sans Pro"/>
           <w:b/>
           <w:bCs/>
-        </w:rPr>
-        <w:t>Dr Heather Cleland Woods</w:t>
-      </w:r>
-      <w:r>
-        <w:rPr>
+          <w:sz w:val="20"/>
+          <w:szCs w:val="20"/>
+        </w:rPr>
+        <w:t>Dr Neil McDonnell</w:t>
+      </w:r>
+      <w:r>
+        <w:rPr>
+          <w:rFonts w:ascii="Source Sans Pro" w:hAnsi="Source Sans Pro"/>
           <w:b/>
           <w:bCs/>
+          <w:sz w:val="20"/>
+          <w:szCs w:val="20"/>
         </w:rPr>
         <w:br/>
       </w:r>
       <w:r>
-        <w:t>School of Psychology, University of Glasgow</w:t>
-      </w:r>
-      <w:r>
+        <w:rPr>
+          <w:rFonts w:ascii="Source Sans Pro" w:hAnsi="Source Sans Pro"/>
+          <w:sz w:val="20"/>
+          <w:szCs w:val="20"/>
+        </w:rPr>
+        <w:t>School of Humanities, University of Glasgow</w:t>
+      </w:r>
+      <w:r>
+        <w:rPr>
+          <w:rFonts w:ascii="Source Sans Pro" w:hAnsi="Source Sans Pro"/>
+          <w:sz w:val="20"/>
+          <w:szCs w:val="20"/>
+        </w:rPr>
         <w:br/>
-        <w:t xml:space="preserve">62 Hillhead Street, </w:t>
-      </w:r>
-      <w:r>
-        <w:t>G12 8QB</w:t>
-      </w:r>
-      <w:r>
+        <w:t>67 Oakfield Avenue, G12 8LP</w:t>
+      </w:r>
+      <w:r>
+        <w:rPr>
+          <w:rFonts w:ascii="Source Sans Pro" w:hAnsi="Source Sans Pro"/>
+          <w:sz w:val="20"/>
+          <w:szCs w:val="20"/>
+        </w:rPr>
         <w:br/>
-      </w:r>
-      <w:r>
-        <w:t xml:space="preserve">(+44) </w:t>
-      </w:r>
-      <w:r>
-        <w:t>141 330</w:t>
-      </w:r>
-      <w:r>
-        <w:t xml:space="preserve"> </w:t>
-      </w:r>
-      <w:r>
-        <w:t>6276</w:t>
-      </w:r>
-      <w:r>
+        <w:t>(+44) 141 330 6716</w:t>
+      </w:r>
+      <w:r>
+        <w:rPr>
+          <w:rFonts w:ascii="Source Sans Pro" w:hAnsi="Source Sans Pro"/>
+          <w:sz w:val="20"/>
+          <w:szCs w:val="20"/>
+        </w:rPr>
         <w:br/>
       </w:r>
       <w:hyperlink r:id="rId12" w:history="1">
         <w:r>
           <w:rPr>
             <w:rStyle w:val="Hyperlink"/>
+            <w:rFonts w:ascii="Source Sans Pro" w:hAnsi="Source Sans Pro"/>
+            <w:sz w:val="20"/>
+            <w:szCs w:val="20"/>
+          </w:rPr>
+          <w:t>Neil.Mcdonnell@glasgow.ac.uk</w:t>
+        </w:r>
+      </w:hyperlink>
+    </w:p>
+    <w:p>
+      <w:pPr>
+        <w:rPr>
+          <w:rFonts w:ascii="Source Sans Pro" w:hAnsi="Source Sans Pro"/>
+          <w:sz w:val="20"/>
+          <w:szCs w:val="20"/>
+        </w:rPr>
+      </w:pPr>
+      <w:r>
+        <w:rPr>
+          <w:rFonts w:ascii="Source Sans Pro" w:hAnsi="Source Sans Pro"/>
+          <w:b/>
+          <w:bCs/>
+          <w:sz w:val="20"/>
+          <w:szCs w:val="20"/>
+        </w:rPr>
+        <w:t>Dr Heather Cleland Woods</w:t>
+      </w:r>
+      <w:r>
+        <w:rPr>
+          <w:rFonts w:ascii="Source Sans Pro" w:hAnsi="Source Sans Pro"/>
+          <w:b/>
+          <w:bCs/>
+          <w:sz w:val="20"/>
+          <w:szCs w:val="20"/>
+        </w:rPr>
+        <w:br/>
+      </w:r>
+      <w:r>
+        <w:rPr>
+          <w:rFonts w:ascii="Source Sans Pro" w:hAnsi="Source Sans Pro"/>
+          <w:sz w:val="20"/>
+          <w:szCs w:val="20"/>
+        </w:rPr>
+        <w:t>School of Psychology, University of Glasgow</w:t>
+      </w:r>
+      <w:r>
+        <w:rPr>
+          <w:rFonts w:ascii="Source Sans Pro" w:hAnsi="Source Sans Pro"/>
+          <w:sz w:val="20"/>
+          <w:szCs w:val="20"/>
+        </w:rPr>
+        <w:br/>
+        <w:t>62 Hillhead Street, G12 8QB</w:t>
+      </w:r>
+      <w:r>
+        <w:rPr>
+          <w:rFonts w:ascii="Source Sans Pro" w:hAnsi="Source Sans Pro"/>
+          <w:sz w:val="20"/>
+          <w:szCs w:val="20"/>
+        </w:rPr>
+        <w:br/>
+      </w:r>
+      <w:r>
+        <w:rPr>
+          <w:rFonts w:ascii="Source Sans Pro" w:hAnsi="Source Sans Pro"/>
+          <w:sz w:val="20"/>
+          <w:szCs w:val="20"/>
+        </w:rPr>
+        <w:t xml:space="preserve">(+44) </w:t>
+      </w:r>
+      <w:r>
+        <w:rPr>
+          <w:rFonts w:ascii="Source Sans Pro" w:hAnsi="Source Sans Pro"/>
+          <w:sz w:val="20"/>
+          <w:szCs w:val="20"/>
+        </w:rPr>
+        <w:t>141 330</w:t>
+      </w:r>
+      <w:r>
+        <w:rPr>
+          <w:rFonts w:ascii="Source Sans Pro" w:hAnsi="Source Sans Pro"/>
+          <w:sz w:val="20"/>
+          <w:szCs w:val="20"/>
+        </w:rPr>
+        <w:t xml:space="preserve"> </w:t>
+      </w:r>
+      <w:r>
+        <w:rPr>
+          <w:rFonts w:ascii="Source Sans Pro" w:hAnsi="Source Sans Pro"/>
+          <w:sz w:val="20"/>
+          <w:szCs w:val="20"/>
+        </w:rPr>
+        <w:t>6276</w:t>
+      </w:r>
+      <w:r>
+        <w:rPr>
+          <w:rFonts w:ascii="Source Sans Pro" w:hAnsi="Source Sans Pro"/>
+          <w:sz w:val="20"/>
+          <w:szCs w:val="20"/>
+        </w:rPr>
+        <w:br/>
+      </w:r>
+      <w:hyperlink r:id="rId13" w:history="1">
+        <w:r>
+          <w:rPr>
+            <w:rStyle w:val="Hyperlink"/>
+            <w:rFonts w:ascii="Source Sans Pro" w:hAnsi="Source Sans Pro"/>
+            <w:sz w:val="20"/>
+            <w:szCs w:val="20"/>
           </w:rPr>
           <w:t>Heather.Woods@glasgow.ac.uk</w:t>
         </w:r>
       </w:hyperlink>
     </w:p>
-    <w:p>
-      <w:r>
-        <w:rPr>
-          <w:b/>
-          <w:bCs/>
-        </w:rPr>
-        <w:t xml:space="preserve">Dr Joanna </w:t>
-      </w:r>
-      <w:r>
-        <w:rPr>
-          <w:b/>
-          <w:bCs/>
-        </w:rPr>
-        <w:t>Wincenciak</w:t>
-      </w:r>
-      <w:r>
-        <w:rPr>
-          <w:b/>
-          <w:bCs/>
-        </w:rPr>
-        <w:br/>
-      </w:r>
-      <w:r>
-        <w:t>School of Education, University of Glasgow</w:t>
-      </w:r>
-      <w:r>
-        <w:br/>
-      </w:r>
-      <w:r>
-        <w:t>11 Eldon St, Glasgow G3 6NH</w:t>
-      </w:r>
-      <w:r>
-        <w:br/>
-        <w:t xml:space="preserve">(+44) </w:t>
-      </w:r>
-      <w:r>
-        <w:t>141 330 3491</w:t>
-      </w:r>
-      <w:r>
-        <w:br/>
-      </w:r>
-      <w:hyperlink r:id="rId13" w:history="1">
-        <w:r>
-          <w:rPr>
-            <w:rStyle w:val="Hyperlink"/>
-          </w:rPr>
-          <w:t>Joanna.</w:t>
-        </w:r>
-        <w:bookmarkStart w:id="0" w:name="_Hlk23156365"/>
-        <w:r>
-          <w:rPr>
-            <w:rStyle w:val="Hyperlink"/>
-          </w:rPr>
-          <w:t>Wincenciak</w:t>
-        </w:r>
-        <w:bookmarkEnd w:id="0"/>
-        <w:r>
-          <w:rPr>
-            <w:rStyle w:val="Hyperlink"/>
-          </w:rPr>
-          <w:t>@glasgow.ac.uk</w:t>
-        </w:r>
-      </w:hyperlink>
-      <w:r>
-        <w:t xml:space="preserve"> </w:t>
-      </w:r>
-    </w:p>
-    <w:p/>
     <w:sectPr>
       <w:footerReference w:type="default" r:id="rId14"/>
       <w:pgSz w:w="11906" w:h="16838"/>
@@ -1411,7 +3199,7 @@
 </file>
 
 <file path=word/endnotes.xml><?xml version="1.0" encoding="utf-8"?>
-<w:endnotes xmlns:wpc="http://schemas.microsoft.com/office/word/2010/wordprocessingCanvas" xmlns:cx="http://schemas.microsoft.com/office/drawing/2014/chartex" xmlns:cx1="http://schemas.microsoft.com/office/drawing/2015/9/8/chartex" xmlns:cx2="http://schemas.microsoft.com/office/drawing/2015/10/21/chartex" xmlns:cx3="http://schemas.microsoft.com/office/drawing/2016/5/9/chartex" xmlns:cx4="http://schemas.microsoft.com/office/drawing/2016/5/10/chartex" xmlns:cx5="http://schemas.microsoft.com/office/drawing/2016/5/11/chartex" xmlns:cx6="http://schemas.microsoft.com/office/drawing/2016/5/12/chartex" xmlns:cx7="http://schemas.microsoft.com/office/drawing/2016/5/13/chartex" xmlns:cx8="http://schemas.microsoft.com/office/drawing/2016/5/14/chartex" xmlns:mc="http://schemas.openxmlformats.org/markup-compatibility/2006" xmlns:aink="http://schemas.microsoft.com/office/drawing/2016/ink" xmlns:am3d="http://schemas.microsoft.com/office/drawing/2017/model3d" xmlns:o="urn:schemas-microsoft-com:office:office" xmlns:r="http://schemas.openxmlformats.org/officeDocument/2006/relationships" xmlns:m="http://schemas.openxmlformats.org/officeDocument/2006/math" xmlns:v="urn:schemas-microsoft-com:vml" xmlns:wp14="http://schemas.microsoft.com/office/word/2010/wordprocessingDrawing" xmlns:wp="http://schemas.openxmlformats.org/drawingml/2006/wordprocessingDrawing" xmlns:w10="urn:schemas-microsoft-com:office:word" xmlns:w="http://schemas.openxmlformats.org/wordprocessingml/2006/main" xmlns:w14="http://schemas.microsoft.com/office/word/2010/wordml" xmlns:w15="http://schemas.microsoft.com/office/word/2012/wordml" xmlns:w16cex="http://schemas.microsoft.com/office/word/2018/wordml/cex" xmlns:w16cid="http://schemas.microsoft.com/office/word/2016/wordml/cid" xmlns:w16="http://schemas.microsoft.com/office/word/2018/wordml" xmlns:w16se="http://schemas.microsoft.com/office/word/2015/wordml/symex" xmlns:wpg="http://schemas.microsoft.com/office/word/2010/wordprocessingGroup" xmlns:wpi="http://schemas.microsoft.com/office/word/2010/wordprocessingInk" xmlns:wne="http://schemas.microsoft.com/office/word/2006/wordml" xmlns:wps="http://schemas.microsoft.com/office/word/2010/wordprocessingShape" mc:Ignorable="w14 w15 w16se w16cid w16 w16cex wp14">
+<w:endnotes xmlns:wpc="http://schemas.microsoft.com/office/word/2010/wordprocessingCanvas" xmlns:cx="http://schemas.microsoft.com/office/drawing/2014/chartex" xmlns:cx1="http://schemas.microsoft.com/office/drawing/2015/9/8/chartex" xmlns:cx2="http://schemas.microsoft.com/office/drawing/2015/10/21/chartex" xmlns:cx3="http://schemas.microsoft.com/office/drawing/2016/5/9/chartex" xmlns:cx4="http://schemas.microsoft.com/office/drawing/2016/5/10/chartex" xmlns:cx5="http://schemas.microsoft.com/office/drawing/2016/5/11/chartex" xmlns:cx6="http://schemas.microsoft.com/office/drawing/2016/5/12/chartex" xmlns:cx7="http://schemas.microsoft.com/office/drawing/2016/5/13/chartex" xmlns:cx8="http://schemas.microsoft.com/office/drawing/2016/5/14/chartex" xmlns:mc="http://schemas.openxmlformats.org/markup-compatibility/2006" xmlns:aink="http://schemas.microsoft.com/office/drawing/2016/ink" xmlns:am3d="http://schemas.microsoft.com/office/drawing/2017/model3d" xmlns:o="urn:schemas-microsoft-com:office:office" xmlns:r="http://schemas.openxmlformats.org/officeDocument/2006/relationships" xmlns:m="http://schemas.openxmlformats.org/officeDocument/2006/math" xmlns:v="urn:schemas-microsoft-com:vml" xmlns:wp14="http://schemas.microsoft.com/office/word/2010/wordprocessingDrawing" xmlns:wp="http://schemas.openxmlformats.org/drawingml/2006/wordprocessingDrawing" xmlns:w10="urn:schemas-microsoft-com:office:word" xmlns:w="http://schemas.openxmlformats.org/wordprocessingml/2006/main" xmlns:w14="http://schemas.microsoft.com/office/word/2010/wordml" xmlns:w15="http://schemas.microsoft.com/office/word/2012/wordml" xmlns:w16cex="http://schemas.microsoft.com/office/word/2018/wordml/cex" xmlns:w16cid="http://schemas.microsoft.com/office/word/2016/wordml/cid" xmlns:w16="http://schemas.microsoft.com/office/word/2018/wordml" xmlns:w16sdtdh="http://schemas.microsoft.com/office/word/2020/wordml/sdtdatahash" xmlns:w16se="http://schemas.microsoft.com/office/word/2015/wordml/symex" xmlns:wpg="http://schemas.microsoft.com/office/word/2010/wordprocessingGroup" xmlns:wpi="http://schemas.microsoft.com/office/word/2010/wordprocessingInk" xmlns:wne="http://schemas.microsoft.com/office/word/2006/wordml" xmlns:wps="http://schemas.microsoft.com/office/word/2010/wordprocessingShape" mc:Ignorable="w14 w15 w16se w16cid w16 w16cex w16sdtdh wp14">
   <w:endnote w:type="separator" w:id="-1">
     <w:p>
       <w:pPr>
@@ -1443,7 +3231,7 @@
 </file>
 
 <file path=word/footer1.xml><?xml version="1.0" encoding="utf-8"?>
-<w:ftr xmlns:wpc="http://schemas.microsoft.com/office/word/2010/wordprocessingCanvas" xmlns:cx="http://schemas.microsoft.com/office/drawing/2014/chartex" xmlns:cx1="http://schemas.microsoft.com/office/drawing/2015/9/8/chartex" xmlns:cx2="http://schemas.microsoft.com/office/drawing/2015/10/21/chartex" xmlns:cx3="http://schemas.microsoft.com/office/drawing/2016/5/9/chartex" xmlns:cx4="http://schemas.microsoft.com/office/drawing/2016/5/10/chartex" xmlns:cx5="http://schemas.microsoft.com/office/drawing/2016/5/11/chartex" xmlns:cx6="http://schemas.microsoft.com/office/drawing/2016/5/12/chartex" xmlns:cx7="http://schemas.microsoft.com/office/drawing/2016/5/13/chartex" xmlns:cx8="http://schemas.microsoft.com/office/drawing/2016/5/14/chartex" xmlns:mc="http://schemas.openxmlformats.org/markup-compatibility/2006" xmlns:aink="http://schemas.microsoft.com/office/drawing/2016/ink" xmlns:am3d="http://schemas.microsoft.com/office/drawing/2017/model3d" xmlns:o="urn:schemas-microsoft-com:office:office" xmlns:r="http://schemas.openxmlformats.org/officeDocument/2006/relationships" xmlns:m="http://schemas.openxmlformats.org/officeDocument/2006/math" xmlns:v="urn:schemas-microsoft-com:vml" xmlns:wp14="http://schemas.microsoft.com/office/word/2010/wordprocessingDrawing" xmlns:wp="http://schemas.openxmlformats.org/drawingml/2006/wordprocessingDrawing" xmlns:w10="urn:schemas-microsoft-com:office:word" xmlns:w="http://schemas.openxmlformats.org/wordprocessingml/2006/main" xmlns:w14="http://schemas.microsoft.com/office/word/2010/wordml" xmlns:w15="http://schemas.microsoft.com/office/word/2012/wordml" xmlns:w16cex="http://schemas.microsoft.com/office/word/2018/wordml/cex" xmlns:w16cid="http://schemas.microsoft.com/office/word/2016/wordml/cid" xmlns:w16="http://schemas.microsoft.com/office/word/2018/wordml" xmlns:w16se="http://schemas.microsoft.com/office/word/2015/wordml/symex" xmlns:wpg="http://schemas.microsoft.com/office/word/2010/wordprocessingGroup" xmlns:wpi="http://schemas.microsoft.com/office/word/2010/wordprocessingInk" xmlns:wne="http://schemas.microsoft.com/office/word/2006/wordml" xmlns:wps="http://schemas.microsoft.com/office/word/2010/wordprocessingShape" mc:Ignorable="w14 w15 w16se w16cid w16 w16cex wp14">
+<w:ftr xmlns:wpc="http://schemas.microsoft.com/office/word/2010/wordprocessingCanvas" xmlns:cx="http://schemas.microsoft.com/office/drawing/2014/chartex" xmlns:cx1="http://schemas.microsoft.com/office/drawing/2015/9/8/chartex" xmlns:cx2="http://schemas.microsoft.com/office/drawing/2015/10/21/chartex" xmlns:cx3="http://schemas.microsoft.com/office/drawing/2016/5/9/chartex" xmlns:cx4="http://schemas.microsoft.com/office/drawing/2016/5/10/chartex" xmlns:cx5="http://schemas.microsoft.com/office/drawing/2016/5/11/chartex" xmlns:cx6="http://schemas.microsoft.com/office/drawing/2016/5/12/chartex" xmlns:cx7="http://schemas.microsoft.com/office/drawing/2016/5/13/chartex" xmlns:cx8="http://schemas.microsoft.com/office/drawing/2016/5/14/chartex" xmlns:mc="http://schemas.openxmlformats.org/markup-compatibility/2006" xmlns:aink="http://schemas.microsoft.com/office/drawing/2016/ink" xmlns:am3d="http://schemas.microsoft.com/office/drawing/2017/model3d" xmlns:o="urn:schemas-microsoft-com:office:office" xmlns:r="http://schemas.openxmlformats.org/officeDocument/2006/relationships" xmlns:m="http://schemas.openxmlformats.org/officeDocument/2006/math" xmlns:v="urn:schemas-microsoft-com:vml" xmlns:wp14="http://schemas.microsoft.com/office/word/2010/wordprocessingDrawing" xmlns:wp="http://schemas.openxmlformats.org/drawingml/2006/wordprocessingDrawing" xmlns:w10="urn:schemas-microsoft-com:office:word" xmlns:w="http://schemas.openxmlformats.org/wordprocessingml/2006/main" xmlns:w14="http://schemas.microsoft.com/office/word/2010/wordml" xmlns:w15="http://schemas.microsoft.com/office/word/2012/wordml" xmlns:w16cex="http://schemas.microsoft.com/office/word/2018/wordml/cex" xmlns:w16cid="http://schemas.microsoft.com/office/word/2016/wordml/cid" xmlns:w16="http://schemas.microsoft.com/office/word/2018/wordml" xmlns:w16sdtdh="http://schemas.microsoft.com/office/word/2020/wordml/sdtdatahash" xmlns:w16se="http://schemas.microsoft.com/office/word/2015/wordml/symex" xmlns:wpg="http://schemas.microsoft.com/office/word/2010/wordprocessingGroup" xmlns:wpi="http://schemas.microsoft.com/office/word/2010/wordprocessingInk" xmlns:wne="http://schemas.microsoft.com/office/word/2006/wordml" xmlns:wps="http://schemas.microsoft.com/office/word/2010/wordprocessingShape" mc:Ignorable="w14 w15 w16se w16cid w16 w16cex w16sdtdh wp14">
   <w:p>
     <w:pPr>
       <w:pStyle w:val="Footer"/>
@@ -1583,16 +3371,22 @@
               <w:tab/>
             </w:r>
             <w:r>
+              <w:t>29</w:t>
+            </w:r>
+            <w:r>
+              <w:t>/</w:t>
+            </w:r>
+            <w:r>
+              <w:t>04</w:t>
+            </w:r>
+            <w:r>
+              <w:t>/20</w:t>
+            </w:r>
+            <w:r>
               <w:t>2</w:t>
             </w:r>
             <w:r>
-              <w:t>7</w:t>
-            </w:r>
-            <w:r>
-              <w:t>/10/20</w:t>
-            </w:r>
-            <w:r>
-              <w:t>20</w:t>
+              <w:t>1</w:t>
             </w:r>
           </w:sdtContent>
         </w:sdt>
@@ -1608,7 +3402,7 @@
 </file>
 
 <file path=word/footnotes.xml><?xml version="1.0" encoding="utf-8"?>
-<w:footnotes xmlns:wpc="http://schemas.microsoft.com/office/word/2010/wordprocessingCanvas" xmlns:cx="http://schemas.microsoft.com/office/drawing/2014/chartex" xmlns:cx1="http://schemas.microsoft.com/office/drawing/2015/9/8/chartex" xmlns:cx2="http://schemas.microsoft.com/office/drawing/2015/10/21/chartex" xmlns:cx3="http://schemas.microsoft.com/office/drawing/2016/5/9/chartex" xmlns:cx4="http://schemas.microsoft.com/office/drawing/2016/5/10/chartex" xmlns:cx5="http://schemas.microsoft.com/office/drawing/2016/5/11/chartex" xmlns:cx6="http://schemas.microsoft.com/office/drawing/2016/5/12/chartex" xmlns:cx7="http://schemas.microsoft.com/office/drawing/2016/5/13/chartex" xmlns:cx8="http://schemas.microsoft.com/office/drawing/2016/5/14/chartex" xmlns:mc="http://schemas.openxmlformats.org/markup-compatibility/2006" xmlns:aink="http://schemas.microsoft.com/office/drawing/2016/ink" xmlns:am3d="http://schemas.microsoft.com/office/drawing/2017/model3d" xmlns:o="urn:schemas-microsoft-com:office:office" xmlns:r="http://schemas.openxmlformats.org/officeDocument/2006/relationships" xmlns:m="http://schemas.openxmlformats.org/officeDocument/2006/math" xmlns:v="urn:schemas-microsoft-com:vml" xmlns:wp14="http://schemas.microsoft.com/office/word/2010/wordprocessingDrawing" xmlns:wp="http://schemas.openxmlformats.org/drawingml/2006/wordprocessingDrawing" xmlns:w10="urn:schemas-microsoft-com:office:word" xmlns:w="http://schemas.openxmlformats.org/wordprocessingml/2006/main" xmlns:w14="http://schemas.microsoft.com/office/word/2010/wordml" xmlns:w15="http://schemas.microsoft.com/office/word/2012/wordml" xmlns:w16cex="http://schemas.microsoft.com/office/word/2018/wordml/cex" xmlns:w16cid="http://schemas.microsoft.com/office/word/2016/wordml/cid" xmlns:w16="http://schemas.microsoft.com/office/word/2018/wordml" xmlns:w16se="http://schemas.microsoft.com/office/word/2015/wordml/symex" xmlns:wpg="http://schemas.microsoft.com/office/word/2010/wordprocessingGroup" xmlns:wpi="http://schemas.microsoft.com/office/word/2010/wordprocessingInk" xmlns:wne="http://schemas.microsoft.com/office/word/2006/wordml" xmlns:wps="http://schemas.microsoft.com/office/word/2010/wordprocessingShape" mc:Ignorable="w14 w15 w16se w16cid w16 w16cex wp14">
+<w:footnotes xmlns:wpc="http://schemas.microsoft.com/office/word/2010/wordprocessingCanvas" xmlns:cx="http://schemas.microsoft.com/office/drawing/2014/chartex" xmlns:cx1="http://schemas.microsoft.com/office/drawing/2015/9/8/chartex" xmlns:cx2="http://schemas.microsoft.com/office/drawing/2015/10/21/chartex" xmlns:cx3="http://schemas.microsoft.com/office/drawing/2016/5/9/chartex" xmlns:cx4="http://schemas.microsoft.com/office/drawing/2016/5/10/chartex" xmlns:cx5="http://schemas.microsoft.com/office/drawing/2016/5/11/chartex" xmlns:cx6="http://schemas.microsoft.com/office/drawing/2016/5/12/chartex" xmlns:cx7="http://schemas.microsoft.com/office/drawing/2016/5/13/chartex" xmlns:cx8="http://schemas.microsoft.com/office/drawing/2016/5/14/chartex" xmlns:mc="http://schemas.openxmlformats.org/markup-compatibility/2006" xmlns:aink="http://schemas.microsoft.com/office/drawing/2016/ink" xmlns:am3d="http://schemas.microsoft.com/office/drawing/2017/model3d" xmlns:o="urn:schemas-microsoft-com:office:office" xmlns:r="http://schemas.openxmlformats.org/officeDocument/2006/relationships" xmlns:m="http://schemas.openxmlformats.org/officeDocument/2006/math" xmlns:v="urn:schemas-microsoft-com:vml" xmlns:wp14="http://schemas.microsoft.com/office/word/2010/wordprocessingDrawing" xmlns:wp="http://schemas.openxmlformats.org/drawingml/2006/wordprocessingDrawing" xmlns:w10="urn:schemas-microsoft-com:office:word" xmlns:w="http://schemas.openxmlformats.org/wordprocessingml/2006/main" xmlns:w14="http://schemas.microsoft.com/office/word/2010/wordml" xmlns:w15="http://schemas.microsoft.com/office/word/2012/wordml" xmlns:w16cex="http://schemas.microsoft.com/office/word/2018/wordml/cex" xmlns:w16cid="http://schemas.microsoft.com/office/word/2016/wordml/cid" xmlns:w16="http://schemas.microsoft.com/office/word/2018/wordml" xmlns:w16sdtdh="http://schemas.microsoft.com/office/word/2020/wordml/sdtdatahash" xmlns:w16se="http://schemas.microsoft.com/office/word/2015/wordml/symex" xmlns:wpg="http://schemas.microsoft.com/office/word/2010/wordprocessingGroup" xmlns:wpi="http://schemas.microsoft.com/office/word/2010/wordprocessingInk" xmlns:wne="http://schemas.microsoft.com/office/word/2006/wordml" xmlns:wps="http://schemas.microsoft.com/office/word/2010/wordprocessingShape" mc:Ignorable="w14 w15 w16se w16cid w16 w16cex w16sdtdh wp14">
   <w:footnote w:type="separator" w:id="-1">
     <w:p>
       <w:pPr>
@@ -1640,7 +3434,7 @@
 </file>
 
 <file path=word/numbering.xml><?xml version="1.0" encoding="utf-8"?>
-<w:numbering xmlns:wpc="http://schemas.microsoft.com/office/word/2010/wordprocessingCanvas" xmlns:cx="http://schemas.microsoft.com/office/drawing/2014/chartex" xmlns:cx1="http://schemas.microsoft.com/office/drawing/2015/9/8/chartex" xmlns:cx2="http://schemas.microsoft.com/office/drawing/2015/10/21/chartex" xmlns:cx3="http://schemas.microsoft.com/office/drawing/2016/5/9/chartex" xmlns:cx4="http://schemas.microsoft.com/office/drawing/2016/5/10/chartex" xmlns:cx5="http://schemas.microsoft.com/office/drawing/2016/5/11/chartex" xmlns:cx6="http://schemas.microsoft.com/office/drawing/2016/5/12/chartex" xmlns:cx7="http://schemas.microsoft.com/office/drawing/2016/5/13/chartex" xmlns:cx8="http://schemas.microsoft.com/office/drawing/2016/5/14/chartex" xmlns:mc="http://schemas.openxmlformats.org/markup-compatibility/2006" xmlns:aink="http://schemas.microsoft.com/office/drawing/2016/ink" xmlns:am3d="http://schemas.microsoft.com/office/drawing/2017/model3d" xmlns:o="urn:schemas-microsoft-com:office:office" xmlns:r="http://schemas.openxmlformats.org/officeDocument/2006/relationships" xmlns:m="http://schemas.openxmlformats.org/officeDocument/2006/math" xmlns:v="urn:schemas-microsoft-com:vml" xmlns:wp14="http://schemas.microsoft.com/office/word/2010/wordprocessingDrawing" xmlns:wp="http://schemas.openxmlformats.org/drawingml/2006/wordprocessingDrawing" xmlns:w10="urn:schemas-microsoft-com:office:word" xmlns:w="http://schemas.openxmlformats.org/wordprocessingml/2006/main" xmlns:w14="http://schemas.microsoft.com/office/word/2010/wordml" xmlns:w15="http://schemas.microsoft.com/office/word/2012/wordml" xmlns:w16cex="http://schemas.microsoft.com/office/word/2018/wordml/cex" xmlns:w16cid="http://schemas.microsoft.com/office/word/2016/wordml/cid" xmlns:w16="http://schemas.microsoft.com/office/word/2018/wordml" xmlns:w16se="http://schemas.microsoft.com/office/word/2015/wordml/symex" xmlns:wpg="http://schemas.microsoft.com/office/word/2010/wordprocessingGroup" xmlns:wpi="http://schemas.microsoft.com/office/word/2010/wordprocessingInk" xmlns:wne="http://schemas.microsoft.com/office/word/2006/wordml" xmlns:wps="http://schemas.microsoft.com/office/word/2010/wordprocessingShape" mc:Ignorable="w14 w15 w16se w16cid w16 w16cex wp14">
+<w:numbering xmlns:wpc="http://schemas.microsoft.com/office/word/2010/wordprocessingCanvas" xmlns:cx="http://schemas.microsoft.com/office/drawing/2014/chartex" xmlns:cx1="http://schemas.microsoft.com/office/drawing/2015/9/8/chartex" xmlns:cx2="http://schemas.microsoft.com/office/drawing/2015/10/21/chartex" xmlns:cx3="http://schemas.microsoft.com/office/drawing/2016/5/9/chartex" xmlns:cx4="http://schemas.microsoft.com/office/drawing/2016/5/10/chartex" xmlns:cx5="http://schemas.microsoft.com/office/drawing/2016/5/11/chartex" xmlns:cx6="http://schemas.microsoft.com/office/drawing/2016/5/12/chartex" xmlns:cx7="http://schemas.microsoft.com/office/drawing/2016/5/13/chartex" xmlns:cx8="http://schemas.microsoft.com/office/drawing/2016/5/14/chartex" xmlns:mc="http://schemas.openxmlformats.org/markup-compatibility/2006" xmlns:aink="http://schemas.microsoft.com/office/drawing/2016/ink" xmlns:am3d="http://schemas.microsoft.com/office/drawing/2017/model3d" xmlns:o="urn:schemas-microsoft-com:office:office" xmlns:r="http://schemas.openxmlformats.org/officeDocument/2006/relationships" xmlns:m="http://schemas.openxmlformats.org/officeDocument/2006/math" xmlns:v="urn:schemas-microsoft-com:vml" xmlns:wp14="http://schemas.microsoft.com/office/word/2010/wordprocessingDrawing" xmlns:wp="http://schemas.openxmlformats.org/drawingml/2006/wordprocessingDrawing" xmlns:w10="urn:schemas-microsoft-com:office:word" xmlns:w="http://schemas.openxmlformats.org/wordprocessingml/2006/main" xmlns:w14="http://schemas.microsoft.com/office/word/2010/wordml" xmlns:w15="http://schemas.microsoft.com/office/word/2012/wordml" xmlns:w16cex="http://schemas.microsoft.com/office/word/2018/wordml/cex" xmlns:w16cid="http://schemas.microsoft.com/office/word/2016/wordml/cid" xmlns:w16="http://schemas.microsoft.com/office/word/2018/wordml" xmlns:w16sdtdh="http://schemas.microsoft.com/office/word/2020/wordml/sdtdatahash" xmlns:w16se="http://schemas.microsoft.com/office/word/2015/wordml/symex" xmlns:wpg="http://schemas.microsoft.com/office/word/2010/wordprocessingGroup" xmlns:wpi="http://schemas.microsoft.com/office/word/2010/wordprocessingInk" xmlns:wne="http://schemas.microsoft.com/office/word/2006/wordml" xmlns:wps="http://schemas.microsoft.com/office/word/2010/wordprocessingShape" mc:Ignorable="w14 w15 w16se w16cid w16 w16cex w16sdtdh wp14">
   <w:abstractNum w:abstractNumId="0" w15:restartNumberingAfterBreak="0">
     <w:nsid w:val="15FE78E7"/>
     <w:multiLevelType w:val="multilevel"/>
@@ -1913,7 +3707,7 @@
 </file>
 
 <file path=word/styles.xml><?xml version="1.0" encoding="utf-8"?>
-<w:styles xmlns:mc="http://schemas.openxmlformats.org/markup-compatibility/2006" xmlns:r="http://schemas.openxmlformats.org/officeDocument/2006/relationships" xmlns:w="http://schemas.openxmlformats.org/wordprocessingml/2006/main" xmlns:w14="http://schemas.microsoft.com/office/word/2010/wordml" xmlns:w15="http://schemas.microsoft.com/office/word/2012/wordml" xmlns:w16cex="http://schemas.microsoft.com/office/word/2018/wordml/cex" xmlns:w16cid="http://schemas.microsoft.com/office/word/2016/wordml/cid" xmlns:w16="http://schemas.microsoft.com/office/word/2018/wordml" xmlns:w16se="http://schemas.microsoft.com/office/word/2015/wordml/symex" mc:Ignorable="w14 w15 w16se w16cid w16 w16cex">
+<w:styles xmlns:mc="http://schemas.openxmlformats.org/markup-compatibility/2006" xmlns:r="http://schemas.openxmlformats.org/officeDocument/2006/relationships" xmlns:w="http://schemas.openxmlformats.org/wordprocessingml/2006/main" xmlns:w14="http://schemas.microsoft.com/office/word/2010/wordml" xmlns:w15="http://schemas.microsoft.com/office/word/2012/wordml" xmlns:w16cex="http://schemas.microsoft.com/office/word/2018/wordml/cex" xmlns:w16cid="http://schemas.microsoft.com/office/word/2016/wordml/cid" xmlns:w16="http://schemas.microsoft.com/office/word/2018/wordml" xmlns:w16sdtdh="http://schemas.microsoft.com/office/word/2020/wordml/sdtdatahash" xmlns:w16se="http://schemas.microsoft.com/office/word/2015/wordml/symex" mc:Ignorable="w14 w15 w16se w16cid w16 w16cex w16sdtdh">
   <w:docDefaults>
     <w:rPrDefault>
       <w:rPr>
@@ -2318,11 +4112,11 @@
     <w:link w:val="Heading1Char"/>
     <w:uiPriority w:val="9"/>
     <w:qFormat/>
-    <w:rsid w:val="00804738"/>
+    <w:rsid w:val="00064AFD"/>
     <w:pPr>
       <w:keepNext/>
       <w:keepLines/>
-      <w:spacing w:before="480" w:after="240"/>
+      <w:spacing w:before="360" w:after="120"/>
       <w:outlineLvl w:val="0"/>
     </w:pPr>
     <w:rPr>
@@ -2427,7 +4221,7 @@
     <w:basedOn w:val="DefaultParagraphFont"/>
     <w:link w:val="Heading1"/>
     <w:uiPriority w:val="9"/>
-    <w:rsid w:val="00804738"/>
+    <w:rsid w:val="00064AFD"/>
     <w:rPr>
       <w:rFonts w:asciiTheme="majorHAnsi" w:eastAsiaTheme="majorEastAsia" w:hAnsiTheme="majorHAnsi" w:cstheme="majorBidi"/>
       <w:b/>

</xml_diff>

<commit_message>
Added HMD visual processing pre-print
</commit_message>
<xml_diff>
--- a/files/cv.docx
+++ b/files/cv.docx
@@ -1176,7 +1176,7 @@
     <w:p>
       <w:pPr>
         <w:pStyle w:val="Heading1"/>
-        <w:spacing w:before="100" w:beforeAutospacing="1"/>
+        <w:spacing w:before="100" w:beforeAutospacing="1" w:after="100" w:afterAutospacing="1" w:line="240" w:lineRule="auto"/>
         <w:ind w:left="720" w:hanging="720"/>
         <w:rPr>
           <w:rFonts w:ascii="Source Sans Pro" w:eastAsia="Times New Roman" w:hAnsi="Source Sans Pro" w:cstheme="minorHAnsi"/>
@@ -1189,12 +1189,12 @@
       <w:r>
         <w:rPr>
           <w:rFonts w:ascii="Source Sans Pro" w:eastAsia="Times New Roman" w:hAnsi="Source Sans Pro" w:cstheme="minorHAnsi"/>
-          <w:b w:val="0"/>
+          <w:bCs/>
           <w:sz w:val="20"/>
           <w:szCs w:val="20"/>
           <w:lang w:eastAsia="en-GB"/>
         </w:rPr>
-        <w:t xml:space="preserve">Millington, E., Simmons, D.R. &amp; Cleland Woods, H. </w:t>
+        <w:t>Millington, E.</w:t>
       </w:r>
       <w:r>
         <w:rPr>
@@ -1204,7 +1204,7 @@
           <w:szCs w:val="20"/>
           <w:lang w:eastAsia="en-GB"/>
         </w:rPr>
-        <w:t xml:space="preserve">(2021). </w:t>
+        <w:t xml:space="preserve">, Simmons, D.R. &amp; Cleland Woods, H. </w:t>
       </w:r>
       <w:r>
         <w:rPr>
@@ -1214,9 +1214,8 @@
           <w:szCs w:val="20"/>
           <w:lang w:eastAsia="en-GB"/>
         </w:rPr>
-        <w:t xml:space="preserve">Brief Report: Investigating the Motivations and Autistic Traits of Video Gamers. J Autism Dev </w:t>
-      </w:r>
-      <w:proofErr w:type="spellStart"/>
+        <w:t xml:space="preserve">(2021). </w:t>
+      </w:r>
       <w:r>
         <w:rPr>
           <w:rFonts w:ascii="Source Sans Pro" w:eastAsia="Times New Roman" w:hAnsi="Source Sans Pro" w:cstheme="minorHAnsi"/>
@@ -1225,9 +1224,9 @@
           <w:szCs w:val="20"/>
           <w:lang w:eastAsia="en-GB"/>
         </w:rPr>
-        <w:t>Disord</w:t>
-      </w:r>
-      <w:proofErr w:type="spellEnd"/>
+        <w:t xml:space="preserve">Brief Report: Investigating the Motivations and Autistic Traits of Video Gamers. J Autism Dev </w:t>
+      </w:r>
+      <w:proofErr w:type="spellStart"/>
       <w:r>
         <w:rPr>
           <w:rFonts w:ascii="Source Sans Pro" w:eastAsia="Times New Roman" w:hAnsi="Source Sans Pro" w:cstheme="minorHAnsi"/>
@@ -1236,13 +1235,110 @@
           <w:szCs w:val="20"/>
           <w:lang w:eastAsia="en-GB"/>
         </w:rPr>
-        <w:t>. https://doi.org/10.1007/s10803-021-04994-x</w:t>
+        <w:t>Disord</w:t>
+      </w:r>
+      <w:proofErr w:type="spellEnd"/>
+      <w:r>
+        <w:rPr>
+          <w:rFonts w:ascii="Source Sans Pro" w:eastAsia="Times New Roman" w:hAnsi="Source Sans Pro" w:cstheme="minorHAnsi"/>
+          <w:b w:val="0"/>
+          <w:sz w:val="20"/>
+          <w:szCs w:val="20"/>
+          <w:lang w:eastAsia="en-GB"/>
+        </w:rPr>
+        <w:t xml:space="preserve">. </w:t>
+      </w:r>
+      <w:hyperlink r:id="rId11" w:history="1">
+        <w:r>
+          <w:rPr>
+            <w:rStyle w:val="Hyperlink"/>
+            <w:rFonts w:ascii="Source Sans Pro" w:eastAsia="Times New Roman" w:hAnsi="Source Sans Pro" w:cstheme="minorHAnsi"/>
+            <w:b w:val="0"/>
+            <w:sz w:val="20"/>
+            <w:szCs w:val="20"/>
+            <w:lang w:eastAsia="en-GB"/>
+          </w:rPr>
+          <w:t>https://doi.org/10.1007/s10803-021-04994-x</w:t>
+        </w:r>
+      </w:hyperlink>
+    </w:p>
+    <w:p>
+      <w:pPr>
+        <w:spacing w:after="100" w:afterAutospacing="1" w:line="240" w:lineRule="auto"/>
+        <w:ind w:left="720" w:hanging="720"/>
+        <w:rPr>
+          <w:rFonts w:ascii="Source Sans Pro" w:hAnsi="Source Sans Pro"/>
+          <w:sz w:val="20"/>
+          <w:szCs w:val="20"/>
+          <w:lang w:eastAsia="en-GB"/>
+        </w:rPr>
+      </w:pPr>
+      <w:proofErr w:type="spellStart"/>
+      <w:r>
+        <w:rPr>
+          <w:rFonts w:ascii="Source Sans Pro" w:hAnsi="Source Sans Pro"/>
+          <w:sz w:val="20"/>
+          <w:szCs w:val="20"/>
+          <w:lang w:eastAsia="en-GB"/>
+        </w:rPr>
+        <w:t>Savickaite</w:t>
+      </w:r>
+      <w:proofErr w:type="spellEnd"/>
+      <w:r>
+        <w:rPr>
+          <w:rFonts w:ascii="Source Sans Pro" w:hAnsi="Source Sans Pro"/>
+          <w:sz w:val="20"/>
+          <w:szCs w:val="20"/>
+          <w:lang w:eastAsia="en-GB"/>
+        </w:rPr>
+        <w:t xml:space="preserve">, S., McNaughton, K., Gaillard, E., Amaya, I., McDonnell, N., </w:t>
+      </w:r>
+      <w:r>
+        <w:rPr>
+          <w:rFonts w:ascii="Source Sans Pro" w:hAnsi="Source Sans Pro"/>
+          <w:b/>
+          <w:bCs/>
+          <w:sz w:val="20"/>
+          <w:szCs w:val="20"/>
+          <w:lang w:eastAsia="en-GB"/>
+        </w:rPr>
+        <w:t>Millington, E.</w:t>
+      </w:r>
+      <w:r>
+        <w:rPr>
+          <w:rFonts w:ascii="Source Sans Pro" w:hAnsi="Source Sans Pro"/>
+          <w:sz w:val="20"/>
+          <w:szCs w:val="20"/>
+          <w:lang w:eastAsia="en-GB"/>
+        </w:rPr>
+        <w:t xml:space="preserve">, &amp; Simmons, D. (2021, May 2). Using HMD Virtual Reality to investigate individual differences in visual processing styles. </w:t>
+      </w:r>
+      <w:hyperlink r:id="rId12" w:history="1">
+        <w:r>
+          <w:rPr>
+            <w:rStyle w:val="Hyperlink"/>
+            <w:rFonts w:ascii="Source Sans Pro" w:hAnsi="Source Sans Pro"/>
+            <w:sz w:val="20"/>
+            <w:szCs w:val="20"/>
+            <w:lang w:eastAsia="en-GB"/>
+          </w:rPr>
+          <w:t>https://doi.org/10.31234/osf.io/g7d9c</w:t>
+        </w:r>
+      </w:hyperlink>
+      <w:r>
+        <w:rPr>
+          <w:rFonts w:ascii="Source Sans Pro" w:hAnsi="Source Sans Pro"/>
+          <w:sz w:val="20"/>
+          <w:szCs w:val="20"/>
+          <w:lang w:eastAsia="en-GB"/>
+        </w:rPr>
+        <w:t xml:space="preserve"> </w:t>
       </w:r>
     </w:p>
     <w:p>
       <w:pPr>
         <w:pStyle w:val="Heading1"/>
-        <w:spacing w:before="100" w:beforeAutospacing="1"/>
+        <w:spacing w:before="100" w:beforeAutospacing="1" w:after="100" w:afterAutospacing="1" w:line="240" w:lineRule="auto"/>
         <w:ind w:left="720" w:hanging="720"/>
         <w:rPr>
           <w:rFonts w:ascii="Source Sans Pro" w:eastAsia="Times New Roman" w:hAnsi="Source Sans Pro" w:cstheme="minorHAnsi"/>
@@ -1260,7 +1356,50 @@
           <w:szCs w:val="20"/>
           <w:lang w:eastAsia="en-GB"/>
         </w:rPr>
-        <w:t>Brown, L., Millington, E., Robertson, A. E., &amp; Simmons, D. (2021, April 27). Children’s Glasgow Sensory Questionnaire (C-GSQ): Validation of a Simplified and Visually Aided Questionnaire. https://doi.org/10.31234/osf.io/f6bg2</w:t>
+        <w:t xml:space="preserve">Brown, L., </w:t>
+      </w:r>
+      <w:r>
+        <w:rPr>
+          <w:rFonts w:ascii="Source Sans Pro" w:eastAsia="Times New Roman" w:hAnsi="Source Sans Pro" w:cstheme="minorHAnsi"/>
+          <w:bCs/>
+          <w:sz w:val="20"/>
+          <w:szCs w:val="20"/>
+          <w:lang w:eastAsia="en-GB"/>
+        </w:rPr>
+        <w:t>Millington, E.</w:t>
+      </w:r>
+      <w:r>
+        <w:rPr>
+          <w:rFonts w:ascii="Source Sans Pro" w:eastAsia="Times New Roman" w:hAnsi="Source Sans Pro" w:cstheme="minorHAnsi"/>
+          <w:b w:val="0"/>
+          <w:sz w:val="20"/>
+          <w:szCs w:val="20"/>
+          <w:lang w:eastAsia="en-GB"/>
+        </w:rPr>
+        <w:t xml:space="preserve">, Robertson, A. E., &amp; Simmons, D. (2021, April 27). Children’s Glasgow Sensory Questionnaire (C-GSQ): Validation of a Simplified and Visually Aided Questionnaire. </w:t>
+      </w:r>
+      <w:hyperlink r:id="rId13" w:history="1">
+        <w:r>
+          <w:rPr>
+            <w:rStyle w:val="Hyperlink"/>
+            <w:rFonts w:ascii="Source Sans Pro" w:eastAsia="Times New Roman" w:hAnsi="Source Sans Pro" w:cstheme="minorHAnsi"/>
+            <w:b w:val="0"/>
+            <w:sz w:val="20"/>
+            <w:szCs w:val="20"/>
+            <w:lang w:eastAsia="en-GB"/>
+          </w:rPr>
+          <w:t>https://doi.org/10.31234/osf.io/f6bg2</w:t>
+        </w:r>
+      </w:hyperlink>
+      <w:r>
+        <w:rPr>
+          <w:rFonts w:ascii="Source Sans Pro" w:eastAsia="Times New Roman" w:hAnsi="Source Sans Pro" w:cstheme="minorHAnsi"/>
+          <w:b w:val="0"/>
+          <w:sz w:val="20"/>
+          <w:szCs w:val="20"/>
+          <w:lang w:eastAsia="en-GB"/>
+        </w:rPr>
+        <w:t xml:space="preserve"> </w:t>
       </w:r>
     </w:p>
     <w:p>
@@ -1377,6 +1516,9 @@
           </w:tcPr>
           <w:p>
             <w:pPr>
+              <w:tabs>
+                <w:tab w:val="right" w:pos="7269"/>
+              </w:tabs>
               <w:rPr>
                 <w:rFonts w:ascii="Source Sans Pro" w:hAnsi="Source Sans Pro"/>
                 <w:sz w:val="20"/>
@@ -1390,6 +1532,14 @@
                 <w:szCs w:val="20"/>
               </w:rPr>
               <w:t>Best Performing Student in MSc Research Methods Class of 2019-2020</w:t>
+            </w:r>
+            <w:r>
+              <w:rPr>
+                <w:rFonts w:ascii="Source Sans Pro" w:hAnsi="Source Sans Pro"/>
+                <w:sz w:val="20"/>
+                <w:szCs w:val="20"/>
+              </w:rPr>
+              <w:tab/>
             </w:r>
           </w:p>
         </w:tc>
@@ -1413,6 +1563,7 @@
                 <w:sz w:val="20"/>
                 <w:szCs w:val="20"/>
               </w:rPr>
+              <w:lastRenderedPageBreak/>
               <w:t>201</w:t>
             </w:r>
             <w:r>
@@ -1572,7 +1723,6 @@
           <w:sz w:val="20"/>
           <w:szCs w:val="20"/>
         </w:rPr>
-        <w:lastRenderedPageBreak/>
         <w:t xml:space="preserve">Conferences and </w:t>
       </w:r>
       <w:r>
@@ -2996,7 +3146,7 @@
         </w:rPr>
         <w:br/>
       </w:r>
-      <w:hyperlink r:id="rId11" w:history="1">
+      <w:hyperlink r:id="rId14" w:history="1">
         <w:r>
           <w:rPr>
             <w:rStyle w:val="Hyperlink"/>
@@ -3070,7 +3220,7 @@
         </w:rPr>
         <w:br/>
       </w:r>
-      <w:hyperlink r:id="rId12" w:history="1">
+      <w:hyperlink r:id="rId15" w:history="1">
         <w:r>
           <w:rPr>
             <w:rStyle w:val="Hyperlink"/>
@@ -3175,7 +3325,7 @@
         </w:rPr>
         <w:br/>
       </w:r>
-      <w:hyperlink r:id="rId13" w:history="1">
+      <w:hyperlink r:id="rId16" w:history="1">
         <w:r>
           <w:rPr>
             <w:rStyle w:val="Hyperlink"/>
@@ -3188,7 +3338,7 @@
       </w:hyperlink>
     </w:p>
     <w:sectPr>
-      <w:footerReference w:type="default" r:id="rId14"/>
+      <w:footerReference w:type="default" r:id="rId17"/>
       <w:pgSz w:w="11906" w:h="16838"/>
       <w:pgMar w:top="1440" w:right="1440" w:bottom="1440" w:left="1440" w:header="708" w:footer="708" w:gutter="0"/>
       <w:cols w:space="708"/>
@@ -3371,13 +3521,16 @@
               <w:tab/>
             </w:r>
             <w:r>
-              <w:t>29</w:t>
+              <w:t>03</w:t>
             </w:r>
             <w:r>
               <w:t>/</w:t>
             </w:r>
             <w:r>
-              <w:t>04</w:t>
+              <w:t>0</w:t>
+            </w:r>
+            <w:r>
+              <w:t>5</w:t>
             </w:r>
             <w:r>
               <w:t>/20</w:t>
@@ -4611,21 +4764,6 @@
 </file>
 
 <file path=customXml/item1.xml><?xml version="1.0" encoding="utf-8"?>
-<?mso-contentType ?>
-<FormTemplates xmlns="http://schemas.microsoft.com/sharepoint/v3/contenttype/forms">
-  <Display>DocumentLibraryForm</Display>
-  <Edit>DocumentLibraryForm</Edit>
-  <New>DocumentLibraryForm</New>
-</FormTemplates>
-</file>
-
-<file path=customXml/item2.xml><?xml version="1.0" encoding="utf-8"?>
-<p:properties xmlns:p="http://schemas.microsoft.com/office/2006/metadata/properties" xmlns:xsi="http://www.w3.org/2001/XMLSchema-instance" xmlns:pc="http://schemas.microsoft.com/office/infopath/2007/PartnerControls">
-  <documentManagement/>
-</p:properties>
-</file>
-
-<file path=customXml/item3.xml><?xml version="1.0" encoding="utf-8"?>
 <ct:contentTypeSchema xmlns:ct="http://schemas.microsoft.com/office/2006/metadata/contentType" xmlns:ma="http://schemas.microsoft.com/office/2006/metadata/properties/metaAttributes" ct:_="" ma:_="" ma:contentTypeName="Document" ma:contentTypeID="0x0101004E0AC046D158EE4DB937DA9A56D27D1C" ma:contentTypeVersion="10" ma:contentTypeDescription="Create a new document." ma:contentTypeScope="" ma:versionID="f1b105e6b9cff91feb409560dbf6f7aa">
   <xsd:schema xmlns:xsd="http://www.w3.org/2001/XMLSchema" xmlns:xs="http://www.w3.org/2001/XMLSchema" xmlns:p="http://schemas.microsoft.com/office/2006/metadata/properties" xmlns:ns3="b24ac480-a0b1-4388-a6cd-cfb001cdf6c7" xmlns:ns4="e7d8f92c-3952-4b7d-acc4-88cf8f2f7888" targetNamespace="http://schemas.microsoft.com/office/2006/metadata/properties" ma:root="true" ma:fieldsID="8ce9a1263d385fff90f75fc0f277280b" ns3:_="" ns4:_="">
     <xsd:import namespace="b24ac480-a0b1-4388-a6cd-cfb001cdf6c7"/>
@@ -4828,28 +4966,26 @@
 </ct:contentTypeSchema>
 </file>
 
+<file path=customXml/item2.xml><?xml version="1.0" encoding="utf-8"?>
+<p:properties xmlns:p="http://schemas.microsoft.com/office/2006/metadata/properties" xmlns:xsi="http://www.w3.org/2001/XMLSchema-instance" xmlns:pc="http://schemas.microsoft.com/office/infopath/2007/PartnerControls">
+  <documentManagement/>
+</p:properties>
+</file>
+
+<file path=customXml/item3.xml><?xml version="1.0" encoding="utf-8"?>
+<?mso-contentType ?>
+<FormTemplates xmlns="http://schemas.microsoft.com/sharepoint/v3/contenttype/forms">
+  <Display>DocumentLibraryForm</Display>
+  <Edit>DocumentLibraryForm</Edit>
+  <New>DocumentLibraryForm</New>
+</FormTemplates>
+</file>
+
 <file path=customXml/item4.xml><?xml version="1.0" encoding="utf-8"?>
 <b:Sources xmlns:b="http://schemas.openxmlformats.org/officeDocument/2006/bibliography" xmlns="http://schemas.openxmlformats.org/officeDocument/2006/bibliography" SelectedStyle="\APASixthEditionOfficeOnline.xsl" StyleName="APA" Version="6"/>
 </file>
 
 <file path=customXml/itemProps1.xml><?xml version="1.0" encoding="utf-8"?>
-<ds:datastoreItem xmlns:ds="http://schemas.openxmlformats.org/officeDocument/2006/customXml" ds:itemID="{4C53A478-4862-4699-9810-166E8FEE5B0D}">
-  <ds:schemaRefs>
-    <ds:schemaRef ds:uri="http://schemas.microsoft.com/sharepoint/v3/contenttype/forms"/>
-  </ds:schemaRefs>
-</ds:datastoreItem>
-</file>
-
-<file path=customXml/itemProps2.xml><?xml version="1.0" encoding="utf-8"?>
-<ds:datastoreItem xmlns:ds="http://schemas.openxmlformats.org/officeDocument/2006/customXml" ds:itemID="{DD97F3C8-62EE-4BC5-A92B-F4DA5CE92DF8}">
-  <ds:schemaRefs>
-    <ds:schemaRef ds:uri="http://schemas.microsoft.com/office/2006/metadata/properties"/>
-    <ds:schemaRef ds:uri="http://schemas.microsoft.com/office/infopath/2007/PartnerControls"/>
-  </ds:schemaRefs>
-</ds:datastoreItem>
-</file>
-
-<file path=customXml/itemProps3.xml><?xml version="1.0" encoding="utf-8"?>
 <ds:datastoreItem xmlns:ds="http://schemas.openxmlformats.org/officeDocument/2006/customXml" ds:itemID="{11E413AD-A691-4C16-BEE5-5C367C5D236C}">
   <ds:schemaRefs>
     <ds:schemaRef ds:uri="http://schemas.microsoft.com/office/2006/metadata/contentType"/>
@@ -4868,6 +5004,23 @@
 </ds:datastoreItem>
 </file>
 
+<file path=customXml/itemProps2.xml><?xml version="1.0" encoding="utf-8"?>
+<ds:datastoreItem xmlns:ds="http://schemas.openxmlformats.org/officeDocument/2006/customXml" ds:itemID="{DD97F3C8-62EE-4BC5-A92B-F4DA5CE92DF8}">
+  <ds:schemaRefs>
+    <ds:schemaRef ds:uri="http://schemas.microsoft.com/office/2006/metadata/properties"/>
+    <ds:schemaRef ds:uri="http://schemas.microsoft.com/office/infopath/2007/PartnerControls"/>
+  </ds:schemaRefs>
+</ds:datastoreItem>
+</file>
+
+<file path=customXml/itemProps3.xml><?xml version="1.0" encoding="utf-8"?>
+<ds:datastoreItem xmlns:ds="http://schemas.openxmlformats.org/officeDocument/2006/customXml" ds:itemID="{4C53A478-4862-4699-9810-166E8FEE5B0D}">
+  <ds:schemaRefs>
+    <ds:schemaRef ds:uri="http://schemas.microsoft.com/sharepoint/v3/contenttype/forms"/>
+  </ds:schemaRefs>
+</ds:datastoreItem>
+</file>
+
 <file path=customXml/itemProps4.xml><?xml version="1.0" encoding="utf-8"?>
 <ds:datastoreItem xmlns:ds="http://schemas.openxmlformats.org/officeDocument/2006/customXml" ds:itemID="{A9BA2174-033C-45ED-94FB-74A1FBFA3035}">
   <ds:schemaRefs>

</xml_diff>

<commit_message>
rebuilding site 15 Jun 2021 21:01:29
</commit_message>
<xml_diff>
--- a/files/cv.docx
+++ b/files/cv.docx
@@ -114,7 +114,23 @@
                 <w:sz w:val="20"/>
                 <w:szCs w:val="20"/>
               </w:rPr>
-              <w:t>2020 - 2023</w:t>
+              <w:t xml:space="preserve">2020 </w:t>
+            </w:r>
+            <w:r>
+              <w:rPr>
+                <w:rFonts w:ascii="Source Sans Pro" w:hAnsi="Source Sans Pro"/>
+                <w:sz w:val="20"/>
+                <w:szCs w:val="20"/>
+              </w:rPr>
+              <w:t>–</w:t>
+            </w:r>
+            <w:r>
+              <w:rPr>
+                <w:rFonts w:ascii="Source Sans Pro" w:hAnsi="Source Sans Pro"/>
+                <w:sz w:val="20"/>
+                <w:szCs w:val="20"/>
+              </w:rPr>
+              <w:t xml:space="preserve"> 2023</w:t>
             </w:r>
           </w:p>
         </w:tc>
@@ -241,7 +257,31 @@
                 <w:sz w:val="20"/>
                 <w:szCs w:val="20"/>
               </w:rPr>
-              <w:t>2019 - 2020</w:t>
+              <w:t xml:space="preserve">2019 </w:t>
+            </w:r>
+            <w:r>
+              <w:rPr>
+                <w:rFonts w:ascii="Source Sans Pro" w:hAnsi="Source Sans Pro"/>
+                <w:sz w:val="20"/>
+                <w:szCs w:val="20"/>
+              </w:rPr>
+              <w:t>–</w:t>
+            </w:r>
+            <w:r>
+              <w:rPr>
+                <w:rFonts w:ascii="Source Sans Pro" w:hAnsi="Source Sans Pro"/>
+                <w:sz w:val="20"/>
+                <w:szCs w:val="20"/>
+              </w:rPr>
+              <w:t xml:space="preserve"> </w:t>
+            </w:r>
+            <w:r>
+              <w:rPr>
+                <w:rFonts w:ascii="Source Sans Pro" w:hAnsi="Source Sans Pro"/>
+                <w:sz w:val="20"/>
+                <w:szCs w:val="20"/>
+              </w:rPr>
+              <w:t>2020</w:t>
             </w:r>
           </w:p>
         </w:tc>
@@ -481,7 +521,31 @@
                 <w:sz w:val="20"/>
                 <w:szCs w:val="20"/>
               </w:rPr>
-              <w:t>2015 - 2019</w:t>
+              <w:t xml:space="preserve">2015 </w:t>
+            </w:r>
+            <w:r>
+              <w:rPr>
+                <w:rFonts w:ascii="Source Sans Pro" w:hAnsi="Source Sans Pro"/>
+                <w:sz w:val="20"/>
+                <w:szCs w:val="20"/>
+              </w:rPr>
+              <w:t>–</w:t>
+            </w:r>
+            <w:r>
+              <w:rPr>
+                <w:rFonts w:ascii="Source Sans Pro" w:hAnsi="Source Sans Pro"/>
+                <w:sz w:val="20"/>
+                <w:szCs w:val="20"/>
+              </w:rPr>
+              <w:t xml:space="preserve"> </w:t>
+            </w:r>
+            <w:r>
+              <w:rPr>
+                <w:rFonts w:ascii="Source Sans Pro" w:hAnsi="Source Sans Pro"/>
+                <w:sz w:val="20"/>
+                <w:szCs w:val="20"/>
+              </w:rPr>
+              <w:t>2019</w:t>
             </w:r>
           </w:p>
         </w:tc>
@@ -776,7 +840,23 @@
                 <w:sz w:val="20"/>
                 <w:szCs w:val="20"/>
               </w:rPr>
-              <w:t>2019 - 2020</w:t>
+              <w:t xml:space="preserve">2019 </w:t>
+            </w:r>
+            <w:r>
+              <w:rPr>
+                <w:rFonts w:ascii="Source Sans Pro" w:hAnsi="Source Sans Pro"/>
+                <w:sz w:val="20"/>
+                <w:szCs w:val="20"/>
+              </w:rPr>
+              <w:t>–</w:t>
+            </w:r>
+            <w:r>
+              <w:rPr>
+                <w:rFonts w:ascii="Source Sans Pro" w:hAnsi="Source Sans Pro"/>
+                <w:sz w:val="20"/>
+                <w:szCs w:val="20"/>
+              </w:rPr>
+              <w:t xml:space="preserve"> 2020</w:t>
             </w:r>
           </w:p>
         </w:tc>
@@ -1273,7 +1353,6 @@
           <w:lang w:eastAsia="en-GB"/>
         </w:rPr>
       </w:pPr>
-      <w:proofErr w:type="spellStart"/>
       <w:r>
         <w:rPr>
           <w:rFonts w:ascii="Source Sans Pro" w:hAnsi="Source Sans Pro"/>
@@ -1281,17 +1360,7 @@
           <w:szCs w:val="20"/>
           <w:lang w:eastAsia="en-GB"/>
         </w:rPr>
-        <w:t>Savickaite</w:t>
-      </w:r>
-      <w:proofErr w:type="spellEnd"/>
-      <w:r>
-        <w:rPr>
-          <w:rFonts w:ascii="Source Sans Pro" w:hAnsi="Source Sans Pro"/>
-          <w:sz w:val="20"/>
-          <w:szCs w:val="20"/>
-          <w:lang w:eastAsia="en-GB"/>
-        </w:rPr>
-        <w:t xml:space="preserve">, S., McNaughton, K., Gaillard, E., Amaya, I., McDonnell, N., </w:t>
+        <w:t xml:space="preserve">Savickaite, S., McNaughton, K., Gaillard, E., Amaya, I., McDonnell, N., </w:t>
       </w:r>
       <w:r>
         <w:rPr>
@@ -1794,76 +1863,6 @@
                 <w:sz w:val="20"/>
                 <w:szCs w:val="20"/>
               </w:rPr>
-              <w:t xml:space="preserve">Annual </w:t>
-            </w:r>
-            <w:r>
-              <w:rPr>
-                <w:rFonts w:ascii="Source Sans Pro" w:hAnsi="Source Sans Pro"/>
-                <w:sz w:val="20"/>
-                <w:szCs w:val="20"/>
-              </w:rPr>
-              <w:t xml:space="preserve">University of Glasgow </w:t>
-            </w:r>
-            <w:r>
-              <w:rPr>
-                <w:rFonts w:ascii="Source Sans Pro" w:hAnsi="Source Sans Pro"/>
-                <w:sz w:val="20"/>
-                <w:szCs w:val="20"/>
-              </w:rPr>
-              <w:t xml:space="preserve">Learning and Teaching Conference </w:t>
-            </w:r>
-            <w:r>
-              <w:rPr>
-                <w:rFonts w:ascii="Source Sans Pro" w:hAnsi="Source Sans Pro"/>
-                <w:sz w:val="20"/>
-                <w:szCs w:val="20"/>
-              </w:rPr>
-              <w:t>Interactive Workshop on ‘Teaching in VR and Cognitive Load: A Teacher’s Perspective’</w:t>
-            </w:r>
-          </w:p>
-        </w:tc>
-      </w:tr>
-      <w:tr>
-        <w:tc>
-          <w:tcPr>
-            <w:tcW w:w="1531" w:type="dxa"/>
-          </w:tcPr>
-          <w:p>
-            <w:pPr>
-              <w:rPr>
-                <w:rFonts w:ascii="Source Sans Pro" w:hAnsi="Source Sans Pro"/>
-                <w:sz w:val="20"/>
-                <w:szCs w:val="20"/>
-              </w:rPr>
-            </w:pPr>
-            <w:r>
-              <w:rPr>
-                <w:rFonts w:ascii="Source Sans Pro" w:hAnsi="Source Sans Pro"/>
-                <w:sz w:val="20"/>
-                <w:szCs w:val="20"/>
-              </w:rPr>
-              <w:t>2021</w:t>
-            </w:r>
-          </w:p>
-        </w:tc>
-        <w:tc>
-          <w:tcPr>
-            <w:tcW w:w="7485" w:type="dxa"/>
-          </w:tcPr>
-          <w:p>
-            <w:pPr>
-              <w:rPr>
-                <w:rFonts w:ascii="Source Sans Pro" w:hAnsi="Source Sans Pro"/>
-                <w:sz w:val="20"/>
-                <w:szCs w:val="20"/>
-              </w:rPr>
-            </w:pPr>
-            <w:r>
-              <w:rPr>
-                <w:rFonts w:ascii="Source Sans Pro" w:hAnsi="Source Sans Pro"/>
-                <w:sz w:val="20"/>
-                <w:szCs w:val="20"/>
-              </w:rPr>
               <w:t xml:space="preserve">Annual University of Glasgow Learning and Teaching Conference </w:t>
             </w:r>
             <w:r>
@@ -2298,7 +2297,39 @@
                 <w:sz w:val="20"/>
                 <w:szCs w:val="20"/>
               </w:rPr>
-              <w:t>2021 - Present</w:t>
+              <w:t xml:space="preserve">2021 </w:t>
+            </w:r>
+            <w:r>
+              <w:rPr>
+                <w:rFonts w:ascii="Source Sans Pro" w:hAnsi="Source Sans Pro"/>
+                <w:sz w:val="20"/>
+                <w:szCs w:val="20"/>
+              </w:rPr>
+              <w:t>–</w:t>
+            </w:r>
+            <w:r>
+              <w:rPr>
+                <w:rFonts w:ascii="Source Sans Pro" w:hAnsi="Source Sans Pro"/>
+                <w:sz w:val="20"/>
+                <w:szCs w:val="20"/>
+              </w:rPr>
+              <w:t xml:space="preserve"> </w:t>
+            </w:r>
+            <w:r>
+              <w:rPr>
+                <w:rFonts w:ascii="Source Sans Pro" w:hAnsi="Source Sans Pro"/>
+                <w:sz w:val="20"/>
+                <w:szCs w:val="20"/>
+              </w:rPr>
+              <w:t>p</w:t>
+            </w:r>
+            <w:r>
+              <w:rPr>
+                <w:rFonts w:ascii="Source Sans Pro" w:hAnsi="Source Sans Pro"/>
+                <w:sz w:val="20"/>
+                <w:szCs w:val="20"/>
+              </w:rPr>
+              <w:t>resent</w:t>
             </w:r>
           </w:p>
         </w:tc>
@@ -2370,7 +2401,39 @@
                 <w:sz w:val="20"/>
                 <w:szCs w:val="20"/>
               </w:rPr>
-              <w:t>2020 - Present</w:t>
+              <w:t xml:space="preserve">2020 </w:t>
+            </w:r>
+            <w:r>
+              <w:rPr>
+                <w:rFonts w:ascii="Source Sans Pro" w:hAnsi="Source Sans Pro"/>
+                <w:sz w:val="20"/>
+                <w:szCs w:val="20"/>
+              </w:rPr>
+              <w:t>–</w:t>
+            </w:r>
+            <w:r>
+              <w:rPr>
+                <w:rFonts w:ascii="Source Sans Pro" w:hAnsi="Source Sans Pro"/>
+                <w:sz w:val="20"/>
+                <w:szCs w:val="20"/>
+              </w:rPr>
+              <w:t xml:space="preserve"> </w:t>
+            </w:r>
+            <w:r>
+              <w:rPr>
+                <w:rFonts w:ascii="Source Sans Pro" w:hAnsi="Source Sans Pro"/>
+                <w:sz w:val="20"/>
+                <w:szCs w:val="20"/>
+              </w:rPr>
+              <w:t>p</w:t>
+            </w:r>
+            <w:r>
+              <w:rPr>
+                <w:rFonts w:ascii="Source Sans Pro" w:hAnsi="Source Sans Pro"/>
+                <w:sz w:val="20"/>
+                <w:szCs w:val="20"/>
+              </w:rPr>
+              <w:t>resent</w:t>
             </w:r>
           </w:p>
         </w:tc>
@@ -2450,15 +2513,39 @@
                 <w:sz w:val="20"/>
                 <w:szCs w:val="20"/>
               </w:rPr>
-              <w:t>2019 -</w:t>
-            </w:r>
-            <w:r>
-              <w:rPr>
-                <w:rFonts w:ascii="Source Sans Pro" w:hAnsi="Source Sans Pro"/>
-                <w:sz w:val="20"/>
-                <w:szCs w:val="20"/>
-              </w:rPr>
-              <w:t xml:space="preserve"> Present</w:t>
+              <w:t xml:space="preserve">2019 </w:t>
+            </w:r>
+            <w:r>
+              <w:rPr>
+                <w:rFonts w:ascii="Source Sans Pro" w:hAnsi="Source Sans Pro"/>
+                <w:sz w:val="20"/>
+                <w:szCs w:val="20"/>
+              </w:rPr>
+              <w:t>–</w:t>
+            </w:r>
+            <w:r>
+              <w:rPr>
+                <w:rFonts w:ascii="Source Sans Pro" w:hAnsi="Source Sans Pro"/>
+                <w:sz w:val="20"/>
+                <w:szCs w:val="20"/>
+              </w:rPr>
+              <w:t xml:space="preserve"> </w:t>
+            </w:r>
+            <w:r>
+              <w:rPr>
+                <w:rFonts w:ascii="Source Sans Pro" w:hAnsi="Source Sans Pro"/>
+                <w:sz w:val="20"/>
+                <w:szCs w:val="20"/>
+              </w:rPr>
+              <w:t>p</w:t>
+            </w:r>
+            <w:r>
+              <w:rPr>
+                <w:rFonts w:ascii="Source Sans Pro" w:hAnsi="Source Sans Pro"/>
+                <w:sz w:val="20"/>
+                <w:szCs w:val="20"/>
+              </w:rPr>
+              <w:t>resent</w:t>
             </w:r>
           </w:p>
         </w:tc>
@@ -2599,124 +2686,39 @@
                 <w:sz w:val="20"/>
                 <w:szCs w:val="20"/>
               </w:rPr>
-              <w:t xml:space="preserve">2016 - </w:t>
-            </w:r>
-            <w:r>
-              <w:rPr>
-                <w:rFonts w:ascii="Source Sans Pro" w:hAnsi="Source Sans Pro"/>
-                <w:sz w:val="20"/>
-                <w:szCs w:val="20"/>
-              </w:rPr>
-              <w:t>Present</w:t>
-            </w:r>
-          </w:p>
-        </w:tc>
-        <w:tc>
-          <w:tcPr>
-            <w:tcW w:w="7485" w:type="dxa"/>
-          </w:tcPr>
-          <w:p>
-            <w:pPr>
-              <w:rPr>
-                <w:rFonts w:ascii="Source Sans Pro" w:hAnsi="Source Sans Pro"/>
-                <w:sz w:val="20"/>
-                <w:szCs w:val="20"/>
-              </w:rPr>
-            </w:pPr>
-            <w:r>
-              <w:rPr>
-                <w:rFonts w:ascii="Source Sans Pro" w:hAnsi="Source Sans Pro"/>
-                <w:sz w:val="20"/>
-                <w:szCs w:val="20"/>
-              </w:rPr>
-              <w:t>Co-Editor</w:t>
-            </w:r>
-          </w:p>
-          <w:p>
-            <w:pPr>
-              <w:rPr>
-                <w:rFonts w:ascii="Source Sans Pro" w:hAnsi="Source Sans Pro"/>
-                <w:sz w:val="20"/>
-                <w:szCs w:val="20"/>
-              </w:rPr>
-            </w:pPr>
-            <w:r>
-              <w:rPr>
-                <w:rFonts w:ascii="Source Sans Pro" w:hAnsi="Source Sans Pro"/>
-                <w:sz w:val="20"/>
-                <w:szCs w:val="20"/>
-              </w:rPr>
-              <w:t>Psephography</w:t>
-            </w:r>
-          </w:p>
-        </w:tc>
-      </w:tr>
-      <w:tr>
-        <w:tc>
-          <w:tcPr>
-            <w:tcW w:w="1531" w:type="dxa"/>
-          </w:tcPr>
-          <w:p>
-            <w:pPr>
-              <w:rPr>
-                <w:rFonts w:ascii="Source Sans Pro" w:hAnsi="Source Sans Pro"/>
-                <w:sz w:val="20"/>
-                <w:szCs w:val="20"/>
-              </w:rPr>
-            </w:pPr>
-          </w:p>
-        </w:tc>
-        <w:tc>
-          <w:tcPr>
-            <w:tcW w:w="7485" w:type="dxa"/>
-          </w:tcPr>
-          <w:p>
-            <w:pPr>
-              <w:rPr>
-                <w:rFonts w:ascii="Source Sans Pro" w:hAnsi="Source Sans Pro"/>
-                <w:sz w:val="20"/>
-                <w:szCs w:val="20"/>
-              </w:rPr>
-            </w:pPr>
-            <w:r>
-              <w:rPr>
-                <w:rFonts w:ascii="Source Sans Pro" w:hAnsi="Source Sans Pro"/>
-                <w:sz w:val="20"/>
-                <w:szCs w:val="20"/>
-              </w:rPr>
-              <w:t>Managed, published, and conducted statistical analyses of contemporary political geography, including collaborations with established media organisations.</w:t>
-            </w:r>
-            <w:r>
-              <w:rPr>
-                <w:rFonts w:ascii="Source Sans Pro" w:hAnsi="Source Sans Pro"/>
-                <w:sz w:val="20"/>
-                <w:szCs w:val="20"/>
-              </w:rPr>
-              <w:br/>
-            </w:r>
-          </w:p>
-        </w:tc>
-      </w:tr>
-      <w:tr>
-        <w:tc>
-          <w:tcPr>
-            <w:tcW w:w="1531" w:type="dxa"/>
-          </w:tcPr>
-          <w:p>
-            <w:pPr>
-              <w:rPr>
-                <w:rFonts w:ascii="Source Sans Pro" w:hAnsi="Source Sans Pro"/>
-                <w:sz w:val="20"/>
-                <w:szCs w:val="20"/>
-              </w:rPr>
-            </w:pPr>
-            <w:r>
-              <w:rPr>
-                <w:rFonts w:ascii="Source Sans Pro" w:hAnsi="Source Sans Pro"/>
-                <w:sz w:val="20"/>
-                <w:szCs w:val="20"/>
-              </w:rPr>
-              <w:t>2020 - 2021</w:t>
+              <w:t xml:space="preserve">2020 </w:t>
+            </w:r>
+            <w:r>
+              <w:rPr>
+                <w:rFonts w:ascii="Source Sans Pro" w:hAnsi="Source Sans Pro"/>
+                <w:sz w:val="20"/>
+                <w:szCs w:val="20"/>
+              </w:rPr>
+              <w:t>–</w:t>
+            </w:r>
+            <w:r>
+              <w:rPr>
+                <w:rFonts w:ascii="Source Sans Pro" w:hAnsi="Source Sans Pro"/>
+                <w:sz w:val="20"/>
+                <w:szCs w:val="20"/>
+              </w:rPr>
+              <w:t xml:space="preserve"> </w:t>
+            </w:r>
+            <w:r>
+              <w:rPr>
+                <w:rFonts w:ascii="Source Sans Pro" w:hAnsi="Source Sans Pro"/>
+                <w:sz w:val="20"/>
+                <w:szCs w:val="20"/>
+              </w:rPr>
+              <w:t>p</w:t>
+            </w:r>
+            <w:r>
+              <w:rPr>
+                <w:rFonts w:ascii="Source Sans Pro" w:hAnsi="Source Sans Pro"/>
+                <w:sz w:val="20"/>
+                <w:szCs w:val="20"/>
+              </w:rPr>
+              <w:t>resent</w:t>
             </w:r>
           </w:p>
         </w:tc>
@@ -2787,41 +2789,12 @@
           <w:szCs w:val="20"/>
         </w:rPr>
       </w:pPr>
-    </w:p>
-    <w:p>
-      <w:pPr>
-        <w:rPr>
-          <w:rFonts w:ascii="Source Sans Pro" w:eastAsiaTheme="majorEastAsia" w:hAnsi="Source Sans Pro" w:cstheme="majorBidi"/>
-          <w:b/>
-          <w:sz w:val="20"/>
-          <w:szCs w:val="20"/>
-        </w:rPr>
-      </w:pPr>
-      <w:r>
-        <w:rPr>
-          <w:rFonts w:ascii="Source Sans Pro" w:hAnsi="Source Sans Pro"/>
-          <w:sz w:val="20"/>
-          <w:szCs w:val="20"/>
-        </w:rPr>
-        <w:br w:type="page"/>
-      </w:r>
-    </w:p>
-    <w:p>
-      <w:pPr>
-        <w:pStyle w:val="Heading1"/>
-        <w:rPr>
-          <w:rFonts w:ascii="Source Sans Pro" w:hAnsi="Source Sans Pro"/>
-          <w:sz w:val="20"/>
-          <w:szCs w:val="20"/>
-        </w:rPr>
-      </w:pPr>
-      <w:r>
-        <w:rPr>
-          <w:rFonts w:ascii="Source Sans Pro" w:hAnsi="Source Sans Pro"/>
-          <w:sz w:val="20"/>
-          <w:szCs w:val="20"/>
-        </w:rPr>
-        <w:lastRenderedPageBreak/>
+      <w:r>
+        <w:rPr>
+          <w:rFonts w:ascii="Source Sans Pro" w:hAnsi="Source Sans Pro"/>
+          <w:sz w:val="20"/>
+          <w:szCs w:val="20"/>
+        </w:rPr>
         <w:t>Professional Affiliations</w:t>
       </w:r>
     </w:p>
@@ -2863,15 +2836,39 @@
                 <w:sz w:val="20"/>
                 <w:szCs w:val="20"/>
               </w:rPr>
-              <w:t xml:space="preserve">2019 - </w:t>
-            </w:r>
-            <w:r>
-              <w:rPr>
-                <w:rFonts w:ascii="Source Sans Pro" w:hAnsi="Source Sans Pro"/>
-                <w:sz w:val="20"/>
-                <w:szCs w:val="20"/>
-              </w:rPr>
-              <w:t>Present</w:t>
+              <w:t xml:space="preserve">2019 </w:t>
+            </w:r>
+            <w:r>
+              <w:rPr>
+                <w:rFonts w:ascii="Source Sans Pro" w:hAnsi="Source Sans Pro"/>
+                <w:sz w:val="20"/>
+                <w:szCs w:val="20"/>
+              </w:rPr>
+              <w:t>–</w:t>
+            </w:r>
+            <w:r>
+              <w:rPr>
+                <w:rFonts w:ascii="Source Sans Pro" w:hAnsi="Source Sans Pro"/>
+                <w:sz w:val="20"/>
+                <w:szCs w:val="20"/>
+              </w:rPr>
+              <w:t xml:space="preserve"> </w:t>
+            </w:r>
+            <w:r>
+              <w:rPr>
+                <w:rFonts w:ascii="Source Sans Pro" w:hAnsi="Source Sans Pro"/>
+                <w:sz w:val="20"/>
+                <w:szCs w:val="20"/>
+              </w:rPr>
+              <w:t>p</w:t>
+            </w:r>
+            <w:r>
+              <w:rPr>
+                <w:rFonts w:ascii="Source Sans Pro" w:hAnsi="Source Sans Pro"/>
+                <w:sz w:val="20"/>
+                <w:szCs w:val="20"/>
+              </w:rPr>
+              <w:t>resent</w:t>
             </w:r>
           </w:p>
         </w:tc>
@@ -2947,15 +2944,39 @@
                 <w:sz w:val="20"/>
                 <w:szCs w:val="20"/>
               </w:rPr>
-              <w:t>2019 -</w:t>
-            </w:r>
-            <w:r>
-              <w:rPr>
-                <w:rFonts w:ascii="Source Sans Pro" w:hAnsi="Source Sans Pro"/>
-                <w:sz w:val="20"/>
-                <w:szCs w:val="20"/>
-              </w:rPr>
-              <w:t xml:space="preserve"> Present</w:t>
+              <w:t xml:space="preserve">2019 </w:t>
+            </w:r>
+            <w:r>
+              <w:rPr>
+                <w:rFonts w:ascii="Source Sans Pro" w:hAnsi="Source Sans Pro"/>
+                <w:sz w:val="20"/>
+                <w:szCs w:val="20"/>
+              </w:rPr>
+              <w:t>–</w:t>
+            </w:r>
+            <w:r>
+              <w:rPr>
+                <w:rFonts w:ascii="Source Sans Pro" w:hAnsi="Source Sans Pro"/>
+                <w:sz w:val="20"/>
+                <w:szCs w:val="20"/>
+              </w:rPr>
+              <w:t xml:space="preserve"> </w:t>
+            </w:r>
+            <w:r>
+              <w:rPr>
+                <w:rFonts w:ascii="Source Sans Pro" w:hAnsi="Source Sans Pro"/>
+                <w:sz w:val="20"/>
+                <w:szCs w:val="20"/>
+              </w:rPr>
+              <w:t>p</w:t>
+            </w:r>
+            <w:r>
+              <w:rPr>
+                <w:rFonts w:ascii="Source Sans Pro" w:hAnsi="Source Sans Pro"/>
+                <w:sz w:val="20"/>
+                <w:szCs w:val="20"/>
+              </w:rPr>
+              <w:t>resent</w:t>
             </w:r>
           </w:p>
         </w:tc>
@@ -2990,6 +3011,25 @@
               </w:rPr>
               <w:tab/>
             </w:r>
+          </w:p>
+          <w:p>
+            <w:pPr>
+              <w:rPr>
+                <w:rFonts w:ascii="Source Sans Pro" w:hAnsi="Source Sans Pro"/>
+                <w:sz w:val="20"/>
+                <w:szCs w:val="20"/>
+              </w:rPr>
+            </w:pPr>
+          </w:p>
+          <w:p>
+            <w:pPr>
+              <w:jc w:val="right"/>
+              <w:rPr>
+                <w:rFonts w:ascii="Source Sans Pro" w:hAnsi="Source Sans Pro"/>
+                <w:sz w:val="20"/>
+                <w:szCs w:val="20"/>
+              </w:rPr>
+            </w:pPr>
           </w:p>
         </w:tc>
       </w:tr>
@@ -3009,6 +3049,7 @@
           <w:sz w:val="20"/>
           <w:szCs w:val="20"/>
         </w:rPr>
+        <w:lastRenderedPageBreak/>
         <w:t>R</w:t>
       </w:r>
       <w:r>
@@ -3521,7 +3562,7 @@
               <w:tab/>
             </w:r>
             <w:r>
-              <w:t>03</w:t>
+              <w:t>15</w:t>
             </w:r>
             <w:r>
               <w:t>/</w:t>
@@ -3530,7 +3571,7 @@
               <w:t>0</w:t>
             </w:r>
             <w:r>
-              <w:t>5</w:t>
+              <w:t>6</w:t>
             </w:r>
             <w:r>
               <w:t>/20</w:t>
@@ -4764,6 +4805,25 @@
 </file>
 
 <file path=customXml/item1.xml><?xml version="1.0" encoding="utf-8"?>
+<b:Sources xmlns:b="http://schemas.openxmlformats.org/officeDocument/2006/bibliography" xmlns="http://schemas.openxmlformats.org/officeDocument/2006/bibliography" SelectedStyle="\APASixthEditionOfficeOnline.xsl" StyleName="APA" Version="6"/>
+</file>
+
+<file path=customXml/item2.xml><?xml version="1.0" encoding="utf-8"?>
+<?mso-contentType ?>
+<FormTemplates xmlns="http://schemas.microsoft.com/sharepoint/v3/contenttype/forms">
+  <Display>DocumentLibraryForm</Display>
+  <Edit>DocumentLibraryForm</Edit>
+  <New>DocumentLibraryForm</New>
+</FormTemplates>
+</file>
+
+<file path=customXml/item3.xml><?xml version="1.0" encoding="utf-8"?>
+<p:properties xmlns:p="http://schemas.microsoft.com/office/2006/metadata/properties" xmlns:xsi="http://www.w3.org/2001/XMLSchema-instance" xmlns:pc="http://schemas.microsoft.com/office/infopath/2007/PartnerControls">
+  <documentManagement/>
+</p:properties>
+</file>
+
+<file path=customXml/item4.xml><?xml version="1.0" encoding="utf-8"?>
 <ct:contentTypeSchema xmlns:ct="http://schemas.microsoft.com/office/2006/metadata/contentType" xmlns:ma="http://schemas.microsoft.com/office/2006/metadata/properties/metaAttributes" ct:_="" ma:_="" ma:contentTypeName="Document" ma:contentTypeID="0x0101004E0AC046D158EE4DB937DA9A56D27D1C" ma:contentTypeVersion="10" ma:contentTypeDescription="Create a new document." ma:contentTypeScope="" ma:versionID="f1b105e6b9cff91feb409560dbf6f7aa">
   <xsd:schema xmlns:xsd="http://www.w3.org/2001/XMLSchema" xmlns:xs="http://www.w3.org/2001/XMLSchema" xmlns:p="http://schemas.microsoft.com/office/2006/metadata/properties" xmlns:ns3="b24ac480-a0b1-4388-a6cd-cfb001cdf6c7" xmlns:ns4="e7d8f92c-3952-4b7d-acc4-88cf8f2f7888" targetNamespace="http://schemas.microsoft.com/office/2006/metadata/properties" ma:root="true" ma:fieldsID="8ce9a1263d385fff90f75fc0f277280b" ns3:_="" ns4:_="">
     <xsd:import namespace="b24ac480-a0b1-4388-a6cd-cfb001cdf6c7"/>
@@ -4966,26 +5026,32 @@
 </ct:contentTypeSchema>
 </file>
 
-<file path=customXml/item2.xml><?xml version="1.0" encoding="utf-8"?>
-<p:properties xmlns:p="http://schemas.microsoft.com/office/2006/metadata/properties" xmlns:xsi="http://www.w3.org/2001/XMLSchema-instance" xmlns:pc="http://schemas.microsoft.com/office/infopath/2007/PartnerControls">
-  <documentManagement/>
-</p:properties>
+<file path=customXml/itemProps1.xml><?xml version="1.0" encoding="utf-8"?>
+<ds:datastoreItem xmlns:ds="http://schemas.openxmlformats.org/officeDocument/2006/customXml" ds:itemID="{A9BA2174-033C-45ED-94FB-74A1FBFA3035}">
+  <ds:schemaRefs>
+    <ds:schemaRef ds:uri="http://schemas.openxmlformats.org/officeDocument/2006/bibliography"/>
+  </ds:schemaRefs>
+</ds:datastoreItem>
 </file>
 
-<file path=customXml/item3.xml><?xml version="1.0" encoding="utf-8"?>
-<?mso-contentType ?>
-<FormTemplates xmlns="http://schemas.microsoft.com/sharepoint/v3/contenttype/forms">
-  <Display>DocumentLibraryForm</Display>
-  <Edit>DocumentLibraryForm</Edit>
-  <New>DocumentLibraryForm</New>
-</FormTemplates>
+<file path=customXml/itemProps2.xml><?xml version="1.0" encoding="utf-8"?>
+<ds:datastoreItem xmlns:ds="http://schemas.openxmlformats.org/officeDocument/2006/customXml" ds:itemID="{4C53A478-4862-4699-9810-166E8FEE5B0D}">
+  <ds:schemaRefs>
+    <ds:schemaRef ds:uri="http://schemas.microsoft.com/sharepoint/v3/contenttype/forms"/>
+  </ds:schemaRefs>
+</ds:datastoreItem>
 </file>
 
-<file path=customXml/item4.xml><?xml version="1.0" encoding="utf-8"?>
-<b:Sources xmlns:b="http://schemas.openxmlformats.org/officeDocument/2006/bibliography" xmlns="http://schemas.openxmlformats.org/officeDocument/2006/bibliography" SelectedStyle="\APASixthEditionOfficeOnline.xsl" StyleName="APA" Version="6"/>
+<file path=customXml/itemProps3.xml><?xml version="1.0" encoding="utf-8"?>
+<ds:datastoreItem xmlns:ds="http://schemas.openxmlformats.org/officeDocument/2006/customXml" ds:itemID="{DD97F3C8-62EE-4BC5-A92B-F4DA5CE92DF8}">
+  <ds:schemaRefs>
+    <ds:schemaRef ds:uri="http://schemas.microsoft.com/office/2006/metadata/properties"/>
+    <ds:schemaRef ds:uri="http://schemas.microsoft.com/office/infopath/2007/PartnerControls"/>
+  </ds:schemaRefs>
+</ds:datastoreItem>
 </file>
 
-<file path=customXml/itemProps1.xml><?xml version="1.0" encoding="utf-8"?>
+<file path=customXml/itemProps4.xml><?xml version="1.0" encoding="utf-8"?>
 <ds:datastoreItem xmlns:ds="http://schemas.openxmlformats.org/officeDocument/2006/customXml" ds:itemID="{11E413AD-A691-4C16-BEE5-5C367C5D236C}">
   <ds:schemaRefs>
     <ds:schemaRef ds:uri="http://schemas.microsoft.com/office/2006/metadata/contentType"/>
@@ -5002,29 +5068,4 @@
     <ds:schemaRef ds:uri="http://schemas.microsoft.com/internal/obd"/>
   </ds:schemaRefs>
 </ds:datastoreItem>
-</file>
-
-<file path=customXml/itemProps2.xml><?xml version="1.0" encoding="utf-8"?>
-<ds:datastoreItem xmlns:ds="http://schemas.openxmlformats.org/officeDocument/2006/customXml" ds:itemID="{DD97F3C8-62EE-4BC5-A92B-F4DA5CE92DF8}">
-  <ds:schemaRefs>
-    <ds:schemaRef ds:uri="http://schemas.microsoft.com/office/2006/metadata/properties"/>
-    <ds:schemaRef ds:uri="http://schemas.microsoft.com/office/infopath/2007/PartnerControls"/>
-  </ds:schemaRefs>
-</ds:datastoreItem>
-</file>
-
-<file path=customXml/itemProps3.xml><?xml version="1.0" encoding="utf-8"?>
-<ds:datastoreItem xmlns:ds="http://schemas.openxmlformats.org/officeDocument/2006/customXml" ds:itemID="{4C53A478-4862-4699-9810-166E8FEE5B0D}">
-  <ds:schemaRefs>
-    <ds:schemaRef ds:uri="http://schemas.microsoft.com/sharepoint/v3/contenttype/forms"/>
-  </ds:schemaRefs>
-</ds:datastoreItem>
-</file>
-
-<file path=customXml/itemProps4.xml><?xml version="1.0" encoding="utf-8"?>
-<ds:datastoreItem xmlns:ds="http://schemas.openxmlformats.org/officeDocument/2006/customXml" ds:itemID="{A9BA2174-033C-45ED-94FB-74A1FBFA3035}">
-  <ds:schemaRefs>
-    <ds:schemaRef ds:uri="http://schemas.openxmlformats.org/officeDocument/2006/bibliography"/>
-  </ds:schemaRefs>
-</ds:datastoreItem>
 </file>
</xml_diff>